<commit_message>
Update Report.docx (Report 2)
</commit_message>
<xml_diff>
--- a/Report.docx
+++ b/Report.docx
@@ -1,6 +1,6 @@
 
 <file path=word/document.xml><?xml version="1.0" encoding="utf-8"?>
-<w:document xmlns:wpc="http://schemas.microsoft.com/office/word/2010/wordprocessingCanvas" xmlns:cx="http://schemas.microsoft.com/office/drawing/2014/chartex" xmlns:cx1="http://schemas.microsoft.com/office/drawing/2015/9/8/chartex" xmlns:cx2="http://schemas.microsoft.com/office/drawing/2015/10/21/chartex" xmlns:mc="http://schemas.openxmlformats.org/markup-compatibility/2006" xmlns:o="urn:schemas-microsoft-com:office:office" xmlns:r="http://schemas.openxmlformats.org/officeDocument/2006/relationships" xmlns:m="http://schemas.openxmlformats.org/officeDocument/2006/math" xmlns:v="urn:schemas-microsoft-com:vml" xmlns:wp14="http://schemas.microsoft.com/office/word/2010/wordprocessingDrawing" xmlns:wp="http://schemas.openxmlformats.org/drawingml/2006/wordprocessingDrawing" xmlns:w10="urn:schemas-microsoft-com:office:word" xmlns:w="http://schemas.openxmlformats.org/wordprocessingml/2006/main" xmlns:w14="http://schemas.microsoft.com/office/word/2010/wordml" xmlns:w15="http://schemas.microsoft.com/office/word/2012/wordml" xmlns:w16se="http://schemas.microsoft.com/office/word/2015/wordml/symex" xmlns:wpg="http://schemas.microsoft.com/office/word/2010/wordprocessingGroup" xmlns:wpi="http://schemas.microsoft.com/office/word/2010/wordprocessingInk" xmlns:wne="http://schemas.microsoft.com/office/word/2006/wordml" xmlns:wps="http://schemas.microsoft.com/office/word/2010/wordprocessingShape" mc:Ignorable="w14 w15 w16se wp14">
+<w:document xmlns:wpc="http://schemas.microsoft.com/office/word/2010/wordprocessingCanvas" xmlns:mc="http://schemas.openxmlformats.org/markup-compatibility/2006" xmlns:o="urn:schemas-microsoft-com:office:office" xmlns:r="http://schemas.openxmlformats.org/officeDocument/2006/relationships" xmlns:m="http://schemas.openxmlformats.org/officeDocument/2006/math" xmlns:v="urn:schemas-microsoft-com:vml" xmlns:wp14="http://schemas.microsoft.com/office/word/2010/wordprocessingDrawing" xmlns:wp="http://schemas.openxmlformats.org/drawingml/2006/wordprocessingDrawing" xmlns:w10="urn:schemas-microsoft-com:office:word" xmlns:w="http://schemas.openxmlformats.org/wordprocessingml/2006/main" xmlns:w14="http://schemas.microsoft.com/office/word/2010/wordml" xmlns:w15="http://schemas.microsoft.com/office/word/2012/wordml" xmlns:wpg="http://schemas.microsoft.com/office/word/2010/wordprocessingGroup" xmlns:wpi="http://schemas.microsoft.com/office/word/2010/wordprocessingInk" xmlns:wne="http://schemas.microsoft.com/office/word/2006/wordml" xmlns:wps="http://schemas.microsoft.com/office/word/2010/wordprocessingShape" mc:Ignorable="w14 w15 wp14">
   <w:body>
     <w:p>
       <w:pPr>
@@ -240,21 +240,12 @@
                 <w:szCs w:val="24"/>
               </w:rPr>
             </w:pPr>
-            <w:proofErr w:type="spellStart"/>
             <w:r>
               <w:rPr>
                 <w:sz w:val="36"/>
                 <w:szCs w:val="24"/>
               </w:rPr>
-              <w:t>Nhóm</w:t>
-            </w:r>
-            <w:proofErr w:type="spellEnd"/>
-            <w:r>
-              <w:rPr>
-                <w:sz w:val="36"/>
-                <w:szCs w:val="24"/>
-              </w:rPr>
-              <w:t xml:space="preserve"> 7</w:t>
+              <w:t>Nhóm 7</w:t>
             </w:r>
           </w:p>
         </w:tc>
@@ -295,42 +286,12 @@
                 <w:szCs w:val="24"/>
               </w:rPr>
             </w:pPr>
-            <w:proofErr w:type="spellStart"/>
-            <w:r>
-              <w:rPr>
-                <w:szCs w:val="24"/>
-              </w:rPr>
-              <w:t>Nguyễn</w:t>
-            </w:r>
-            <w:proofErr w:type="spellEnd"/>
-            <w:r>
-              <w:rPr>
-                <w:szCs w:val="24"/>
-              </w:rPr>
-              <w:t xml:space="preserve"> </w:t>
-            </w:r>
-            <w:proofErr w:type="spellStart"/>
-            <w:r>
-              <w:rPr>
-                <w:szCs w:val="24"/>
-              </w:rPr>
-              <w:t>Mạnh</w:t>
-            </w:r>
-            <w:proofErr w:type="spellEnd"/>
-            <w:r>
-              <w:rPr>
-                <w:szCs w:val="24"/>
-              </w:rPr>
-              <w:t xml:space="preserve"> </w:t>
-            </w:r>
-            <w:proofErr w:type="spellStart"/>
-            <w:r>
-              <w:rPr>
-                <w:szCs w:val="24"/>
-              </w:rPr>
-              <w:t>Hùng</w:t>
-            </w:r>
-            <w:proofErr w:type="spellEnd"/>
+            <w:r>
+              <w:rPr>
+                <w:szCs w:val="24"/>
+              </w:rPr>
+              <w:t>Nguyễn Mạnh Hùng</w:t>
+            </w:r>
             <w:r>
               <w:rPr>
                 <w:szCs w:val="24"/>
@@ -349,47 +310,11 @@
               </w:rPr>
               <w:br/>
             </w:r>
-            <w:proofErr w:type="spellStart"/>
-            <w:r>
-              <w:rPr>
-                <w:szCs w:val="24"/>
-              </w:rPr>
-              <w:t>Nguyễn</w:t>
-            </w:r>
-            <w:proofErr w:type="spellEnd"/>
-            <w:r>
-              <w:rPr>
-                <w:szCs w:val="24"/>
-              </w:rPr>
-              <w:t xml:space="preserve"> </w:t>
-            </w:r>
-            <w:proofErr w:type="spellStart"/>
-            <w:r>
-              <w:rPr>
-                <w:szCs w:val="24"/>
-              </w:rPr>
-              <w:t>Hữu</w:t>
-            </w:r>
-            <w:proofErr w:type="spellEnd"/>
-            <w:r>
-              <w:rPr>
-                <w:szCs w:val="24"/>
-              </w:rPr>
-              <w:t xml:space="preserve"> </w:t>
-            </w:r>
-            <w:proofErr w:type="spellStart"/>
-            <w:r>
-              <w:rPr>
-                <w:szCs w:val="24"/>
-              </w:rPr>
-              <w:t>Lộc</w:t>
-            </w:r>
-            <w:proofErr w:type="spellEnd"/>
-            <w:r>
-              <w:rPr>
-                <w:szCs w:val="24"/>
-              </w:rPr>
-              <w:t xml:space="preserve"> </w:t>
+            <w:r>
+              <w:rPr>
+                <w:szCs w:val="24"/>
+              </w:rPr>
+              <w:t xml:space="preserve">Nguyễn Hữu Lộc </w:t>
             </w:r>
             <w:r>
               <w:rPr>
@@ -416,47 +341,11 @@
                 <w:szCs w:val="24"/>
               </w:rPr>
             </w:pPr>
-            <w:proofErr w:type="spellStart"/>
-            <w:r>
-              <w:rPr>
-                <w:szCs w:val="24"/>
-              </w:rPr>
-              <w:t>Phạm</w:t>
-            </w:r>
-            <w:proofErr w:type="spellEnd"/>
-            <w:r>
-              <w:rPr>
-                <w:szCs w:val="24"/>
-              </w:rPr>
-              <w:t xml:space="preserve"> </w:t>
-            </w:r>
-            <w:proofErr w:type="spellStart"/>
-            <w:r>
-              <w:rPr>
-                <w:szCs w:val="24"/>
-              </w:rPr>
-              <w:t>Bảo</w:t>
-            </w:r>
-            <w:proofErr w:type="spellEnd"/>
-            <w:r>
-              <w:rPr>
-                <w:szCs w:val="24"/>
-              </w:rPr>
-              <w:t xml:space="preserve"> </w:t>
-            </w:r>
-            <w:proofErr w:type="spellStart"/>
-            <w:r>
-              <w:rPr>
-                <w:szCs w:val="24"/>
-              </w:rPr>
-              <w:t>Toàn</w:t>
-            </w:r>
-            <w:proofErr w:type="spellEnd"/>
-            <w:r>
-              <w:rPr>
-                <w:szCs w:val="24"/>
-              </w:rPr>
-              <w:t xml:space="preserve"> – SE</w:t>
+            <w:r>
+              <w:rPr>
+                <w:szCs w:val="24"/>
+              </w:rPr>
+              <w:t>Phạm Bảo Toàn – SE</w:t>
             </w:r>
             <w:r>
               <w:rPr>
@@ -471,47 +360,17 @@
                 <w:szCs w:val="24"/>
               </w:rPr>
             </w:pPr>
-            <w:proofErr w:type="spellStart"/>
-            <w:r>
-              <w:rPr>
-                <w:szCs w:val="24"/>
-              </w:rPr>
-              <w:t>Vũ</w:t>
-            </w:r>
-            <w:proofErr w:type="spellEnd"/>
-            <w:r>
-              <w:rPr>
-                <w:szCs w:val="24"/>
-              </w:rPr>
-              <w:t xml:space="preserve"> </w:t>
-            </w:r>
-            <w:proofErr w:type="spellStart"/>
-            <w:r>
-              <w:rPr>
-                <w:szCs w:val="24"/>
-              </w:rPr>
-              <w:t>Văn</w:t>
-            </w:r>
-            <w:proofErr w:type="spellEnd"/>
-            <w:r>
-              <w:rPr>
-                <w:szCs w:val="24"/>
-              </w:rPr>
-              <w:t xml:space="preserve"> </w:t>
-            </w:r>
-            <w:proofErr w:type="spellStart"/>
-            <w:r>
-              <w:rPr>
-                <w:szCs w:val="24"/>
-              </w:rPr>
-              <w:t>Quyết</w:t>
-            </w:r>
-            <w:proofErr w:type="spellEnd"/>
-            <w:r>
-              <w:rPr>
-                <w:szCs w:val="24"/>
-              </w:rPr>
-              <w:t xml:space="preserve"> </w:t>
+            <w:r>
+              <w:rPr>
+                <w:szCs w:val="24"/>
+              </w:rPr>
+              <w:t>Vũ Văn</w:t>
+            </w:r>
+            <w:r>
+              <w:rPr>
+                <w:szCs w:val="24"/>
+              </w:rPr>
+              <w:t xml:space="preserve"> Quyết </w:t>
             </w:r>
             <w:r>
               <w:rPr>
@@ -570,42 +429,12 @@
                 <w:szCs w:val="24"/>
               </w:rPr>
             </w:pPr>
-            <w:proofErr w:type="spellStart"/>
-            <w:r>
-              <w:rPr>
-                <w:szCs w:val="24"/>
-              </w:rPr>
-              <w:t>Kiều</w:t>
-            </w:r>
-            <w:proofErr w:type="spellEnd"/>
-            <w:r>
-              <w:rPr>
-                <w:szCs w:val="24"/>
-              </w:rPr>
-              <w:t xml:space="preserve"> </w:t>
-            </w:r>
-            <w:proofErr w:type="spellStart"/>
-            <w:r>
-              <w:rPr>
-                <w:szCs w:val="24"/>
-              </w:rPr>
-              <w:t>Trọng</w:t>
-            </w:r>
-            <w:proofErr w:type="spellEnd"/>
-            <w:r>
-              <w:rPr>
-                <w:szCs w:val="24"/>
-              </w:rPr>
-              <w:t xml:space="preserve"> </w:t>
-            </w:r>
-            <w:proofErr w:type="spellStart"/>
-            <w:r>
-              <w:rPr>
-                <w:szCs w:val="24"/>
-              </w:rPr>
-              <w:t>Khánh</w:t>
-            </w:r>
-            <w:proofErr w:type="spellEnd"/>
+            <w:r>
+              <w:rPr>
+                <w:szCs w:val="24"/>
+              </w:rPr>
+              <w:t>Kiều Trọng Khánh</w:t>
+            </w:r>
           </w:p>
         </w:tc>
       </w:tr>
@@ -832,7 +661,6 @@
             <w:tabs>
               <w:tab w:val="right" w:leader="dot" w:pos="10070"/>
             </w:tabs>
-            <w:spacing w:line="240" w:lineRule="auto"/>
             <w:rPr>
               <w:rFonts w:asciiTheme="minorHAnsi" w:eastAsiaTheme="minorEastAsia" w:hAnsiTheme="minorHAnsi" w:cstheme="minorBidi"/>
               <w:noProof/>
@@ -857,7 +685,7 @@
             </w:rPr>
             <w:fldChar w:fldCharType="separate"/>
           </w:r>
-          <w:hyperlink w:anchor="_Toc451456737" w:history="1">
+          <w:hyperlink w:anchor="_Toc451804261" w:history="1">
             <w:r>
               <w:rPr>
                 <w:rStyle w:val="Hyperlink"/>
@@ -885,7 +713,7 @@
                 <w:noProof/>
                 <w:webHidden/>
               </w:rPr>
-              <w:instrText xml:space="preserve"> PAGEREF _Toc451456737 \h </w:instrText>
+              <w:instrText xml:space="preserve"> PAGEREF _Toc451804261 \h </w:instrText>
             </w:r>
             <w:r>
               <w:rPr>
@@ -923,14 +751,13 @@
               <w:tab w:val="left" w:pos="660"/>
               <w:tab w:val="right" w:leader="dot" w:pos="10070"/>
             </w:tabs>
-            <w:spacing w:line="240" w:lineRule="auto"/>
             <w:rPr>
               <w:rFonts w:asciiTheme="minorHAnsi" w:eastAsiaTheme="minorEastAsia" w:hAnsiTheme="minorHAnsi" w:cstheme="minorBidi"/>
               <w:noProof/>
               <w:sz w:val="22"/>
             </w:rPr>
           </w:pPr>
-          <w:hyperlink w:anchor="_Toc451456738" w:history="1">
+          <w:hyperlink w:anchor="_Toc451804262" w:history="1">
             <w:r>
               <w:rPr>
                 <w:rStyle w:val="Hyperlink"/>
@@ -974,7 +801,7 @@
                 <w:noProof/>
                 <w:webHidden/>
               </w:rPr>
-              <w:instrText xml:space="preserve"> PAGEREF _Toc451456738 \h </w:instrText>
+              <w:instrText xml:space="preserve"> PAGEREF _Toc451804262 \h </w:instrText>
             </w:r>
             <w:r>
               <w:rPr>
@@ -1012,14 +839,13 @@
               <w:tab w:val="left" w:pos="660"/>
               <w:tab w:val="right" w:leader="dot" w:pos="10070"/>
             </w:tabs>
-            <w:spacing w:line="240" w:lineRule="auto"/>
             <w:rPr>
               <w:rFonts w:asciiTheme="minorHAnsi" w:eastAsiaTheme="minorEastAsia" w:hAnsiTheme="minorHAnsi" w:cstheme="minorBidi"/>
               <w:noProof/>
               <w:sz w:val="22"/>
             </w:rPr>
           </w:pPr>
-          <w:hyperlink w:anchor="_Toc451456739" w:history="1">
+          <w:hyperlink w:anchor="_Toc451804263" w:history="1">
             <w:r>
               <w:rPr>
                 <w:rStyle w:val="Hyperlink"/>
@@ -1063,7 +889,7 @@
                 <w:noProof/>
                 <w:webHidden/>
               </w:rPr>
-              <w:instrText xml:space="preserve"> PAGEREF _Toc451456739 \h </w:instrText>
+              <w:instrText xml:space="preserve"> PAGEREF _Toc451804263 \h </w:instrText>
             </w:r>
             <w:r>
               <w:rPr>
@@ -1101,14 +927,13 @@
               <w:tab w:val="left" w:pos="660"/>
               <w:tab w:val="right" w:leader="dot" w:pos="10070"/>
             </w:tabs>
-            <w:spacing w:line="240" w:lineRule="auto"/>
             <w:rPr>
               <w:rFonts w:asciiTheme="minorHAnsi" w:eastAsiaTheme="minorEastAsia" w:hAnsiTheme="minorHAnsi" w:cstheme="minorBidi"/>
               <w:noProof/>
               <w:sz w:val="22"/>
             </w:rPr>
           </w:pPr>
-          <w:hyperlink w:anchor="_Toc451456740" w:history="1">
+          <w:hyperlink w:anchor="_Toc451804264" w:history="1">
             <w:r>
               <w:rPr>
                 <w:rStyle w:val="Hyperlink"/>
@@ -1152,7 +977,7 @@
                 <w:noProof/>
                 <w:webHidden/>
               </w:rPr>
-              <w:instrText xml:space="preserve"> PAGEREF _Toc451456740 \h </w:instrText>
+              <w:instrText xml:space="preserve"> PAGEREF _Toc451804264 \h </w:instrText>
             </w:r>
             <w:r>
               <w:rPr>
@@ -1190,14 +1015,13 @@
               <w:tab w:val="left" w:pos="660"/>
               <w:tab w:val="right" w:leader="dot" w:pos="10070"/>
             </w:tabs>
-            <w:spacing w:line="240" w:lineRule="auto"/>
             <w:rPr>
               <w:rFonts w:asciiTheme="minorHAnsi" w:eastAsiaTheme="minorEastAsia" w:hAnsiTheme="minorHAnsi" w:cstheme="minorBidi"/>
               <w:noProof/>
               <w:sz w:val="22"/>
             </w:rPr>
           </w:pPr>
-          <w:hyperlink w:anchor="_Toc451456741" w:history="1">
+          <w:hyperlink w:anchor="_Toc451804265" w:history="1">
             <w:r>
               <w:rPr>
                 <w:rStyle w:val="Hyperlink"/>
@@ -1241,7 +1065,7 @@
                 <w:noProof/>
                 <w:webHidden/>
               </w:rPr>
-              <w:instrText xml:space="preserve"> PAGEREF _Toc451456741 \h </w:instrText>
+              <w:instrText xml:space="preserve"> PAGEREF _Toc451804265 \h </w:instrText>
             </w:r>
             <w:r>
               <w:rPr>
@@ -1279,14 +1103,13 @@
               <w:tab w:val="left" w:pos="660"/>
               <w:tab w:val="right" w:leader="dot" w:pos="10070"/>
             </w:tabs>
-            <w:spacing w:line="240" w:lineRule="auto"/>
             <w:rPr>
               <w:rFonts w:asciiTheme="minorHAnsi" w:eastAsiaTheme="minorEastAsia" w:hAnsiTheme="minorHAnsi" w:cstheme="minorBidi"/>
               <w:noProof/>
               <w:sz w:val="22"/>
             </w:rPr>
           </w:pPr>
-          <w:hyperlink w:anchor="_Toc451456742" w:history="1">
+          <w:hyperlink w:anchor="_Toc451804266" w:history="1">
             <w:r>
               <w:rPr>
                 <w:rStyle w:val="Hyperlink"/>
@@ -1330,7 +1153,7 @@
                 <w:noProof/>
                 <w:webHidden/>
               </w:rPr>
-              <w:instrText xml:space="preserve"> PAGEREF _Toc451456742 \h </w:instrText>
+              <w:instrText xml:space="preserve"> PAGEREF _Toc451804266 \h </w:instrText>
             </w:r>
             <w:r>
               <w:rPr>
@@ -1350,7 +1173,7 @@
                 <w:noProof/>
                 <w:webHidden/>
               </w:rPr>
-              <w:t>4</w:t>
+              <w:t>5</w:t>
             </w:r>
             <w:r>
               <w:rPr>
@@ -1367,14 +1190,13 @@
             <w:tabs>
               <w:tab w:val="right" w:leader="dot" w:pos="10070"/>
             </w:tabs>
-            <w:spacing w:line="240" w:lineRule="auto"/>
             <w:rPr>
               <w:rFonts w:asciiTheme="minorHAnsi" w:eastAsiaTheme="minorEastAsia" w:hAnsiTheme="minorHAnsi" w:cstheme="minorBidi"/>
               <w:noProof/>
               <w:sz w:val="22"/>
             </w:rPr>
           </w:pPr>
-          <w:hyperlink w:anchor="_Toc451456743" w:history="1">
+          <w:hyperlink w:anchor="_Toc451804267" w:history="1">
             <w:r>
               <w:rPr>
                 <w:rStyle w:val="Hyperlink"/>
@@ -1402,7 +1224,7 @@
                 <w:noProof/>
                 <w:webHidden/>
               </w:rPr>
-              <w:instrText xml:space="preserve"> PAGEREF _Toc451456743 \h </w:instrText>
+              <w:instrText xml:space="preserve"> PAGEREF _Toc451804267 \h </w:instrText>
             </w:r>
             <w:r>
               <w:rPr>
@@ -1422,7 +1244,7 @@
                 <w:noProof/>
                 <w:webHidden/>
               </w:rPr>
-              <w:t>4</w:t>
+              <w:t>5</w:t>
             </w:r>
             <w:r>
               <w:rPr>
@@ -1439,14 +1261,13 @@
             <w:tabs>
               <w:tab w:val="right" w:leader="dot" w:pos="10070"/>
             </w:tabs>
-            <w:spacing w:line="240" w:lineRule="auto"/>
             <w:rPr>
               <w:rFonts w:asciiTheme="minorHAnsi" w:eastAsiaTheme="minorEastAsia" w:hAnsiTheme="minorHAnsi" w:cstheme="minorBidi"/>
               <w:noProof/>
               <w:sz w:val="22"/>
             </w:rPr>
           </w:pPr>
-          <w:hyperlink w:anchor="_Toc451456744" w:history="1">
+          <w:hyperlink w:anchor="_Toc451804268" w:history="1">
             <w:r>
               <w:rPr>
                 <w:rStyle w:val="Hyperlink"/>
@@ -1474,7 +1295,7 @@
                 <w:noProof/>
                 <w:webHidden/>
               </w:rPr>
-              <w:instrText xml:space="preserve"> PAGEREF _Toc451456744 \h </w:instrText>
+              <w:instrText xml:space="preserve"> PAGEREF _Toc451804268 \h </w:instrText>
             </w:r>
             <w:r>
               <w:rPr>
@@ -1494,7 +1315,7 @@
                 <w:noProof/>
                 <w:webHidden/>
               </w:rPr>
-              <w:t>4</w:t>
+              <w:t>5</w:t>
             </w:r>
             <w:r>
               <w:rPr>
@@ -1512,14 +1333,13 @@
               <w:tab w:val="left" w:pos="660"/>
               <w:tab w:val="right" w:leader="dot" w:pos="10070"/>
             </w:tabs>
-            <w:spacing w:line="240" w:lineRule="auto"/>
             <w:rPr>
               <w:rFonts w:asciiTheme="minorHAnsi" w:eastAsiaTheme="minorEastAsia" w:hAnsiTheme="minorHAnsi" w:cstheme="minorBidi"/>
               <w:noProof/>
               <w:sz w:val="22"/>
             </w:rPr>
           </w:pPr>
-          <w:hyperlink w:anchor="_Toc451456745" w:history="1">
+          <w:hyperlink w:anchor="_Toc451804269" w:history="1">
             <w:r>
               <w:rPr>
                 <w:rStyle w:val="Hyperlink"/>
@@ -1563,7 +1383,7 @@
                 <w:noProof/>
                 <w:webHidden/>
               </w:rPr>
-              <w:instrText xml:space="preserve"> PAGEREF _Toc451456745 \h </w:instrText>
+              <w:instrText xml:space="preserve"> PAGEREF _Toc451804269 \h </w:instrText>
             </w:r>
             <w:r>
               <w:rPr>
@@ -1583,7 +1403,7 @@
                 <w:noProof/>
                 <w:webHidden/>
               </w:rPr>
-              <w:t>4</w:t>
+              <w:t>5</w:t>
             </w:r>
             <w:r>
               <w:rPr>
@@ -1601,14 +1421,13 @@
               <w:tab w:val="left" w:pos="660"/>
               <w:tab w:val="right" w:leader="dot" w:pos="10070"/>
             </w:tabs>
-            <w:spacing w:line="240" w:lineRule="auto"/>
             <w:rPr>
               <w:rFonts w:asciiTheme="minorHAnsi" w:eastAsiaTheme="minorEastAsia" w:hAnsiTheme="minorHAnsi" w:cstheme="minorBidi"/>
               <w:noProof/>
               <w:sz w:val="22"/>
             </w:rPr>
           </w:pPr>
-          <w:hyperlink w:anchor="_Toc451456746" w:history="1">
+          <w:hyperlink w:anchor="_Toc451804270" w:history="1">
             <w:r>
               <w:rPr>
                 <w:rStyle w:val="Hyperlink"/>
@@ -1652,7 +1471,7 @@
                 <w:noProof/>
                 <w:webHidden/>
               </w:rPr>
-              <w:instrText xml:space="preserve"> PAGEREF _Toc451456746 \h </w:instrText>
+              <w:instrText xml:space="preserve"> PAGEREF _Toc451804270 \h </w:instrText>
             </w:r>
             <w:r>
               <w:rPr>
@@ -1672,7 +1491,7 @@
                 <w:noProof/>
                 <w:webHidden/>
               </w:rPr>
-              <w:t>4</w:t>
+              <w:t>6</w:t>
             </w:r>
             <w:r>
               <w:rPr>
@@ -1689,14 +1508,13 @@
             <w:tabs>
               <w:tab w:val="right" w:leader="dot" w:pos="10070"/>
             </w:tabs>
-            <w:spacing w:line="240" w:lineRule="auto"/>
             <w:rPr>
               <w:rFonts w:asciiTheme="minorHAnsi" w:eastAsiaTheme="minorEastAsia" w:hAnsiTheme="minorHAnsi" w:cstheme="minorBidi"/>
               <w:noProof/>
               <w:sz w:val="22"/>
             </w:rPr>
           </w:pPr>
-          <w:hyperlink w:anchor="_Toc451456747" w:history="1">
+          <w:hyperlink w:anchor="_Toc451804271" w:history="1">
             <w:r>
               <w:rPr>
                 <w:rStyle w:val="Hyperlink"/>
@@ -1724,7 +1542,7 @@
                 <w:noProof/>
                 <w:webHidden/>
               </w:rPr>
-              <w:instrText xml:space="preserve"> PAGEREF _Toc451456747 \h </w:instrText>
+              <w:instrText xml:space="preserve"> PAGEREF _Toc451804271 \h </w:instrText>
             </w:r>
             <w:r>
               <w:rPr>
@@ -1744,7 +1562,7 @@
                 <w:noProof/>
                 <w:webHidden/>
               </w:rPr>
-              <w:t>4</w:t>
+              <w:t>7</w:t>
             </w:r>
             <w:r>
               <w:rPr>
@@ -1762,14 +1580,13 @@
               <w:tab w:val="left" w:pos="660"/>
               <w:tab w:val="right" w:leader="dot" w:pos="10070"/>
             </w:tabs>
-            <w:spacing w:line="240" w:lineRule="auto"/>
             <w:rPr>
               <w:rFonts w:asciiTheme="minorHAnsi" w:eastAsiaTheme="minorEastAsia" w:hAnsiTheme="minorHAnsi" w:cstheme="minorBidi"/>
               <w:noProof/>
               <w:sz w:val="22"/>
             </w:rPr>
           </w:pPr>
-          <w:hyperlink w:anchor="_Toc451456748" w:history="1">
+          <w:hyperlink w:anchor="_Toc451804272" w:history="1">
             <w:r>
               <w:rPr>
                 <w:rStyle w:val="Hyperlink"/>
@@ -1813,7 +1630,7 @@
                 <w:noProof/>
                 <w:webHidden/>
               </w:rPr>
-              <w:instrText xml:space="preserve"> PAGEREF _Toc451456748 \h </w:instrText>
+              <w:instrText xml:space="preserve"> PAGEREF _Toc451804272 \h </w:instrText>
             </w:r>
             <w:r>
               <w:rPr>
@@ -1833,7 +1650,7 @@
                 <w:noProof/>
                 <w:webHidden/>
               </w:rPr>
-              <w:t>4</w:t>
+              <w:t>7</w:t>
             </w:r>
             <w:r>
               <w:rPr>
@@ -1850,14 +1667,13 @@
             <w:tabs>
               <w:tab w:val="right" w:leader="dot" w:pos="10070"/>
             </w:tabs>
-            <w:spacing w:line="240" w:lineRule="auto"/>
             <w:rPr>
               <w:rFonts w:asciiTheme="minorHAnsi" w:eastAsiaTheme="minorEastAsia" w:hAnsiTheme="minorHAnsi" w:cstheme="minorBidi"/>
               <w:noProof/>
               <w:sz w:val="22"/>
             </w:rPr>
           </w:pPr>
-          <w:hyperlink w:anchor="_Toc451456749" w:history="1">
+          <w:hyperlink w:anchor="_Toc451804273" w:history="1">
             <w:r>
               <w:rPr>
                 <w:rStyle w:val="Hyperlink"/>
@@ -1885,7 +1701,7 @@
                 <w:noProof/>
                 <w:webHidden/>
               </w:rPr>
-              <w:instrText xml:space="preserve"> PAGEREF _Toc451456749 \h </w:instrText>
+              <w:instrText xml:space="preserve"> PAGEREF _Toc451804273 \h </w:instrText>
             </w:r>
             <w:r>
               <w:rPr>
@@ -1905,7 +1721,7 @@
                 <w:noProof/>
                 <w:webHidden/>
               </w:rPr>
-              <w:t>4</w:t>
+              <w:t>7</w:t>
             </w:r>
             <w:r>
               <w:rPr>
@@ -1922,14 +1738,13 @@
             <w:tabs>
               <w:tab w:val="right" w:leader="dot" w:pos="10070"/>
             </w:tabs>
-            <w:spacing w:line="240" w:lineRule="auto"/>
             <w:rPr>
               <w:rFonts w:asciiTheme="minorHAnsi" w:eastAsiaTheme="minorEastAsia" w:hAnsiTheme="minorHAnsi" w:cstheme="minorBidi"/>
               <w:noProof/>
               <w:sz w:val="22"/>
             </w:rPr>
           </w:pPr>
-          <w:hyperlink w:anchor="_Toc451456750" w:history="1">
+          <w:hyperlink w:anchor="_Toc451804274" w:history="1">
             <w:r>
               <w:rPr>
                 <w:rStyle w:val="Hyperlink"/>
@@ -1957,7 +1772,7 @@
                 <w:noProof/>
                 <w:webHidden/>
               </w:rPr>
-              <w:instrText xml:space="preserve"> PAGEREF _Toc451456750 \h </w:instrText>
+              <w:instrText xml:space="preserve"> PAGEREF _Toc451804274 \h </w:instrText>
             </w:r>
             <w:r>
               <w:rPr>
@@ -1977,7 +1792,7 @@
                 <w:noProof/>
                 <w:webHidden/>
               </w:rPr>
-              <w:t>4</w:t>
+              <w:t>7</w:t>
             </w:r>
             <w:r>
               <w:rPr>
@@ -1994,14 +1809,13 @@
             <w:tabs>
               <w:tab w:val="right" w:leader="dot" w:pos="10070"/>
             </w:tabs>
-            <w:spacing w:line="240" w:lineRule="auto"/>
             <w:rPr>
               <w:rFonts w:asciiTheme="minorHAnsi" w:eastAsiaTheme="minorEastAsia" w:hAnsiTheme="minorHAnsi" w:cstheme="minorBidi"/>
               <w:noProof/>
               <w:sz w:val="22"/>
             </w:rPr>
           </w:pPr>
-          <w:hyperlink w:anchor="_Toc451456751" w:history="1">
+          <w:hyperlink w:anchor="_Toc451804275" w:history="1">
             <w:r>
               <w:rPr>
                 <w:rStyle w:val="Hyperlink"/>
@@ -2029,7 +1843,7 @@
                 <w:noProof/>
                 <w:webHidden/>
               </w:rPr>
-              <w:instrText xml:space="preserve"> PAGEREF _Toc451456751 \h </w:instrText>
+              <w:instrText xml:space="preserve"> PAGEREF _Toc451804275 \h </w:instrText>
             </w:r>
             <w:r>
               <w:rPr>
@@ -2049,7 +1863,7 @@
                 <w:noProof/>
                 <w:webHidden/>
               </w:rPr>
-              <w:t>4</w:t>
+              <w:t>7</w:t>
             </w:r>
             <w:r>
               <w:rPr>
@@ -2067,14 +1881,13 @@
               <w:tab w:val="left" w:pos="660"/>
               <w:tab w:val="right" w:leader="dot" w:pos="10070"/>
             </w:tabs>
-            <w:spacing w:line="240" w:lineRule="auto"/>
             <w:rPr>
               <w:rFonts w:asciiTheme="minorHAnsi" w:eastAsiaTheme="minorEastAsia" w:hAnsiTheme="minorHAnsi" w:cstheme="minorBidi"/>
               <w:noProof/>
               <w:sz w:val="22"/>
             </w:rPr>
           </w:pPr>
-          <w:hyperlink w:anchor="_Toc451456752" w:history="1">
+          <w:hyperlink w:anchor="_Toc451804276" w:history="1">
             <w:r>
               <w:rPr>
                 <w:rStyle w:val="Hyperlink"/>
@@ -2118,7 +1931,7 @@
                 <w:noProof/>
                 <w:webHidden/>
               </w:rPr>
-              <w:instrText xml:space="preserve"> PAGEREF _Toc451456752 \h </w:instrText>
+              <w:instrText xml:space="preserve"> PAGEREF _Toc451804276 \h </w:instrText>
             </w:r>
             <w:r>
               <w:rPr>
@@ -2138,7 +1951,7 @@
                 <w:noProof/>
                 <w:webHidden/>
               </w:rPr>
-              <w:t>4</w:t>
+              <w:t>10</w:t>
             </w:r>
             <w:r>
               <w:rPr>
@@ -2155,14 +1968,13 @@
             <w:tabs>
               <w:tab w:val="right" w:leader="dot" w:pos="10070"/>
             </w:tabs>
-            <w:spacing w:line="240" w:lineRule="auto"/>
             <w:rPr>
               <w:rFonts w:asciiTheme="minorHAnsi" w:eastAsiaTheme="minorEastAsia" w:hAnsiTheme="minorHAnsi" w:cstheme="minorBidi"/>
               <w:noProof/>
               <w:sz w:val="22"/>
             </w:rPr>
           </w:pPr>
-          <w:hyperlink w:anchor="_Toc451456753" w:history="1">
+          <w:hyperlink w:anchor="_Toc451804277" w:history="1">
             <w:r>
               <w:rPr>
                 <w:rStyle w:val="Hyperlink"/>
@@ -2190,7 +2002,7 @@
                 <w:noProof/>
                 <w:webHidden/>
               </w:rPr>
-              <w:instrText xml:space="preserve"> PAGEREF _Toc451456753 \h </w:instrText>
+              <w:instrText xml:space="preserve"> PAGEREF _Toc451804277 \h </w:instrText>
             </w:r>
             <w:r>
               <w:rPr>
@@ -2210,7 +2022,7 @@
                 <w:noProof/>
                 <w:webHidden/>
               </w:rPr>
-              <w:t>4</w:t>
+              <w:t>10</w:t>
             </w:r>
             <w:r>
               <w:rPr>
@@ -2227,14 +2039,13 @@
             <w:tabs>
               <w:tab w:val="right" w:leader="dot" w:pos="10070"/>
             </w:tabs>
-            <w:spacing w:line="240" w:lineRule="auto"/>
             <w:rPr>
               <w:rFonts w:asciiTheme="minorHAnsi" w:eastAsiaTheme="minorEastAsia" w:hAnsiTheme="minorHAnsi" w:cstheme="minorBidi"/>
               <w:noProof/>
               <w:sz w:val="22"/>
             </w:rPr>
           </w:pPr>
-          <w:hyperlink w:anchor="_Toc451456754" w:history="1">
+          <w:hyperlink w:anchor="_Toc451804278" w:history="1">
             <w:r>
               <w:rPr>
                 <w:rStyle w:val="Hyperlink"/>
@@ -2262,7 +2073,7 @@
                 <w:noProof/>
                 <w:webHidden/>
               </w:rPr>
-              <w:instrText xml:space="preserve"> PAGEREF _Toc451456754 \h </w:instrText>
+              <w:instrText xml:space="preserve"> PAGEREF _Toc451804278 \h </w:instrText>
             </w:r>
             <w:r>
               <w:rPr>
@@ -2282,7 +2093,7 @@
                 <w:noProof/>
                 <w:webHidden/>
               </w:rPr>
-              <w:t>5</w:t>
+              <w:t>11</w:t>
             </w:r>
             <w:r>
               <w:rPr>
@@ -2299,14 +2110,13 @@
             <w:tabs>
               <w:tab w:val="right" w:leader="dot" w:pos="10070"/>
             </w:tabs>
-            <w:spacing w:line="240" w:lineRule="auto"/>
             <w:rPr>
               <w:rFonts w:asciiTheme="minorHAnsi" w:eastAsiaTheme="minorEastAsia" w:hAnsiTheme="minorHAnsi" w:cstheme="minorBidi"/>
               <w:noProof/>
               <w:sz w:val="22"/>
             </w:rPr>
           </w:pPr>
-          <w:hyperlink w:anchor="_Toc451456755" w:history="1">
+          <w:hyperlink w:anchor="_Toc451804279" w:history="1">
             <w:r>
               <w:rPr>
                 <w:rStyle w:val="Hyperlink"/>
@@ -2334,7 +2144,7 @@
                 <w:noProof/>
                 <w:webHidden/>
               </w:rPr>
-              <w:instrText xml:space="preserve"> PAGEREF _Toc451456755 \h </w:instrText>
+              <w:instrText xml:space="preserve"> PAGEREF _Toc451804279 \h </w:instrText>
             </w:r>
             <w:r>
               <w:rPr>
@@ -2354,7 +2164,7 @@
                 <w:noProof/>
                 <w:webHidden/>
               </w:rPr>
-              <w:t>5</w:t>
+              <w:t>12</w:t>
             </w:r>
             <w:r>
               <w:rPr>
@@ -2372,14 +2182,13 @@
               <w:tab w:val="left" w:pos="660"/>
               <w:tab w:val="right" w:leader="dot" w:pos="10070"/>
             </w:tabs>
-            <w:spacing w:line="240" w:lineRule="auto"/>
             <w:rPr>
               <w:rFonts w:asciiTheme="minorHAnsi" w:eastAsiaTheme="minorEastAsia" w:hAnsiTheme="minorHAnsi" w:cstheme="minorBidi"/>
               <w:noProof/>
               <w:sz w:val="22"/>
             </w:rPr>
           </w:pPr>
-          <w:hyperlink w:anchor="_Toc451456756" w:history="1">
+          <w:hyperlink w:anchor="_Toc451804280" w:history="1">
             <w:r>
               <w:rPr>
                 <w:rStyle w:val="Hyperlink"/>
@@ -2423,7 +2232,7 @@
                 <w:noProof/>
                 <w:webHidden/>
               </w:rPr>
-              <w:instrText xml:space="preserve"> PAGEREF _Toc451456756 \h </w:instrText>
+              <w:instrText xml:space="preserve"> PAGEREF _Toc451804280 \h </w:instrText>
             </w:r>
             <w:r>
               <w:rPr>
@@ -2443,7 +2252,7 @@
                 <w:noProof/>
                 <w:webHidden/>
               </w:rPr>
-              <w:t>5</w:t>
+              <w:t>12</w:t>
             </w:r>
             <w:r>
               <w:rPr>
@@ -2460,14 +2269,13 @@
             <w:tabs>
               <w:tab w:val="right" w:leader="dot" w:pos="10070"/>
             </w:tabs>
-            <w:spacing w:line="240" w:lineRule="auto"/>
             <w:rPr>
               <w:rFonts w:asciiTheme="minorHAnsi" w:eastAsiaTheme="minorEastAsia" w:hAnsiTheme="minorHAnsi" w:cstheme="minorBidi"/>
               <w:noProof/>
               <w:sz w:val="22"/>
             </w:rPr>
           </w:pPr>
-          <w:hyperlink w:anchor="_Toc451456757" w:history="1">
+          <w:hyperlink w:anchor="_Toc451804281" w:history="1">
             <w:r>
               <w:rPr>
                 <w:rStyle w:val="Hyperlink"/>
@@ -2495,7 +2303,7 @@
                 <w:noProof/>
                 <w:webHidden/>
               </w:rPr>
-              <w:instrText xml:space="preserve"> PAGEREF _Toc451456757 \h </w:instrText>
+              <w:instrText xml:space="preserve"> PAGEREF _Toc451804281 \h </w:instrText>
             </w:r>
             <w:r>
               <w:rPr>
@@ -2515,7 +2323,7 @@
                 <w:noProof/>
                 <w:webHidden/>
               </w:rPr>
-              <w:t>5</w:t>
+              <w:t>12</w:t>
             </w:r>
             <w:r>
               <w:rPr>
@@ -2532,14 +2340,13 @@
             <w:tabs>
               <w:tab w:val="right" w:leader="dot" w:pos="10070"/>
             </w:tabs>
-            <w:spacing w:line="240" w:lineRule="auto"/>
             <w:rPr>
               <w:rFonts w:asciiTheme="minorHAnsi" w:eastAsiaTheme="minorEastAsia" w:hAnsiTheme="minorHAnsi" w:cstheme="minorBidi"/>
               <w:noProof/>
               <w:sz w:val="22"/>
             </w:rPr>
           </w:pPr>
-          <w:hyperlink w:anchor="_Toc451456758" w:history="1">
+          <w:hyperlink w:anchor="_Toc451804282" w:history="1">
             <w:r>
               <w:rPr>
                 <w:rStyle w:val="Hyperlink"/>
@@ -2567,7 +2374,7 @@
                 <w:noProof/>
                 <w:webHidden/>
               </w:rPr>
-              <w:instrText xml:space="preserve"> PAGEREF _Toc451456758 \h </w:instrText>
+              <w:instrText xml:space="preserve"> PAGEREF _Toc451804282 \h </w:instrText>
             </w:r>
             <w:r>
               <w:rPr>
@@ -2587,7 +2394,7 @@
                 <w:noProof/>
                 <w:webHidden/>
               </w:rPr>
-              <w:t>5</w:t>
+              <w:t>13</w:t>
             </w:r>
             <w:r>
               <w:rPr>
@@ -2604,14 +2411,13 @@
             <w:tabs>
               <w:tab w:val="right" w:leader="dot" w:pos="10070"/>
             </w:tabs>
-            <w:spacing w:line="240" w:lineRule="auto"/>
             <w:rPr>
               <w:rFonts w:asciiTheme="minorHAnsi" w:eastAsiaTheme="minorEastAsia" w:hAnsiTheme="minorHAnsi" w:cstheme="minorBidi"/>
               <w:noProof/>
               <w:sz w:val="22"/>
             </w:rPr>
           </w:pPr>
-          <w:hyperlink w:anchor="_Toc451456759" w:history="1">
+          <w:hyperlink w:anchor="_Toc451804283" w:history="1">
             <w:r>
               <w:rPr>
                 <w:rStyle w:val="Hyperlink"/>
@@ -2639,7 +2445,7 @@
                 <w:noProof/>
                 <w:webHidden/>
               </w:rPr>
-              <w:instrText xml:space="preserve"> PAGEREF _Toc451456759 \h </w:instrText>
+              <w:instrText xml:space="preserve"> PAGEREF _Toc451804283 \h </w:instrText>
             </w:r>
             <w:r>
               <w:rPr>
@@ -2659,7 +2465,7 @@
                 <w:noProof/>
                 <w:webHidden/>
               </w:rPr>
-              <w:t>5</w:t>
+              <w:t>14</w:t>
             </w:r>
             <w:r>
               <w:rPr>
@@ -2677,14 +2483,13 @@
               <w:tab w:val="left" w:pos="660"/>
               <w:tab w:val="right" w:leader="dot" w:pos="10070"/>
             </w:tabs>
-            <w:spacing w:line="240" w:lineRule="auto"/>
             <w:rPr>
               <w:rFonts w:asciiTheme="minorHAnsi" w:eastAsiaTheme="minorEastAsia" w:hAnsiTheme="minorHAnsi" w:cstheme="minorBidi"/>
               <w:noProof/>
               <w:sz w:val="22"/>
             </w:rPr>
           </w:pPr>
-          <w:hyperlink w:anchor="_Toc451456760" w:history="1">
+          <w:hyperlink w:anchor="_Toc451804284" w:history="1">
             <w:r>
               <w:rPr>
                 <w:rStyle w:val="Hyperlink"/>
@@ -2728,7 +2533,7 @@
                 <w:noProof/>
                 <w:webHidden/>
               </w:rPr>
-              <w:instrText xml:space="preserve"> PAGEREF _Toc451456760 \h </w:instrText>
+              <w:instrText xml:space="preserve"> PAGEREF _Toc451804284 \h </w:instrText>
             </w:r>
             <w:r>
               <w:rPr>
@@ -2748,7 +2553,7 @@
                 <w:noProof/>
                 <w:webHidden/>
               </w:rPr>
-              <w:t>5</w:t>
+              <w:t>14</w:t>
             </w:r>
             <w:r>
               <w:rPr>
@@ -2953,7 +2758,7 @@
           <w:szCs w:val="52"/>
         </w:rPr>
       </w:pPr>
-      <w:bookmarkStart w:id="0" w:name="_Toc451456737"/>
+      <w:bookmarkStart w:id="0" w:name="_Toc451804261"/>
       <w:r>
         <w:rPr>
           <w:rFonts w:ascii="Times New Roman" w:hAnsi="Times New Roman" w:cs="Times New Roman"/>
@@ -3004,7 +2809,7 @@
           <w:szCs w:val="32"/>
         </w:rPr>
       </w:pPr>
-      <w:bookmarkStart w:id="1" w:name="_Toc451456738"/>
+      <w:bookmarkStart w:id="1" w:name="_Toc451804262"/>
       <w:r>
         <w:rPr>
           <w:rFonts w:ascii="Times New Roman" w:hAnsi="Times New Roman" w:cs="Times New Roman"/>
@@ -3304,7 +3109,7 @@
           <w:szCs w:val="32"/>
         </w:rPr>
       </w:pPr>
-      <w:bookmarkStart w:id="2" w:name="_Toc451456739"/>
+      <w:bookmarkStart w:id="2" w:name="_Toc451804263"/>
       <w:r>
         <w:rPr>
           <w:rFonts w:ascii="Times New Roman" w:hAnsi="Times New Roman" w:cs="Times New Roman"/>
@@ -3330,21 +3135,7 @@
         <w:rPr>
           <w:szCs w:val="24"/>
         </w:rPr>
-        <w:t xml:space="preserve">In this document, we introduce a solution for mobile developers. Developing mobile applications is more and more popular and cloud computing also extremely develops. The combination is very complex to build the effective application on smartphone. Based on </w:t>
-      </w:r>
-      <w:proofErr w:type="gramStart"/>
-      <w:r>
-        <w:rPr>
-          <w:szCs w:val="24"/>
-        </w:rPr>
-        <w:t>our</w:t>
-      </w:r>
-      <w:proofErr w:type="gramEnd"/>
-      <w:r>
-        <w:rPr>
-          <w:szCs w:val="24"/>
-        </w:rPr>
-        <w:t xml:space="preserve"> researches and analysis, we proposed a cloud-based backend as a service for mobile developers.</w:t>
+        <w:t>In this document, we introduce a solution for mobile developers. Developing mobile applications is more and more popular and cloud computing also extremely develops. The combination is very complex to build the effective application on smartphone. Based on our researches and analysis, we proposed a cloud-based backend as a service for mobile developers.</w:t>
       </w:r>
     </w:p>
     <w:p>
@@ -3468,7 +3259,7 @@
           <w:szCs w:val="24"/>
         </w:rPr>
       </w:pPr>
-      <w:bookmarkStart w:id="3" w:name="_Toc451456740"/>
+      <w:bookmarkStart w:id="3" w:name="_Toc451804264"/>
       <w:r>
         <w:rPr>
           <w:rFonts w:ascii="Times New Roman" w:hAnsi="Times New Roman" w:cs="Times New Roman"/>
@@ -3586,7 +3377,7 @@
           <w:szCs w:val="32"/>
         </w:rPr>
       </w:pPr>
-      <w:bookmarkStart w:id="4" w:name="_Toc451456741"/>
+      <w:bookmarkStart w:id="4" w:name="_Toc451804265"/>
       <w:r>
         <w:rPr>
           <w:rFonts w:ascii="Times New Roman" w:hAnsi="Times New Roman" w:cs="Times New Roman"/>
@@ -3764,19 +3555,11 @@
           <w:szCs w:val="24"/>
         </w:rPr>
       </w:pPr>
-      <w:proofErr w:type="spellStart"/>
-      <w:r>
-        <w:rPr>
-          <w:szCs w:val="24"/>
-        </w:rPr>
-        <w:t>CloudKit</w:t>
-      </w:r>
-      <w:proofErr w:type="spellEnd"/>
-      <w:r>
-        <w:rPr>
-          <w:szCs w:val="24"/>
-        </w:rPr>
-        <w:t xml:space="preserve"> (</w:t>
+      <w:r>
+        <w:rPr>
+          <w:szCs w:val="24"/>
+        </w:rPr>
+        <w:t>CloudKit (</w:t>
       </w:r>
       <w:hyperlink r:id="rId9" w:history="1">
         <w:r>
@@ -3924,7 +3707,6 @@
         <w:rPr>
           <w:szCs w:val="24"/>
         </w:rPr>
-        <w:lastRenderedPageBreak/>
         <w:t>Disadvantages:</w:t>
       </w:r>
     </w:p>
@@ -4011,7 +3793,7 @@
           <w:szCs w:val="32"/>
         </w:rPr>
       </w:pPr>
-      <w:bookmarkStart w:id="5" w:name="_Toc451456742"/>
+      <w:bookmarkStart w:id="5" w:name="_Toc451804266"/>
       <w:r>
         <w:rPr>
           <w:rFonts w:ascii="Times New Roman" w:hAnsi="Times New Roman" w:cs="Times New Roman"/>
@@ -4095,7 +3877,7 @@
           <w:sz w:val="28"/>
         </w:rPr>
       </w:pPr>
-      <w:bookmarkStart w:id="6" w:name="_Toc451456743"/>
+      <w:bookmarkStart w:id="6" w:name="_Toc451804267"/>
       <w:r>
         <w:rPr>
           <w:rFonts w:ascii="Times New Roman" w:hAnsi="Times New Roman" w:cs="Times New Roman"/>
@@ -4249,7 +4031,7 @@
           <w:sz w:val="28"/>
         </w:rPr>
       </w:pPr>
-      <w:bookmarkStart w:id="7" w:name="_Toc451456744"/>
+      <w:bookmarkStart w:id="7" w:name="_Toc451804268"/>
       <w:r>
         <w:rPr>
           <w:rFonts w:ascii="Times New Roman" w:hAnsi="Times New Roman" w:cs="Times New Roman"/>
@@ -4524,7 +4306,7 @@
           <w:szCs w:val="32"/>
         </w:rPr>
       </w:pPr>
-      <w:bookmarkStart w:id="8" w:name="_Toc451456745"/>
+      <w:bookmarkStart w:id="8" w:name="_Toc451804269"/>
       <w:r>
         <w:rPr>
           <w:rFonts w:ascii="Times New Roman" w:hAnsi="Times New Roman" w:cs="Times New Roman"/>
@@ -4846,7 +4628,7 @@
           <w:szCs w:val="32"/>
         </w:rPr>
       </w:pPr>
-      <w:bookmarkStart w:id="9" w:name="_Toc451456746"/>
+      <w:bookmarkStart w:id="9" w:name="_Toc451804270"/>
       <w:r>
         <w:rPr>
           <w:rFonts w:ascii="Times New Roman" w:hAnsi="Times New Roman" w:cs="Times New Roman"/>
@@ -5010,42 +4792,12 @@
                 <w:szCs w:val="24"/>
               </w:rPr>
             </w:pPr>
-            <w:proofErr w:type="spellStart"/>
-            <w:r>
-              <w:rPr>
-                <w:szCs w:val="24"/>
-              </w:rPr>
-              <w:t>Kiều</w:t>
-            </w:r>
-            <w:proofErr w:type="spellEnd"/>
-            <w:r>
-              <w:rPr>
-                <w:szCs w:val="24"/>
-              </w:rPr>
-              <w:t xml:space="preserve"> </w:t>
-            </w:r>
-            <w:proofErr w:type="spellStart"/>
-            <w:r>
-              <w:rPr>
-                <w:szCs w:val="24"/>
-              </w:rPr>
-              <w:t>Trọng</w:t>
-            </w:r>
-            <w:proofErr w:type="spellEnd"/>
-            <w:r>
-              <w:rPr>
-                <w:szCs w:val="24"/>
-              </w:rPr>
-              <w:t xml:space="preserve"> </w:t>
-            </w:r>
-            <w:proofErr w:type="spellStart"/>
-            <w:r>
-              <w:rPr>
-                <w:szCs w:val="24"/>
-              </w:rPr>
-              <w:t>Khánh</w:t>
-            </w:r>
-            <w:proofErr w:type="spellEnd"/>
+            <w:r>
+              <w:rPr>
+                <w:szCs w:val="24"/>
+              </w:rPr>
+              <w:t>Kiều Trọng Khánh</w:t>
+            </w:r>
           </w:p>
         </w:tc>
         <w:tc>
@@ -5141,42 +4893,12 @@
                 <w:szCs w:val="24"/>
               </w:rPr>
             </w:pPr>
-            <w:proofErr w:type="spellStart"/>
-            <w:r>
-              <w:rPr>
-                <w:szCs w:val="24"/>
-              </w:rPr>
-              <w:t>Nguyễn</w:t>
-            </w:r>
-            <w:proofErr w:type="spellEnd"/>
-            <w:r>
-              <w:rPr>
-                <w:szCs w:val="24"/>
-              </w:rPr>
-              <w:t xml:space="preserve"> </w:t>
-            </w:r>
-            <w:proofErr w:type="spellStart"/>
-            <w:r>
-              <w:rPr>
-                <w:szCs w:val="24"/>
-              </w:rPr>
-              <w:t>Mạnh</w:t>
-            </w:r>
-            <w:proofErr w:type="spellEnd"/>
-            <w:r>
-              <w:rPr>
-                <w:szCs w:val="24"/>
-              </w:rPr>
-              <w:t xml:space="preserve"> </w:t>
-            </w:r>
-            <w:proofErr w:type="spellStart"/>
-            <w:r>
-              <w:rPr>
-                <w:szCs w:val="24"/>
-              </w:rPr>
-              <w:t>Hùng</w:t>
-            </w:r>
-            <w:proofErr w:type="spellEnd"/>
+            <w:r>
+              <w:rPr>
+                <w:szCs w:val="24"/>
+              </w:rPr>
+              <w:t>Nguyễn Mạnh Hùng</w:t>
+            </w:r>
           </w:p>
         </w:tc>
         <w:tc>
@@ -5272,42 +4994,12 @@
                 <w:szCs w:val="24"/>
               </w:rPr>
             </w:pPr>
-            <w:proofErr w:type="spellStart"/>
-            <w:r>
-              <w:rPr>
-                <w:szCs w:val="24"/>
-              </w:rPr>
-              <w:t>Nguyễn</w:t>
-            </w:r>
-            <w:proofErr w:type="spellEnd"/>
-            <w:r>
-              <w:rPr>
-                <w:szCs w:val="24"/>
-              </w:rPr>
-              <w:t xml:space="preserve"> </w:t>
-            </w:r>
-            <w:proofErr w:type="spellStart"/>
-            <w:r>
-              <w:rPr>
-                <w:szCs w:val="24"/>
-              </w:rPr>
-              <w:t>Hữu</w:t>
-            </w:r>
-            <w:proofErr w:type="spellEnd"/>
-            <w:r>
-              <w:rPr>
-                <w:szCs w:val="24"/>
-              </w:rPr>
-              <w:t xml:space="preserve"> </w:t>
-            </w:r>
-            <w:proofErr w:type="spellStart"/>
-            <w:r>
-              <w:rPr>
-                <w:szCs w:val="24"/>
-              </w:rPr>
-              <w:t>Lộc</w:t>
-            </w:r>
-            <w:proofErr w:type="spellEnd"/>
+            <w:r>
+              <w:rPr>
+                <w:szCs w:val="24"/>
+              </w:rPr>
+              <w:t>Nguyễn Hữu Lộc</w:t>
+            </w:r>
           </w:p>
         </w:tc>
         <w:tc>
@@ -5403,42 +5095,12 @@
                 <w:szCs w:val="24"/>
               </w:rPr>
             </w:pPr>
-            <w:proofErr w:type="spellStart"/>
-            <w:r>
-              <w:rPr>
-                <w:szCs w:val="24"/>
-              </w:rPr>
-              <w:t>Vũ</w:t>
-            </w:r>
-            <w:proofErr w:type="spellEnd"/>
-            <w:r>
-              <w:rPr>
-                <w:szCs w:val="24"/>
-              </w:rPr>
-              <w:t xml:space="preserve"> </w:t>
-            </w:r>
-            <w:proofErr w:type="spellStart"/>
-            <w:r>
-              <w:rPr>
-                <w:szCs w:val="24"/>
-              </w:rPr>
-              <w:t>Văn</w:t>
-            </w:r>
-            <w:proofErr w:type="spellEnd"/>
-            <w:r>
-              <w:rPr>
-                <w:szCs w:val="24"/>
-              </w:rPr>
-              <w:t xml:space="preserve"> </w:t>
-            </w:r>
-            <w:proofErr w:type="spellStart"/>
-            <w:r>
-              <w:rPr>
-                <w:szCs w:val="24"/>
-              </w:rPr>
-              <w:t>Quyết</w:t>
-            </w:r>
-            <w:proofErr w:type="spellEnd"/>
+            <w:r>
+              <w:rPr>
+                <w:szCs w:val="24"/>
+              </w:rPr>
+              <w:t>Vũ Văn Quyết</w:t>
+            </w:r>
           </w:p>
         </w:tc>
         <w:tc>
@@ -5540,42 +5202,12 @@
                 <w:szCs w:val="24"/>
               </w:rPr>
             </w:pPr>
-            <w:proofErr w:type="spellStart"/>
-            <w:r>
-              <w:rPr>
-                <w:szCs w:val="24"/>
-              </w:rPr>
-              <w:t>Phạm</w:t>
-            </w:r>
-            <w:proofErr w:type="spellEnd"/>
-            <w:r>
-              <w:rPr>
-                <w:szCs w:val="24"/>
-              </w:rPr>
-              <w:t xml:space="preserve"> </w:t>
-            </w:r>
-            <w:proofErr w:type="spellStart"/>
-            <w:r>
-              <w:rPr>
-                <w:szCs w:val="24"/>
-              </w:rPr>
-              <w:t>Bảo</w:t>
-            </w:r>
-            <w:proofErr w:type="spellEnd"/>
-            <w:r>
-              <w:rPr>
-                <w:szCs w:val="24"/>
-              </w:rPr>
-              <w:t xml:space="preserve"> </w:t>
-            </w:r>
-            <w:proofErr w:type="spellStart"/>
-            <w:r>
-              <w:rPr>
-                <w:szCs w:val="24"/>
-              </w:rPr>
-              <w:t>Toàn</w:t>
-            </w:r>
-            <w:proofErr w:type="spellEnd"/>
+            <w:r>
+              <w:rPr>
+                <w:szCs w:val="24"/>
+              </w:rPr>
+              <w:t>Phạm Bảo Toàn</w:t>
+            </w:r>
           </w:p>
         </w:tc>
         <w:tc>
@@ -5694,7 +5326,7 @@
           <w:szCs w:val="52"/>
         </w:rPr>
       </w:pPr>
-      <w:bookmarkStart w:id="10" w:name="_Toc451456747"/>
+      <w:bookmarkStart w:id="10" w:name="_Toc451804271"/>
       <w:r>
         <w:rPr>
           <w:rFonts w:ascii="Times New Roman" w:hAnsi="Times New Roman" w:cs="Times New Roman"/>
@@ -5703,7 +5335,6 @@
           <w:sz w:val="36"/>
           <w:szCs w:val="52"/>
         </w:rPr>
-        <w:lastRenderedPageBreak/>
         <w:t>B. Software Project Management Plan</w:t>
       </w:r>
       <w:bookmarkEnd w:id="10"/>
@@ -5726,7 +5357,7 @@
           <w:szCs w:val="24"/>
         </w:rPr>
       </w:pPr>
-      <w:bookmarkStart w:id="11" w:name="_Toc451456748"/>
+      <w:bookmarkStart w:id="11" w:name="_Toc451804272"/>
       <w:r>
         <w:rPr>
           <w:rFonts w:ascii="Times New Roman" w:hAnsi="Times New Roman" w:cs="Times New Roman"/>
@@ -5752,7 +5383,7 @@
           <w:sz w:val="28"/>
         </w:rPr>
       </w:pPr>
-      <w:bookmarkStart w:id="12" w:name="_Toc451456749"/>
+      <w:bookmarkStart w:id="12" w:name="_Toc451804273"/>
       <w:r>
         <w:rPr>
           <w:rFonts w:ascii="Times New Roman" w:hAnsi="Times New Roman" w:cs="Times New Roman"/>
@@ -5844,119 +5475,7 @@
         <w:rPr>
           <w:szCs w:val="24"/>
         </w:rPr>
-        <w:t xml:space="preserve">Vietnamese name: </w:t>
-      </w:r>
-      <w:proofErr w:type="spellStart"/>
-      <w:r>
-        <w:rPr>
-          <w:szCs w:val="24"/>
-        </w:rPr>
-        <w:t>Dịch</w:t>
-      </w:r>
-      <w:proofErr w:type="spellEnd"/>
-      <w:r>
-        <w:rPr>
-          <w:szCs w:val="24"/>
-        </w:rPr>
-        <w:t xml:space="preserve"> </w:t>
-      </w:r>
-      <w:proofErr w:type="spellStart"/>
-      <w:r>
-        <w:rPr>
-          <w:szCs w:val="24"/>
-        </w:rPr>
-        <w:t>vụ</w:t>
-      </w:r>
-      <w:proofErr w:type="spellEnd"/>
-      <w:r>
-        <w:rPr>
-          <w:szCs w:val="24"/>
-        </w:rPr>
-        <w:t xml:space="preserve"> </w:t>
-      </w:r>
-      <w:proofErr w:type="spellStart"/>
-      <w:r>
-        <w:rPr>
-          <w:szCs w:val="24"/>
-        </w:rPr>
-        <w:t>đám</w:t>
-      </w:r>
-      <w:proofErr w:type="spellEnd"/>
-      <w:r>
-        <w:rPr>
-          <w:szCs w:val="24"/>
-        </w:rPr>
-        <w:t xml:space="preserve"> </w:t>
-      </w:r>
-      <w:proofErr w:type="spellStart"/>
-      <w:r>
-        <w:rPr>
-          <w:szCs w:val="24"/>
-        </w:rPr>
-        <w:t>mây</w:t>
-      </w:r>
-      <w:proofErr w:type="spellEnd"/>
-      <w:r>
-        <w:rPr>
-          <w:szCs w:val="24"/>
-        </w:rPr>
-        <w:t xml:space="preserve"> </w:t>
-      </w:r>
-      <w:proofErr w:type="spellStart"/>
-      <w:r>
-        <w:rPr>
-          <w:szCs w:val="24"/>
-        </w:rPr>
-        <w:t>hỗ</w:t>
-      </w:r>
-      <w:proofErr w:type="spellEnd"/>
-      <w:r>
-        <w:rPr>
-          <w:szCs w:val="24"/>
-        </w:rPr>
-        <w:t xml:space="preserve"> </w:t>
-      </w:r>
-      <w:proofErr w:type="spellStart"/>
-      <w:r>
-        <w:rPr>
-          <w:szCs w:val="24"/>
-        </w:rPr>
-        <w:t>trợ</w:t>
-      </w:r>
-      <w:proofErr w:type="spellEnd"/>
-      <w:r>
-        <w:rPr>
-          <w:szCs w:val="24"/>
-        </w:rPr>
-        <w:t xml:space="preserve"> developer </w:t>
-      </w:r>
-      <w:proofErr w:type="spellStart"/>
-      <w:r>
-        <w:rPr>
-          <w:szCs w:val="24"/>
-        </w:rPr>
-        <w:t>xây</w:t>
-      </w:r>
-      <w:proofErr w:type="spellEnd"/>
-      <w:r>
-        <w:rPr>
-          <w:szCs w:val="24"/>
-        </w:rPr>
-        <w:t xml:space="preserve"> </w:t>
-      </w:r>
-      <w:proofErr w:type="spellStart"/>
-      <w:r>
-        <w:rPr>
-          <w:szCs w:val="24"/>
-        </w:rPr>
-        <w:t>dựng</w:t>
-      </w:r>
-      <w:proofErr w:type="spellEnd"/>
-      <w:r>
-        <w:rPr>
-          <w:szCs w:val="24"/>
-        </w:rPr>
-        <w:t xml:space="preserve"> mobile app</w:t>
+        <w:t>Vietnamese name: Dịch vụ đám mây hỗ trợ developer xây dựng mobile app</w:t>
       </w:r>
       <w:r>
         <w:rPr>
@@ -6018,7 +5537,7 @@
           <w:sz w:val="28"/>
         </w:rPr>
       </w:pPr>
-      <w:bookmarkStart w:id="13" w:name="_Toc451456750"/>
+      <w:bookmarkStart w:id="13" w:name="_Toc451804274"/>
       <w:r>
         <w:rPr>
           <w:rFonts w:ascii="Times New Roman" w:hAnsi="Times New Roman" w:cs="Times New Roman"/>
@@ -6094,21 +5613,7 @@
         <w:rPr>
           <w:szCs w:val="24"/>
         </w:rPr>
-        <w:t xml:space="preserve">he development of mobile application </w:t>
-      </w:r>
-      <w:proofErr w:type="gramStart"/>
-      <w:r>
-        <w:rPr>
-          <w:szCs w:val="24"/>
-        </w:rPr>
-        <w:t>include</w:t>
-      </w:r>
-      <w:proofErr w:type="gramEnd"/>
-      <w:r>
-        <w:rPr>
-          <w:szCs w:val="24"/>
-        </w:rPr>
-        <w:t xml:space="preserve"> </w:t>
+        <w:t xml:space="preserve">he development of mobile application include </w:t>
       </w:r>
       <w:r>
         <w:rPr>
@@ -6138,35 +5643,7 @@
         <w:rPr>
           <w:szCs w:val="24"/>
         </w:rPr>
-        <w:t xml:space="preserve"> have knowledge about coding web </w:t>
-      </w:r>
-      <w:proofErr w:type="spellStart"/>
-      <w:r>
-        <w:rPr>
-          <w:szCs w:val="24"/>
-        </w:rPr>
-        <w:t>api</w:t>
-      </w:r>
-      <w:proofErr w:type="spellEnd"/>
-      <w:r>
-        <w:rPr>
-          <w:szCs w:val="24"/>
-        </w:rPr>
-        <w:t xml:space="preserve"> or they may wait for web </w:t>
-      </w:r>
-      <w:proofErr w:type="spellStart"/>
-      <w:r>
-        <w:rPr>
-          <w:szCs w:val="24"/>
-        </w:rPr>
-        <w:t>api</w:t>
-      </w:r>
-      <w:proofErr w:type="spellEnd"/>
-      <w:r>
-        <w:rPr>
-          <w:szCs w:val="24"/>
-        </w:rPr>
-        <w:t xml:space="preserve"> from others developers</w:t>
+        <w:t xml:space="preserve"> have knowledge about coding web api or they may wait for web api from others developers</w:t>
       </w:r>
       <w:r>
         <w:rPr>
@@ -6439,7 +5916,7 @@
           <w:sz w:val="28"/>
         </w:rPr>
       </w:pPr>
-      <w:bookmarkStart w:id="14" w:name="_Toc451456751"/>
+      <w:bookmarkStart w:id="14" w:name="_Toc451804275"/>
       <w:r>
         <w:rPr>
           <w:rFonts w:ascii="Times New Roman" w:hAnsi="Times New Roman" w:cs="Times New Roman"/>
@@ -6566,14 +6043,7 @@
         <w:rPr>
           <w:szCs w:val="24"/>
         </w:rPr>
-        <w:t xml:space="preserve">ce code was developed with </w:t>
-      </w:r>
-      <w:proofErr w:type="spellStart"/>
-      <w:r>
-        <w:rPr>
-          <w:szCs w:val="24"/>
-        </w:rPr>
-        <w:t>Node</w:t>
+        <w:t>ce code was developed with Node</w:t>
       </w:r>
       <w:r>
         <w:rPr>
@@ -6587,7 +6057,6 @@
         </w:rPr>
         <w:t>s</w:t>
       </w:r>
-      <w:proofErr w:type="spellEnd"/>
       <w:r>
         <w:rPr>
           <w:szCs w:val="24"/>
@@ -6613,6 +6082,7 @@
         <w:rPr>
           <w:szCs w:val="24"/>
         </w:rPr>
+        <w:lastRenderedPageBreak/>
         <w:t>Parse source code not public function to allow users create new application.</w:t>
       </w:r>
     </w:p>
@@ -6634,22 +6104,7 @@
         <w:rPr>
           <w:szCs w:val="24"/>
         </w:rPr>
-        <w:lastRenderedPageBreak/>
-        <w:t xml:space="preserve">Parse server now can only run one application. If developers have many </w:t>
-      </w:r>
-      <w:proofErr w:type="gramStart"/>
-      <w:r>
-        <w:rPr>
-          <w:szCs w:val="24"/>
-        </w:rPr>
-        <w:t>application</w:t>
-      </w:r>
-      <w:proofErr w:type="gramEnd"/>
-      <w:r>
-        <w:rPr>
-          <w:szCs w:val="24"/>
-        </w:rPr>
-        <w:t xml:space="preserve"> they will need many Parse server to run all of them.</w:t>
+        <w:t>Parse server now can only run one application. If developers have many application they will need many Parse server to run all of them.</w:t>
       </w:r>
     </w:p>
     <w:p>
@@ -6806,35 +6261,7 @@
         <w:rPr>
           <w:szCs w:val="24"/>
         </w:rPr>
-        <w:t xml:space="preserve">To resolve the problem that Parse uses </w:t>
-      </w:r>
-      <w:proofErr w:type="spellStart"/>
-      <w:r>
-        <w:rPr>
-          <w:szCs w:val="24"/>
-        </w:rPr>
-        <w:t>NodeJs</w:t>
-      </w:r>
-      <w:proofErr w:type="spellEnd"/>
-      <w:r>
-        <w:rPr>
-          <w:szCs w:val="24"/>
-        </w:rPr>
-        <w:t xml:space="preserve"> as main language for the server, we can use </w:t>
-      </w:r>
-      <w:proofErr w:type="spellStart"/>
-      <w:r>
-        <w:rPr>
-          <w:szCs w:val="24"/>
-        </w:rPr>
-        <w:t>NodeJs</w:t>
-      </w:r>
-      <w:proofErr w:type="spellEnd"/>
-      <w:r>
-        <w:rPr>
-          <w:szCs w:val="24"/>
-        </w:rPr>
-        <w:t xml:space="preserve"> Tutorial from </w:t>
+        <w:t xml:space="preserve">To resolve the problem that Parse uses NodeJs as main language for the server, we can use NodeJs Tutorial from </w:t>
       </w:r>
       <w:hyperlink r:id="rId14" w:history="1">
         <w:r>
@@ -6849,35 +6276,7 @@
         <w:rPr>
           <w:szCs w:val="24"/>
         </w:rPr>
-        <w:t xml:space="preserve"> for understanding how </w:t>
-      </w:r>
-      <w:proofErr w:type="spellStart"/>
-      <w:r>
-        <w:rPr>
-          <w:szCs w:val="24"/>
-        </w:rPr>
-        <w:t>NodeJs</w:t>
-      </w:r>
-      <w:proofErr w:type="spellEnd"/>
-      <w:r>
-        <w:rPr>
-          <w:szCs w:val="24"/>
-        </w:rPr>
-        <w:t xml:space="preserve"> work. We also find the necessary help from </w:t>
-      </w:r>
-      <w:proofErr w:type="spellStart"/>
-      <w:r>
-        <w:rPr>
-          <w:szCs w:val="24"/>
-        </w:rPr>
-        <w:t>NodeJs</w:t>
-      </w:r>
-      <w:proofErr w:type="spellEnd"/>
-      <w:r>
-        <w:rPr>
-          <w:szCs w:val="24"/>
-        </w:rPr>
-        <w:t xml:space="preserve"> development forum to solve problems.</w:t>
+        <w:t xml:space="preserve"> for understanding how NodeJs work. We also find the necessary help from NodeJs development forum to solve problems.</w:t>
       </w:r>
     </w:p>
     <w:p>
@@ -6921,21 +6320,7 @@
         <w:rPr>
           <w:szCs w:val="24"/>
         </w:rPr>
-        <w:t xml:space="preserve"> According to technology researches, we decided </w:t>
-      </w:r>
-      <w:proofErr w:type="spellStart"/>
-      <w:r>
-        <w:rPr>
-          <w:szCs w:val="24"/>
-        </w:rPr>
-        <w:t>AngularJs</w:t>
-      </w:r>
-      <w:proofErr w:type="spellEnd"/>
-      <w:r>
-        <w:rPr>
-          <w:szCs w:val="24"/>
-        </w:rPr>
-        <w:t xml:space="preserve"> will be the framework for </w:t>
+        <w:t xml:space="preserve"> According to technology researches, we decided AngularJs will be the framework for </w:t>
       </w:r>
       <w:r>
         <w:rPr>
@@ -7566,21 +6951,7 @@
         <w:rPr>
           <w:szCs w:val="24"/>
         </w:rPr>
-        <w:t xml:space="preserve"> service only </w:t>
-      </w:r>
-      <w:proofErr w:type="gramStart"/>
-      <w:r>
-        <w:rPr>
-          <w:szCs w:val="24"/>
-        </w:rPr>
-        <w:t>support</w:t>
-      </w:r>
-      <w:proofErr w:type="gramEnd"/>
-      <w:r>
-        <w:rPr>
-          <w:szCs w:val="24"/>
-        </w:rPr>
-        <w:t xml:space="preserve"> for mobile</w:t>
+        <w:t xml:space="preserve"> service only support for mobile</w:t>
       </w:r>
       <w:r>
         <w:rPr>
@@ -8966,7 +8337,7 @@
           <w:szCs w:val="24"/>
         </w:rPr>
       </w:pPr>
-      <w:bookmarkStart w:id="15" w:name="_Toc451456752"/>
+      <w:bookmarkStart w:id="15" w:name="_Toc451804276"/>
       <w:r>
         <w:rPr>
           <w:rFonts w:ascii="Times New Roman" w:hAnsi="Times New Roman" w:cs="Times New Roman"/>
@@ -8992,7 +8363,7 @@
           <w:sz w:val="28"/>
         </w:rPr>
       </w:pPr>
-      <w:bookmarkStart w:id="16" w:name="_Toc451456753"/>
+      <w:bookmarkStart w:id="16" w:name="_Toc451804277"/>
       <w:r>
         <w:rPr>
           <w:rFonts w:ascii="Times New Roman" w:hAnsi="Times New Roman" w:cs="Times New Roman"/>
@@ -9059,21 +8430,7 @@
         <w:rPr>
           <w:szCs w:val="24"/>
         </w:rPr>
-        <w:t xml:space="preserve">This project is about Parse server, </w:t>
-      </w:r>
-      <w:proofErr w:type="spellStart"/>
-      <w:r>
-        <w:rPr>
-          <w:szCs w:val="24"/>
-        </w:rPr>
-        <w:t>NodeJs</w:t>
-      </w:r>
-      <w:proofErr w:type="spellEnd"/>
-      <w:r>
-        <w:rPr>
-          <w:szCs w:val="24"/>
-        </w:rPr>
-        <w:t xml:space="preserve"> and building mobile framework these are really new to all of member. That why our team need </w:t>
+        <w:t xml:space="preserve">This project is about Parse server, NodeJs and building mobile framework these are really new to all of member. That why our team need </w:t>
       </w:r>
       <w:r>
         <w:rPr>
@@ -9201,9 +8558,9 @@
         <w:lastRenderedPageBreak/>
         <w:drawing>
           <wp:inline distT="0" distB="0" distL="0" distR="0">
-            <wp:extent cx="6400800" cy="2962910"/>
-            <wp:effectExtent l="0" t="0" r="0" b="8890"/>
-            <wp:docPr id="1" name="Picture 1"/>
+            <wp:extent cx="6400800" cy="2555240"/>
+            <wp:effectExtent l="0" t="0" r="0" b="0"/>
+            <wp:docPr id="2" name="Picture 2"/>
             <wp:cNvGraphicFramePr>
               <a:graphicFrameLocks xmlns:a="http://schemas.openxmlformats.org/drawingml/2006/main" noChangeAspect="1"/>
             </wp:cNvGraphicFramePr>
@@ -9211,7 +8568,7 @@
               <a:graphicData uri="http://schemas.openxmlformats.org/drawingml/2006/picture">
                 <pic:pic xmlns:pic="http://schemas.openxmlformats.org/drawingml/2006/picture">
                   <pic:nvPicPr>
-                    <pic:cNvPr id="1" name="ScrumExplained-4-620.jpg"/>
+                    <pic:cNvPr id="2" name="Scrum-Model.PNG"/>
                     <pic:cNvPicPr/>
                   </pic:nvPicPr>
                   <pic:blipFill>
@@ -9229,7 +8586,7 @@
                   <pic:spPr>
                     <a:xfrm>
                       <a:off x="0" y="0"/>
-                      <a:ext cx="6400800" cy="2962910"/>
+                      <a:ext cx="6400800" cy="2555240"/>
                     </a:xfrm>
                     <a:prstGeom prst="rect">
                       <a:avLst/>
@@ -9256,7 +8613,21 @@
           <w:i/>
           <w:szCs w:val="24"/>
         </w:rPr>
-        <w:t>Figure 1: Scrum model (Source: https://www.scrumalliance.org/why-scrum)</w:t>
+        <w:t>Figure 1: Scrum model (Source:</w:t>
+      </w:r>
+      <w:r>
+        <w:rPr>
+          <w:i/>
+          <w:szCs w:val="24"/>
+        </w:rPr>
+        <w:t xml:space="preserve"> Software Engineering, 9th Edition, Chapter 3, Figure 3.8</w:t>
+      </w:r>
+      <w:r>
+        <w:rPr>
+          <w:i/>
+          <w:szCs w:val="24"/>
+        </w:rPr>
+        <w:t>)</w:t>
       </w:r>
     </w:p>
     <w:p>
@@ -9272,7 +8643,7 @@
           <w:sz w:val="28"/>
         </w:rPr>
       </w:pPr>
-      <w:bookmarkStart w:id="17" w:name="_Toc451456754"/>
+      <w:bookmarkStart w:id="17" w:name="_Toc451804278"/>
       <w:r>
         <w:rPr>
           <w:rFonts w:ascii="Times New Roman" w:hAnsi="Times New Roman" w:cs="Times New Roman"/>
@@ -9497,44 +8868,8 @@
               <w:rPr>
                 <w:szCs w:val="24"/>
               </w:rPr>
-              <w:t xml:space="preserve">Mr. </w:t>
-            </w:r>
-            <w:proofErr w:type="spellStart"/>
-            <w:r>
-              <w:rPr>
-                <w:szCs w:val="24"/>
-              </w:rPr>
-              <w:t>Kiều</w:t>
-            </w:r>
-            <w:proofErr w:type="spellEnd"/>
-            <w:r>
-              <w:rPr>
-                <w:szCs w:val="24"/>
-              </w:rPr>
-              <w:t xml:space="preserve"> </w:t>
-            </w:r>
-            <w:proofErr w:type="spellStart"/>
-            <w:r>
-              <w:rPr>
-                <w:szCs w:val="24"/>
-              </w:rPr>
-              <w:t>Trọng</w:t>
-            </w:r>
-            <w:proofErr w:type="spellEnd"/>
-            <w:r>
-              <w:rPr>
-                <w:szCs w:val="24"/>
-              </w:rPr>
-              <w:t xml:space="preserve"> </w:t>
-            </w:r>
-            <w:proofErr w:type="spellStart"/>
-            <w:r>
-              <w:rPr>
-                <w:szCs w:val="24"/>
-              </w:rPr>
-              <w:t>Khánh</w:t>
-            </w:r>
-            <w:proofErr w:type="spellEnd"/>
+              <w:t>Mr. Kiều Trọng Khánh</w:t>
+            </w:r>
           </w:p>
         </w:tc>
         <w:tc>
@@ -9716,42 +9051,12 @@
                 <w:szCs w:val="24"/>
               </w:rPr>
             </w:pPr>
-            <w:proofErr w:type="spellStart"/>
-            <w:r>
-              <w:rPr>
-                <w:szCs w:val="24"/>
-              </w:rPr>
-              <w:t>Nguyễn</w:t>
-            </w:r>
-            <w:proofErr w:type="spellEnd"/>
-            <w:r>
-              <w:rPr>
-                <w:szCs w:val="24"/>
-              </w:rPr>
-              <w:t xml:space="preserve"> </w:t>
-            </w:r>
-            <w:proofErr w:type="spellStart"/>
-            <w:r>
-              <w:rPr>
-                <w:szCs w:val="24"/>
-              </w:rPr>
-              <w:t>Mạnh</w:t>
-            </w:r>
-            <w:proofErr w:type="spellEnd"/>
-            <w:r>
-              <w:rPr>
-                <w:szCs w:val="24"/>
-              </w:rPr>
-              <w:t xml:space="preserve"> </w:t>
-            </w:r>
-            <w:proofErr w:type="spellStart"/>
-            <w:r>
-              <w:rPr>
-                <w:szCs w:val="24"/>
-              </w:rPr>
-              <w:t>Hùng</w:t>
-            </w:r>
-            <w:proofErr w:type="spellEnd"/>
+            <w:r>
+              <w:rPr>
+                <w:szCs w:val="24"/>
+              </w:rPr>
+              <w:t>Nguyễn Mạnh Hùng</w:t>
+            </w:r>
           </w:p>
         </w:tc>
         <w:tc>
@@ -9937,42 +9242,12 @@
                 <w:szCs w:val="24"/>
               </w:rPr>
             </w:pPr>
-            <w:proofErr w:type="spellStart"/>
-            <w:r>
-              <w:rPr>
-                <w:szCs w:val="24"/>
-              </w:rPr>
-              <w:t>Nguyễn</w:t>
-            </w:r>
-            <w:proofErr w:type="spellEnd"/>
-            <w:r>
-              <w:rPr>
-                <w:szCs w:val="24"/>
-              </w:rPr>
-              <w:t xml:space="preserve"> </w:t>
-            </w:r>
-            <w:proofErr w:type="spellStart"/>
-            <w:r>
-              <w:rPr>
-                <w:szCs w:val="24"/>
-              </w:rPr>
-              <w:t>Hữu</w:t>
-            </w:r>
-            <w:proofErr w:type="spellEnd"/>
-            <w:r>
-              <w:rPr>
-                <w:szCs w:val="24"/>
-              </w:rPr>
-              <w:t xml:space="preserve"> </w:t>
-            </w:r>
-            <w:proofErr w:type="spellStart"/>
-            <w:r>
-              <w:rPr>
-                <w:szCs w:val="24"/>
-              </w:rPr>
-              <w:t>Lộc</w:t>
-            </w:r>
-            <w:proofErr w:type="spellEnd"/>
+            <w:r>
+              <w:rPr>
+                <w:szCs w:val="24"/>
+              </w:rPr>
+              <w:t>Nguyễn Hữu Lộc</w:t>
+            </w:r>
           </w:p>
         </w:tc>
         <w:tc>
@@ -10089,7 +9364,6 @@
               <w:rPr>
                 <w:szCs w:val="24"/>
               </w:rPr>
-              <w:lastRenderedPageBreak/>
               <w:t>4</w:t>
             </w:r>
           </w:p>
@@ -10113,42 +9387,12 @@
                 <w:szCs w:val="24"/>
               </w:rPr>
             </w:pPr>
-            <w:proofErr w:type="spellStart"/>
-            <w:r>
-              <w:rPr>
-                <w:szCs w:val="24"/>
-              </w:rPr>
-              <w:t>Vũ</w:t>
-            </w:r>
-            <w:proofErr w:type="spellEnd"/>
-            <w:r>
-              <w:rPr>
-                <w:szCs w:val="24"/>
-              </w:rPr>
-              <w:t xml:space="preserve"> </w:t>
-            </w:r>
-            <w:proofErr w:type="spellStart"/>
-            <w:r>
-              <w:rPr>
-                <w:szCs w:val="24"/>
-              </w:rPr>
-              <w:t>Văn</w:t>
-            </w:r>
-            <w:proofErr w:type="spellEnd"/>
-            <w:r>
-              <w:rPr>
-                <w:szCs w:val="24"/>
-              </w:rPr>
-              <w:t xml:space="preserve"> </w:t>
-            </w:r>
-            <w:proofErr w:type="spellStart"/>
-            <w:r>
-              <w:rPr>
-                <w:szCs w:val="24"/>
-              </w:rPr>
-              <w:t>Quyết</w:t>
-            </w:r>
-            <w:proofErr w:type="spellEnd"/>
+            <w:r>
+              <w:rPr>
+                <w:szCs w:val="24"/>
+              </w:rPr>
+              <w:t>Vũ Văn Quyết</w:t>
+            </w:r>
           </w:p>
         </w:tc>
         <w:tc>
@@ -10283,6 +9527,7 @@
               <w:rPr>
                 <w:szCs w:val="24"/>
               </w:rPr>
+              <w:lastRenderedPageBreak/>
               <w:t>5</w:t>
             </w:r>
           </w:p>
@@ -10306,42 +9551,12 @@
                 <w:szCs w:val="24"/>
               </w:rPr>
             </w:pPr>
-            <w:proofErr w:type="spellStart"/>
-            <w:r>
-              <w:rPr>
-                <w:szCs w:val="24"/>
-              </w:rPr>
-              <w:t>Phạm</w:t>
-            </w:r>
-            <w:proofErr w:type="spellEnd"/>
-            <w:r>
-              <w:rPr>
-                <w:szCs w:val="24"/>
-              </w:rPr>
-              <w:t xml:space="preserve"> </w:t>
-            </w:r>
-            <w:proofErr w:type="spellStart"/>
-            <w:r>
-              <w:rPr>
-                <w:szCs w:val="24"/>
-              </w:rPr>
-              <w:t>Bảo</w:t>
-            </w:r>
-            <w:proofErr w:type="spellEnd"/>
-            <w:r>
-              <w:rPr>
-                <w:szCs w:val="24"/>
-              </w:rPr>
-              <w:t xml:space="preserve"> </w:t>
-            </w:r>
-            <w:proofErr w:type="spellStart"/>
-            <w:r>
-              <w:rPr>
-                <w:szCs w:val="24"/>
-              </w:rPr>
-              <w:t>Toàn</w:t>
-            </w:r>
-            <w:proofErr w:type="spellEnd"/>
+            <w:r>
+              <w:rPr>
+                <w:szCs w:val="24"/>
+              </w:rPr>
+              <w:t>Phạm Bảo Toàn</w:t>
+            </w:r>
           </w:p>
         </w:tc>
         <w:tc>
@@ -10513,7 +9728,7 @@
           <w:sz w:val="28"/>
         </w:rPr>
       </w:pPr>
-      <w:bookmarkStart w:id="18" w:name="_Toc451456755"/>
+      <w:bookmarkStart w:id="18" w:name="_Toc451804279"/>
       <w:r>
         <w:rPr>
           <w:rFonts w:ascii="Times New Roman" w:hAnsi="Times New Roman" w:cs="Times New Roman"/>
@@ -10617,21 +9832,7 @@
               <w:rPr>
                 <w:szCs w:val="24"/>
               </w:rPr>
-              <w:t xml:space="preserve">Html, </w:t>
-            </w:r>
-            <w:proofErr w:type="spellStart"/>
-            <w:r>
-              <w:rPr>
-                <w:szCs w:val="24"/>
-              </w:rPr>
-              <w:t>Javascript</w:t>
-            </w:r>
-            <w:proofErr w:type="spellEnd"/>
-            <w:r>
-              <w:rPr>
-                <w:szCs w:val="24"/>
-              </w:rPr>
-              <w:t xml:space="preserve"> Editor</w:t>
+              <w:t>Html, Javascript Editor</w:t>
             </w:r>
           </w:p>
         </w:tc>
@@ -10692,19 +9893,11 @@
                 <w:szCs w:val="24"/>
               </w:rPr>
             </w:pPr>
-            <w:proofErr w:type="spellStart"/>
-            <w:r>
-              <w:rPr>
-                <w:szCs w:val="24"/>
-              </w:rPr>
-              <w:t>Xcode</w:t>
-            </w:r>
-            <w:proofErr w:type="spellEnd"/>
-            <w:r>
-              <w:rPr>
-                <w:szCs w:val="24"/>
-              </w:rPr>
-              <w:t xml:space="preserve"> 7.2</w:t>
+            <w:r>
+              <w:rPr>
+                <w:szCs w:val="24"/>
+              </w:rPr>
+              <w:t>Xcode 7.2</w:t>
             </w:r>
           </w:p>
         </w:tc>
@@ -10794,19 +9987,11 @@
                 <w:szCs w:val="24"/>
               </w:rPr>
             </w:pPr>
-            <w:proofErr w:type="spellStart"/>
-            <w:r>
-              <w:rPr>
-                <w:szCs w:val="24"/>
-              </w:rPr>
-              <w:t>Robomongo</w:t>
-            </w:r>
-            <w:proofErr w:type="spellEnd"/>
-            <w:r>
-              <w:rPr>
-                <w:szCs w:val="24"/>
-              </w:rPr>
-              <w:t xml:space="preserve"> 0.9.0 RC8</w:t>
+            <w:r>
+              <w:rPr>
+                <w:szCs w:val="24"/>
+              </w:rPr>
+              <w:t>Robomongo 0.9.0 RC8</w:t>
             </w:r>
           </w:p>
         </w:tc>
@@ -11044,7 +10229,6 @@
                 <w:szCs w:val="24"/>
               </w:rPr>
             </w:pPr>
-            <w:proofErr w:type="spellStart"/>
             <w:r>
               <w:rPr>
                 <w:szCs w:val="24"/>
@@ -11057,7 +10241,6 @@
               </w:rPr>
               <w:t>Js</w:t>
             </w:r>
-            <w:proofErr w:type="spellEnd"/>
             <w:r>
               <w:rPr>
                 <w:szCs w:val="24"/>
@@ -11070,6 +10253,8 @@
               </w:rPr>
               <w:t>6.2.0</w:t>
             </w:r>
+            <w:bookmarkStart w:id="19" w:name="_GoBack"/>
+            <w:bookmarkEnd w:id="19"/>
           </w:p>
         </w:tc>
       </w:tr>
@@ -11111,7 +10296,6 @@
                 <w:szCs w:val="24"/>
               </w:rPr>
             </w:pPr>
-            <w:proofErr w:type="spellStart"/>
             <w:r>
               <w:rPr>
                 <w:szCs w:val="24"/>
@@ -11124,7 +10308,6 @@
               </w:rPr>
               <w:t>Js</w:t>
             </w:r>
-            <w:proofErr w:type="spellEnd"/>
             <w:r>
               <w:rPr>
                 <w:szCs w:val="24"/>
@@ -11334,7 +10517,7 @@
           <w:szCs w:val="24"/>
         </w:rPr>
       </w:pPr>
-      <w:bookmarkStart w:id="19" w:name="_Toc451456756"/>
+      <w:bookmarkStart w:id="20" w:name="_Toc451804280"/>
       <w:r>
         <w:rPr>
           <w:rFonts w:ascii="Times New Roman" w:hAnsi="Times New Roman" w:cs="Times New Roman"/>
@@ -11345,7 +10528,7 @@
         </w:rPr>
         <w:t>Project Management Plan</w:t>
       </w:r>
-      <w:bookmarkEnd w:id="19"/>
+      <w:bookmarkEnd w:id="20"/>
     </w:p>
     <w:p>
       <w:pPr>
@@ -11360,7 +10543,7 @@
           <w:sz w:val="28"/>
         </w:rPr>
       </w:pPr>
-      <w:bookmarkStart w:id="20" w:name="_Toc451456757"/>
+      <w:bookmarkStart w:id="21" w:name="_Toc451804281"/>
       <w:r>
         <w:rPr>
           <w:rFonts w:ascii="Times New Roman" w:hAnsi="Times New Roman" w:cs="Times New Roman"/>
@@ -11379,7 +10562,7 @@
         </w:rPr>
         <w:t>Product Backlog</w:t>
       </w:r>
-      <w:bookmarkEnd w:id="20"/>
+      <w:bookmarkEnd w:id="21"/>
     </w:p>
     <w:tbl>
       <w:tblPr>
@@ -11516,7 +10699,6 @@
               <w:jc w:val="center"/>
             </w:pPr>
             <w:r>
-              <w:lastRenderedPageBreak/>
               <w:t>2</w:t>
             </w:r>
           </w:p>
@@ -11605,6 +10787,7 @@
               <w:jc w:val="center"/>
             </w:pPr>
             <w:r>
+              <w:lastRenderedPageBreak/>
               <w:t>4</w:t>
             </w:r>
           </w:p>
@@ -11968,13 +11151,8 @@
           </w:tcPr>
           <w:p>
             <w:r>
-              <w:t xml:space="preserve">Auto generate </w:t>
-            </w:r>
-            <w:proofErr w:type="spellStart"/>
-            <w:r>
-              <w:t>ApplicationId</w:t>
-            </w:r>
-            <w:proofErr w:type="spellEnd"/>
+              <w:t>Auto generate ApplicationId</w:t>
+            </w:r>
           </w:p>
         </w:tc>
         <w:tc>
@@ -12055,7 +11233,7 @@
           <w:sz w:val="28"/>
         </w:rPr>
       </w:pPr>
-      <w:bookmarkStart w:id="21" w:name="_Toc451456758"/>
+      <w:bookmarkStart w:id="22" w:name="_Toc451804282"/>
       <w:r>
         <w:rPr>
           <w:rFonts w:ascii="Times New Roman" w:hAnsi="Times New Roman" w:cs="Times New Roman"/>
@@ -12074,7 +11252,7 @@
         </w:rPr>
         <w:t>Deliverables</w:t>
       </w:r>
-      <w:bookmarkEnd w:id="21"/>
+      <w:bookmarkEnd w:id="22"/>
     </w:p>
     <w:tbl>
       <w:tblPr>
@@ -12520,7 +11698,6 @@
               <w:jc w:val="center"/>
             </w:pPr>
             <w:r>
-              <w:lastRenderedPageBreak/>
               <w:t>6</w:t>
             </w:r>
           </w:p>
@@ -12647,6 +11824,7 @@
               <w:jc w:val="center"/>
             </w:pPr>
             <w:r>
+              <w:lastRenderedPageBreak/>
               <w:t>8</w:t>
             </w:r>
           </w:p>
@@ -12773,7 +11951,7 @@
           <w:sz w:val="28"/>
         </w:rPr>
       </w:pPr>
-      <w:bookmarkStart w:id="22" w:name="_Toc451456759"/>
+      <w:bookmarkStart w:id="23" w:name="_Toc451804283"/>
       <w:r>
         <w:rPr>
           <w:rFonts w:ascii="Times New Roman" w:hAnsi="Times New Roman" w:cs="Times New Roman"/>
@@ -12792,7 +11970,7 @@
         </w:rPr>
         <w:t>All Meeting Minutes</w:t>
       </w:r>
-      <w:bookmarkEnd w:id="22"/>
+      <w:bookmarkEnd w:id="23"/>
     </w:p>
     <w:p>
       <w:pPr>
@@ -12866,7 +12044,7 @@
           <w:szCs w:val="24"/>
         </w:rPr>
       </w:pPr>
-      <w:bookmarkStart w:id="23" w:name="_Toc451456760"/>
+      <w:bookmarkStart w:id="24" w:name="_Toc451804284"/>
       <w:r>
         <w:rPr>
           <w:rFonts w:ascii="Times New Roman" w:hAnsi="Times New Roman" w:cs="Times New Roman"/>
@@ -12877,7 +12055,7 @@
         </w:rPr>
         <w:t>Coding Convention</w:t>
       </w:r>
-      <w:bookmarkEnd w:id="23"/>
+      <w:bookmarkEnd w:id="24"/>
     </w:p>
     <w:p>
       <w:pPr>
@@ -13004,7 +12182,6 @@
         </w:rPr>
         <w:t xml:space="preserve">Variable and function names written as </w:t>
       </w:r>
-      <w:proofErr w:type="spellStart"/>
       <w:r>
         <w:rPr>
           <w:b/>
@@ -13012,7 +12189,6 @@
         </w:rPr>
         <w:t>camelCase</w:t>
       </w:r>
-      <w:proofErr w:type="spellEnd"/>
       <w:r>
         <w:rPr>
           <w:szCs w:val="24"/>
@@ -13205,8 +12381,6 @@
         </w:rPr>
         <w:t>Naming Convention:</w:t>
       </w:r>
-      <w:bookmarkStart w:id="24" w:name="_GoBack"/>
-      <w:bookmarkEnd w:id="24"/>
     </w:p>
     <w:p>
       <w:pPr>
@@ -13332,7 +12506,7 @@
           <w:rFonts w:eastAsia="Calibri"/>
         </w:rPr>
       </w:pPr>
-      <w:hyperlink r:id="rId20" w:history="1">
+      <w:hyperlink r:id="rId20" w:anchor="//apple_ref/doc/uid/TP40011210-CH10-SW1" w:history="1">
         <w:r>
           <w:rPr>
             <w:rStyle w:val="Hyperlink"/>
@@ -13361,7 +12535,7 @@
 </file>
 
 <file path=word/endnotes.xml><?xml version="1.0" encoding="utf-8"?>
-<w:endnotes xmlns:wpc="http://schemas.microsoft.com/office/word/2010/wordprocessingCanvas" xmlns:cx="http://schemas.microsoft.com/office/drawing/2014/chartex" xmlns:cx1="http://schemas.microsoft.com/office/drawing/2015/9/8/chartex" xmlns:cx2="http://schemas.microsoft.com/office/drawing/2015/10/21/chartex" xmlns:mc="http://schemas.openxmlformats.org/markup-compatibility/2006" xmlns:o="urn:schemas-microsoft-com:office:office" xmlns:r="http://schemas.openxmlformats.org/officeDocument/2006/relationships" xmlns:m="http://schemas.openxmlformats.org/officeDocument/2006/math" xmlns:v="urn:schemas-microsoft-com:vml" xmlns:wp14="http://schemas.microsoft.com/office/word/2010/wordprocessingDrawing" xmlns:wp="http://schemas.openxmlformats.org/drawingml/2006/wordprocessingDrawing" xmlns:w10="urn:schemas-microsoft-com:office:word" xmlns:w="http://schemas.openxmlformats.org/wordprocessingml/2006/main" xmlns:w14="http://schemas.microsoft.com/office/word/2010/wordml" xmlns:w15="http://schemas.microsoft.com/office/word/2012/wordml" xmlns:w16se="http://schemas.microsoft.com/office/word/2015/wordml/symex" xmlns:wpg="http://schemas.microsoft.com/office/word/2010/wordprocessingGroup" xmlns:wpi="http://schemas.microsoft.com/office/word/2010/wordprocessingInk" xmlns:wne="http://schemas.microsoft.com/office/word/2006/wordml" xmlns:wps="http://schemas.microsoft.com/office/word/2010/wordprocessingShape" mc:Ignorable="w14 w15 w16se wp14">
+<w:endnotes xmlns:wpc="http://schemas.microsoft.com/office/word/2010/wordprocessingCanvas" xmlns:mc="http://schemas.openxmlformats.org/markup-compatibility/2006" xmlns:o="urn:schemas-microsoft-com:office:office" xmlns:r="http://schemas.openxmlformats.org/officeDocument/2006/relationships" xmlns:m="http://schemas.openxmlformats.org/officeDocument/2006/math" xmlns:v="urn:schemas-microsoft-com:vml" xmlns:wp14="http://schemas.microsoft.com/office/word/2010/wordprocessingDrawing" xmlns:wp="http://schemas.openxmlformats.org/drawingml/2006/wordprocessingDrawing" xmlns:w10="urn:schemas-microsoft-com:office:word" xmlns:w="http://schemas.openxmlformats.org/wordprocessingml/2006/main" xmlns:w14="http://schemas.microsoft.com/office/word/2010/wordml" xmlns:w15="http://schemas.microsoft.com/office/word/2012/wordml" xmlns:wpg="http://schemas.microsoft.com/office/word/2010/wordprocessingGroup" xmlns:wpi="http://schemas.microsoft.com/office/word/2010/wordprocessingInk" xmlns:wne="http://schemas.microsoft.com/office/word/2006/wordml" xmlns:wps="http://schemas.microsoft.com/office/word/2010/wordprocessingShape" mc:Ignorable="w14 w15 wp14">
   <w:endnote w:type="separator" w:id="-1">
     <w:p>
       <w:pPr>
@@ -13386,7 +12560,7 @@
 </file>
 
 <file path=word/footer1.xml><?xml version="1.0" encoding="utf-8"?>
-<w:ftr xmlns:wpc="http://schemas.microsoft.com/office/word/2010/wordprocessingCanvas" xmlns:cx="http://schemas.microsoft.com/office/drawing/2014/chartex" xmlns:cx1="http://schemas.microsoft.com/office/drawing/2015/9/8/chartex" xmlns:cx2="http://schemas.microsoft.com/office/drawing/2015/10/21/chartex" xmlns:mc="http://schemas.openxmlformats.org/markup-compatibility/2006" xmlns:o="urn:schemas-microsoft-com:office:office" xmlns:r="http://schemas.openxmlformats.org/officeDocument/2006/relationships" xmlns:m="http://schemas.openxmlformats.org/officeDocument/2006/math" xmlns:v="urn:schemas-microsoft-com:vml" xmlns:wp14="http://schemas.microsoft.com/office/word/2010/wordprocessingDrawing" xmlns:wp="http://schemas.openxmlformats.org/drawingml/2006/wordprocessingDrawing" xmlns:w10="urn:schemas-microsoft-com:office:word" xmlns:w="http://schemas.openxmlformats.org/wordprocessingml/2006/main" xmlns:w14="http://schemas.microsoft.com/office/word/2010/wordml" xmlns:w15="http://schemas.microsoft.com/office/word/2012/wordml" xmlns:w16se="http://schemas.microsoft.com/office/word/2015/wordml/symex" xmlns:wpg="http://schemas.microsoft.com/office/word/2010/wordprocessingGroup" xmlns:wpi="http://schemas.microsoft.com/office/word/2010/wordprocessingInk" xmlns:wne="http://schemas.microsoft.com/office/word/2006/wordml" xmlns:wps="http://schemas.microsoft.com/office/word/2010/wordprocessingShape" mc:Ignorable="w14 w15 w16se wp14">
+<w:ftr xmlns:wpc="http://schemas.microsoft.com/office/word/2010/wordprocessingCanvas" xmlns:mc="http://schemas.openxmlformats.org/markup-compatibility/2006" xmlns:o="urn:schemas-microsoft-com:office:office" xmlns:r="http://schemas.openxmlformats.org/officeDocument/2006/relationships" xmlns:m="http://schemas.openxmlformats.org/officeDocument/2006/math" xmlns:v="urn:schemas-microsoft-com:vml" xmlns:wp14="http://schemas.microsoft.com/office/word/2010/wordprocessingDrawing" xmlns:wp="http://schemas.openxmlformats.org/drawingml/2006/wordprocessingDrawing" xmlns:w10="urn:schemas-microsoft-com:office:word" xmlns:w="http://schemas.openxmlformats.org/wordprocessingml/2006/main" xmlns:w14="http://schemas.microsoft.com/office/word/2010/wordml" xmlns:w15="http://schemas.microsoft.com/office/word/2012/wordml" xmlns:wpg="http://schemas.microsoft.com/office/word/2010/wordprocessingGroup" xmlns:wpi="http://schemas.microsoft.com/office/word/2010/wordprocessingInk" xmlns:wne="http://schemas.microsoft.com/office/word/2006/wordml" xmlns:wps="http://schemas.microsoft.com/office/word/2010/wordprocessingShape" mc:Ignorable="w14 w15 wp14">
   <w:tbl>
     <w:tblPr>
       <w:tblW w:w="5000" w:type="pct"/>
@@ -13561,7 +12735,7 @@
               <w:color w:val="808080" w:themeColor="background1" w:themeShade="80"/>
               <w:szCs w:val="18"/>
             </w:rPr>
-            <w:t>13</w:t>
+            <w:t>10</w:t>
           </w:r>
           <w:r>
             <w:rPr>
@@ -13590,7 +12764,7 @@
 </file>
 
 <file path=word/footnotes.xml><?xml version="1.0" encoding="utf-8"?>
-<w:footnotes xmlns:wpc="http://schemas.microsoft.com/office/word/2010/wordprocessingCanvas" xmlns:cx="http://schemas.microsoft.com/office/drawing/2014/chartex" xmlns:cx1="http://schemas.microsoft.com/office/drawing/2015/9/8/chartex" xmlns:cx2="http://schemas.microsoft.com/office/drawing/2015/10/21/chartex" xmlns:mc="http://schemas.openxmlformats.org/markup-compatibility/2006" xmlns:o="urn:schemas-microsoft-com:office:office" xmlns:r="http://schemas.openxmlformats.org/officeDocument/2006/relationships" xmlns:m="http://schemas.openxmlformats.org/officeDocument/2006/math" xmlns:v="urn:schemas-microsoft-com:vml" xmlns:wp14="http://schemas.microsoft.com/office/word/2010/wordprocessingDrawing" xmlns:wp="http://schemas.openxmlformats.org/drawingml/2006/wordprocessingDrawing" xmlns:w10="urn:schemas-microsoft-com:office:word" xmlns:w="http://schemas.openxmlformats.org/wordprocessingml/2006/main" xmlns:w14="http://schemas.microsoft.com/office/word/2010/wordml" xmlns:w15="http://schemas.microsoft.com/office/word/2012/wordml" xmlns:w16se="http://schemas.microsoft.com/office/word/2015/wordml/symex" xmlns:wpg="http://schemas.microsoft.com/office/word/2010/wordprocessingGroup" xmlns:wpi="http://schemas.microsoft.com/office/word/2010/wordprocessingInk" xmlns:wne="http://schemas.microsoft.com/office/word/2006/wordml" xmlns:wps="http://schemas.microsoft.com/office/word/2010/wordprocessingShape" mc:Ignorable="w14 w15 w16se wp14">
+<w:footnotes xmlns:wpc="http://schemas.microsoft.com/office/word/2010/wordprocessingCanvas" xmlns:mc="http://schemas.openxmlformats.org/markup-compatibility/2006" xmlns:o="urn:schemas-microsoft-com:office:office" xmlns:r="http://schemas.openxmlformats.org/officeDocument/2006/relationships" xmlns:m="http://schemas.openxmlformats.org/officeDocument/2006/math" xmlns:v="urn:schemas-microsoft-com:vml" xmlns:wp14="http://schemas.microsoft.com/office/word/2010/wordprocessingDrawing" xmlns:wp="http://schemas.openxmlformats.org/drawingml/2006/wordprocessingDrawing" xmlns:w10="urn:schemas-microsoft-com:office:word" xmlns:w="http://schemas.openxmlformats.org/wordprocessingml/2006/main" xmlns:w14="http://schemas.microsoft.com/office/word/2010/wordml" xmlns:w15="http://schemas.microsoft.com/office/word/2012/wordml" xmlns:wpg="http://schemas.microsoft.com/office/word/2010/wordprocessingGroup" xmlns:wpi="http://schemas.microsoft.com/office/word/2010/wordprocessingInk" xmlns:wne="http://schemas.microsoft.com/office/word/2006/wordml" xmlns:wps="http://schemas.microsoft.com/office/word/2010/wordprocessingShape" mc:Ignorable="w14 w15 wp14">
   <w:footnote w:type="separator" w:id="-1">
     <w:p>
       <w:pPr>
@@ -13615,7 +12789,7 @@
 </file>
 
 <file path=word/header1.xml><?xml version="1.0" encoding="utf-8"?>
-<w:hdr xmlns:wpc="http://schemas.microsoft.com/office/word/2010/wordprocessingCanvas" xmlns:cx="http://schemas.microsoft.com/office/drawing/2014/chartex" xmlns:cx1="http://schemas.microsoft.com/office/drawing/2015/9/8/chartex" xmlns:cx2="http://schemas.microsoft.com/office/drawing/2015/10/21/chartex" xmlns:mc="http://schemas.openxmlformats.org/markup-compatibility/2006" xmlns:o="urn:schemas-microsoft-com:office:office" xmlns:r="http://schemas.openxmlformats.org/officeDocument/2006/relationships" xmlns:m="http://schemas.openxmlformats.org/officeDocument/2006/math" xmlns:v="urn:schemas-microsoft-com:vml" xmlns:wp14="http://schemas.microsoft.com/office/word/2010/wordprocessingDrawing" xmlns:wp="http://schemas.openxmlformats.org/drawingml/2006/wordprocessingDrawing" xmlns:w10="urn:schemas-microsoft-com:office:word" xmlns:w="http://schemas.openxmlformats.org/wordprocessingml/2006/main" xmlns:w14="http://schemas.microsoft.com/office/word/2010/wordml" xmlns:w15="http://schemas.microsoft.com/office/word/2012/wordml" xmlns:w16se="http://schemas.microsoft.com/office/word/2015/wordml/symex" xmlns:wpg="http://schemas.microsoft.com/office/word/2010/wordprocessingGroup" xmlns:wpi="http://schemas.microsoft.com/office/word/2010/wordprocessingInk" xmlns:wne="http://schemas.microsoft.com/office/word/2006/wordml" xmlns:wps="http://schemas.microsoft.com/office/word/2010/wordprocessingShape" mc:Ignorable="w14 w15 w16se wp14">
+<w:hdr xmlns:wpc="http://schemas.microsoft.com/office/word/2010/wordprocessingCanvas" xmlns:mc="http://schemas.openxmlformats.org/markup-compatibility/2006" xmlns:o="urn:schemas-microsoft-com:office:office" xmlns:r="http://schemas.openxmlformats.org/officeDocument/2006/relationships" xmlns:m="http://schemas.openxmlformats.org/officeDocument/2006/math" xmlns:v="urn:schemas-microsoft-com:vml" xmlns:wp14="http://schemas.microsoft.com/office/word/2010/wordprocessingDrawing" xmlns:wp="http://schemas.openxmlformats.org/drawingml/2006/wordprocessingDrawing" xmlns:w10="urn:schemas-microsoft-com:office:word" xmlns:w="http://schemas.openxmlformats.org/wordprocessingml/2006/main" xmlns:w14="http://schemas.microsoft.com/office/word/2010/wordml" xmlns:w15="http://schemas.microsoft.com/office/word/2012/wordml" xmlns:wpg="http://schemas.microsoft.com/office/word/2010/wordprocessingGroup" xmlns:wpi="http://schemas.microsoft.com/office/word/2010/wordprocessingInk" xmlns:wne="http://schemas.microsoft.com/office/word/2006/wordml" xmlns:wps="http://schemas.microsoft.com/office/word/2010/wordprocessingShape" mc:Ignorable="w14 w15 wp14">
   <w:p>
     <w:pPr>
       <w:pStyle w:val="Header"/>
@@ -13629,7 +12803,7 @@
 </file>
 
 <file path=word/numbering.xml><?xml version="1.0" encoding="utf-8"?>
-<w:numbering xmlns:wpc="http://schemas.microsoft.com/office/word/2010/wordprocessingCanvas" xmlns:cx="http://schemas.microsoft.com/office/drawing/2014/chartex" xmlns:cx1="http://schemas.microsoft.com/office/drawing/2015/9/8/chartex" xmlns:cx2="http://schemas.microsoft.com/office/drawing/2015/10/21/chartex" xmlns:mc="http://schemas.openxmlformats.org/markup-compatibility/2006" xmlns:o="urn:schemas-microsoft-com:office:office" xmlns:r="http://schemas.openxmlformats.org/officeDocument/2006/relationships" xmlns:m="http://schemas.openxmlformats.org/officeDocument/2006/math" xmlns:v="urn:schemas-microsoft-com:vml" xmlns:wp14="http://schemas.microsoft.com/office/word/2010/wordprocessingDrawing" xmlns:wp="http://schemas.openxmlformats.org/drawingml/2006/wordprocessingDrawing" xmlns:w10="urn:schemas-microsoft-com:office:word" xmlns:w="http://schemas.openxmlformats.org/wordprocessingml/2006/main" xmlns:w14="http://schemas.microsoft.com/office/word/2010/wordml" xmlns:w15="http://schemas.microsoft.com/office/word/2012/wordml" xmlns:w16se="http://schemas.microsoft.com/office/word/2015/wordml/symex" xmlns:wpg="http://schemas.microsoft.com/office/word/2010/wordprocessingGroup" xmlns:wpi="http://schemas.microsoft.com/office/word/2010/wordprocessingInk" xmlns:wne="http://schemas.microsoft.com/office/word/2006/wordml" xmlns:wps="http://schemas.microsoft.com/office/word/2010/wordprocessingShape" mc:Ignorable="w14 w15 w16se wp14">
+<w:numbering xmlns:wpc="http://schemas.microsoft.com/office/word/2010/wordprocessingCanvas" xmlns:mc="http://schemas.openxmlformats.org/markup-compatibility/2006" xmlns:o="urn:schemas-microsoft-com:office:office" xmlns:r="http://schemas.openxmlformats.org/officeDocument/2006/relationships" xmlns:m="http://schemas.openxmlformats.org/officeDocument/2006/math" xmlns:v="urn:schemas-microsoft-com:vml" xmlns:wp14="http://schemas.microsoft.com/office/word/2010/wordprocessingDrawing" xmlns:wp="http://schemas.openxmlformats.org/drawingml/2006/wordprocessingDrawing" xmlns:w10="urn:schemas-microsoft-com:office:word" xmlns:w="http://schemas.openxmlformats.org/wordprocessingml/2006/main" xmlns:w14="http://schemas.microsoft.com/office/word/2010/wordml" xmlns:w15="http://schemas.microsoft.com/office/word/2012/wordml" xmlns:wpg="http://schemas.microsoft.com/office/word/2010/wordprocessingGroup" xmlns:wpi="http://schemas.microsoft.com/office/word/2010/wordprocessingInk" xmlns:wne="http://schemas.microsoft.com/office/word/2006/wordml" xmlns:wps="http://schemas.microsoft.com/office/word/2010/wordprocessingShape" mc:Ignorable="w14 w15 wp14">
   <w:abstractNum w:abstractNumId="0" w15:restartNumberingAfterBreak="0">
     <w:nsid w:val="01C50966"/>
     <w:multiLevelType w:val="hybridMultilevel"/>
@@ -18443,7 +17617,7 @@
 </file>
 
 <file path=word/styles.xml><?xml version="1.0" encoding="utf-8"?>
-<w:styles xmlns:mc="http://schemas.openxmlformats.org/markup-compatibility/2006" xmlns:r="http://schemas.openxmlformats.org/officeDocument/2006/relationships" xmlns:w="http://schemas.openxmlformats.org/wordprocessingml/2006/main" xmlns:w14="http://schemas.microsoft.com/office/word/2010/wordml" xmlns:w15="http://schemas.microsoft.com/office/word/2012/wordml" xmlns:w16se="http://schemas.microsoft.com/office/word/2015/wordml/symex" mc:Ignorable="w14 w15 w16se">
+<w:styles xmlns:mc="http://schemas.openxmlformats.org/markup-compatibility/2006" xmlns:r="http://schemas.openxmlformats.org/officeDocument/2006/relationships" xmlns:w="http://schemas.openxmlformats.org/wordprocessingml/2006/main" xmlns:w14="http://schemas.microsoft.com/office/word/2010/wordml" xmlns:w15="http://schemas.microsoft.com/office/word/2012/wordml" mc:Ignorable="w14 w15">
   <w:docDefaults>
     <w:rPrDefault>
       <w:rPr>
@@ -18459,7 +17633,7 @@
       </w:pPr>
     </w:pPrDefault>
   </w:docDefaults>
-  <w:latentStyles w:defLockedState="0" w:defUIPriority="99" w:defSemiHidden="0" w:defUnhideWhenUsed="0" w:defQFormat="0" w:count="372">
+  <w:latentStyles w:defLockedState="0" w:defUIPriority="99" w:defSemiHidden="0" w:defUnhideWhenUsed="0" w:defQFormat="0" w:count="371">
     <w:lsdException w:name="Normal" w:uiPriority="0" w:qFormat="1"/>
     <w:lsdException w:name="heading 1" w:uiPriority="9" w:qFormat="1"/>
     <w:lsdException w:name="heading 2" w:semiHidden="1" w:uiPriority="9" w:unhideWhenUsed="1" w:qFormat="1"/>
@@ -18831,7 +18005,6 @@
     <w:lsdException w:name="List Table 5 Dark Accent 6" w:uiPriority="50"/>
     <w:lsdException w:name="List Table 6 Colorful Accent 6" w:uiPriority="51"/>
     <w:lsdException w:name="List Table 7 Colorful Accent 6" w:uiPriority="52"/>
-    <w:lsdException w:name="Mention" w:semiHidden="1" w:unhideWhenUsed="1"/>
   </w:latentStyles>
   <w:style w:type="paragraph" w:default="1" w:styleId="Normal">
     <w:name w:val="Normal"/>
@@ -18970,7 +18143,6 @@
   <w:style w:type="character" w:default="1" w:styleId="DefaultParagraphFont">
     <w:name w:val="Default Paragraph Font"/>
     <w:uiPriority w:val="1"/>
-    <w:semiHidden/>
     <w:unhideWhenUsed/>
   </w:style>
   <w:style w:type="table" w:default="1" w:styleId="TableNormal">
@@ -19494,7 +18666,7 @@
 </file>
 
 <file path=word/glossary/document.xml><?xml version="1.0" encoding="utf-8"?>
-<w:glossaryDocument xmlns:wpc="http://schemas.microsoft.com/office/word/2010/wordprocessingCanvas" xmlns:cx="http://schemas.microsoft.com/office/drawing/2014/chartex" xmlns:cx1="http://schemas.microsoft.com/office/drawing/2015/9/8/chartex" xmlns:cx2="http://schemas.microsoft.com/office/drawing/2015/10/21/chartex" xmlns:mc="http://schemas.openxmlformats.org/markup-compatibility/2006" xmlns:o="urn:schemas-microsoft-com:office:office" xmlns:r="http://schemas.openxmlformats.org/officeDocument/2006/relationships" xmlns:m="http://schemas.openxmlformats.org/officeDocument/2006/math" xmlns:v="urn:schemas-microsoft-com:vml" xmlns:wp14="http://schemas.microsoft.com/office/word/2010/wordprocessingDrawing" xmlns:wp="http://schemas.openxmlformats.org/drawingml/2006/wordprocessingDrawing" xmlns:w10="urn:schemas-microsoft-com:office:word" xmlns:w="http://schemas.openxmlformats.org/wordprocessingml/2006/main" xmlns:w14="http://schemas.microsoft.com/office/word/2010/wordml" xmlns:w15="http://schemas.microsoft.com/office/word/2012/wordml" xmlns:w16se="http://schemas.microsoft.com/office/word/2015/wordml/symex" xmlns:wpg="http://schemas.microsoft.com/office/word/2010/wordprocessingGroup" xmlns:wpi="http://schemas.microsoft.com/office/word/2010/wordprocessingInk" xmlns:wne="http://schemas.microsoft.com/office/word/2006/wordml" xmlns:wps="http://schemas.microsoft.com/office/word/2010/wordprocessingShape" mc:Ignorable="w14 w15 w16se wp14">
+<w:glossaryDocument xmlns:wpc="http://schemas.microsoft.com/office/word/2010/wordprocessingCanvas" xmlns:mc="http://schemas.openxmlformats.org/markup-compatibility/2006" xmlns:o="urn:schemas-microsoft-com:office:office" xmlns:r="http://schemas.openxmlformats.org/officeDocument/2006/relationships" xmlns:m="http://schemas.openxmlformats.org/officeDocument/2006/math" xmlns:v="urn:schemas-microsoft-com:vml" xmlns:wp14="http://schemas.microsoft.com/office/word/2010/wordprocessingDrawing" xmlns:wp="http://schemas.openxmlformats.org/drawingml/2006/wordprocessingDrawing" xmlns:w10="urn:schemas-microsoft-com:office:word" xmlns:w="http://schemas.openxmlformats.org/wordprocessingml/2006/main" xmlns:w14="http://schemas.microsoft.com/office/word/2010/wordml" xmlns:w15="http://schemas.microsoft.com/office/word/2012/wordml" xmlns:wpg="http://schemas.microsoft.com/office/word/2010/wordprocessingGroup" xmlns:wpi="http://schemas.microsoft.com/office/word/2010/wordprocessingInk" xmlns:wne="http://schemas.microsoft.com/office/word/2006/wordml" xmlns:wps="http://schemas.microsoft.com/office/word/2010/wordprocessingShape" mc:Ignorable="w14 w15 wp14">
   <w:docParts>
     <w:docPart>
       <w:docPartPr>
@@ -19530,7 +18702,7 @@
 </file>
 
 <file path=word/glossary/fontTable.xml><?xml version="1.0" encoding="utf-8"?>
-<w:fonts xmlns:mc="http://schemas.openxmlformats.org/markup-compatibility/2006" xmlns:r="http://schemas.openxmlformats.org/officeDocument/2006/relationships" xmlns:w="http://schemas.openxmlformats.org/wordprocessingml/2006/main" xmlns:w14="http://schemas.microsoft.com/office/word/2010/wordml" xmlns:w15="http://schemas.microsoft.com/office/word/2012/wordml" xmlns:w16se="http://schemas.microsoft.com/office/word/2015/wordml/symex" mc:Ignorable="w14 w15 w16se">
+<w:fonts xmlns:mc="http://schemas.openxmlformats.org/markup-compatibility/2006" xmlns:r="http://schemas.openxmlformats.org/officeDocument/2006/relationships" xmlns:w="http://schemas.openxmlformats.org/wordprocessingml/2006/main" xmlns:w14="http://schemas.microsoft.com/office/word/2010/wordml" xmlns:w15="http://schemas.microsoft.com/office/word/2012/wordml" mc:Ignorable="w14 w15">
   <w:font w:name="Calibri">
     <w:panose1 w:val="020F0502020204030204"/>
     <w:charset w:val="00"/>
@@ -19543,7 +18715,7 @@
     <w:charset w:val="00"/>
     <w:family w:val="roman"/>
     <w:pitch w:val="variable"/>
-    <w:sig w:usb0="E0002AFF" w:usb1="C0007841" w:usb2="00000009" w:usb3="00000000" w:csb0="000001FF" w:csb1="00000000"/>
+    <w:sig w:usb0="E0002EFF" w:usb1="C0007843" w:usb2="00000009" w:usb3="00000000" w:csb0="000001FF" w:csb1="00000000"/>
   </w:font>
   <w:font w:name="Symbol">
     <w:panose1 w:val="05050102010706020507"/>
@@ -19557,7 +18729,7 @@
     <w:charset w:val="00"/>
     <w:family w:val="modern"/>
     <w:pitch w:val="fixed"/>
-    <w:sig w:usb0="E0002AFF" w:usb1="C0007843" w:usb2="00000009" w:usb3="00000000" w:csb0="000001FF" w:csb1="00000000"/>
+    <w:sig w:usb0="E0002EFF" w:usb1="C0007843" w:usb2="00000009" w:usb3="00000000" w:csb0="000001FF" w:csb1="00000000"/>
   </w:font>
   <w:font w:name="Wingdings">
     <w:panose1 w:val="05000000000000000000"/>
@@ -19585,13 +18757,13 @@
     <w:charset w:val="00"/>
     <w:family w:val="swiss"/>
     <w:pitch w:val="variable"/>
-    <w:sig w:usb0="E10022FF" w:usb1="C000E47F" w:usb2="00000029" w:usb3="00000000" w:csb0="000001DF" w:csb1="00000000"/>
+    <w:sig w:usb0="E4002EFF" w:usb1="C000E47F" w:usb2="00000009" w:usb3="00000000" w:csb0="000001FF" w:csb1="00000000"/>
   </w:font>
 </w:fonts>
 </file>
 
 <file path=word/glossary/settings.xml><?xml version="1.0" encoding="utf-8"?>
-<w:settings xmlns:mc="http://schemas.openxmlformats.org/markup-compatibility/2006" xmlns:o="urn:schemas-microsoft-com:office:office" xmlns:r="http://schemas.openxmlformats.org/officeDocument/2006/relationships" xmlns:m="http://schemas.openxmlformats.org/officeDocument/2006/math" xmlns:v="urn:schemas-microsoft-com:vml" xmlns:w10="urn:schemas-microsoft-com:office:word" xmlns:w="http://schemas.openxmlformats.org/wordprocessingml/2006/main" xmlns:w14="http://schemas.microsoft.com/office/word/2010/wordml" xmlns:w15="http://schemas.microsoft.com/office/word/2012/wordml" xmlns:w16se="http://schemas.microsoft.com/office/word/2015/wordml/symex" xmlns:sl="http://schemas.openxmlformats.org/schemaLibrary/2006/main" mc:Ignorable="w14 w15 w16se">
+<w:settings xmlns:mc="http://schemas.openxmlformats.org/markup-compatibility/2006" xmlns:o="urn:schemas-microsoft-com:office:office" xmlns:r="http://schemas.openxmlformats.org/officeDocument/2006/relationships" xmlns:m="http://schemas.openxmlformats.org/officeDocument/2006/math" xmlns:v="urn:schemas-microsoft-com:vml" xmlns:w10="urn:schemas-microsoft-com:office:word" xmlns:w="http://schemas.openxmlformats.org/wordprocessingml/2006/main" xmlns:w14="http://schemas.microsoft.com/office/word/2010/wordml" xmlns:w15="http://schemas.microsoft.com/office/word/2012/wordml" xmlns:sl="http://schemas.openxmlformats.org/schemaLibrary/2006/main" mc:Ignorable="w14 w15">
   <w:view w:val="normal"/>
   <w:defaultTabStop w:val="720"/>
   <w:characterSpacingControl w:val="doNotCompress"/>
@@ -19613,6 +18785,7 @@
     <w:rsid w:val="001A3720"/>
     <w:rsid w:val="00307833"/>
     <w:rsid w:val="003408A8"/>
+    <w:rsid w:val="003D1FCB"/>
     <w:rsid w:val="00404691"/>
     <w:rsid w:val="004829FD"/>
     <w:rsid w:val="00493719"/>
@@ -19650,7 +18823,7 @@
 </file>
 
 <file path=word/glossary/styles.xml><?xml version="1.0" encoding="utf-8"?>
-<w:styles xmlns:mc="http://schemas.openxmlformats.org/markup-compatibility/2006" xmlns:r="http://schemas.openxmlformats.org/officeDocument/2006/relationships" xmlns:w="http://schemas.openxmlformats.org/wordprocessingml/2006/main" xmlns:w14="http://schemas.microsoft.com/office/word/2010/wordml" xmlns:w15="http://schemas.microsoft.com/office/word/2012/wordml" xmlns:w16se="http://schemas.microsoft.com/office/word/2015/wordml/symex" mc:Ignorable="w14 w15 w16se">
+<w:styles xmlns:mc="http://schemas.openxmlformats.org/markup-compatibility/2006" xmlns:r="http://schemas.openxmlformats.org/officeDocument/2006/relationships" xmlns:w="http://schemas.openxmlformats.org/wordprocessingml/2006/main" xmlns:w14="http://schemas.microsoft.com/office/word/2010/wordml" xmlns:w15="http://schemas.microsoft.com/office/word/2012/wordml" mc:Ignorable="w14 w15">
   <w:docDefaults>
     <w:rPrDefault>
       <w:rPr>
@@ -19666,7 +18839,7 @@
       </w:pPr>
     </w:pPrDefault>
   </w:docDefaults>
-  <w:latentStyles w:defLockedState="0" w:defUIPriority="99" w:defSemiHidden="0" w:defUnhideWhenUsed="0" w:defQFormat="0" w:count="372">
+  <w:latentStyles w:defLockedState="0" w:defUIPriority="99" w:defSemiHidden="0" w:defUnhideWhenUsed="0" w:defQFormat="0" w:count="371">
     <w:lsdException w:name="Normal" w:uiPriority="0" w:qFormat="1"/>
     <w:lsdException w:name="heading 1" w:uiPriority="9" w:qFormat="1"/>
     <w:lsdException w:name="heading 2" w:semiHidden="1" w:uiPriority="9" w:unhideWhenUsed="1" w:qFormat="1"/>
@@ -20038,7 +19211,6 @@
     <w:lsdException w:name="List Table 5 Dark Accent 6" w:uiPriority="50"/>
     <w:lsdException w:name="List Table 6 Colorful Accent 6" w:uiPriority="51"/>
     <w:lsdException w:name="List Table 7 Colorful Accent 6" w:uiPriority="52"/>
-    <w:lsdException w:name="Mention" w:semiHidden="1" w:unhideWhenUsed="1"/>
   </w:latentStyles>
   <w:style w:type="paragraph" w:default="1" w:styleId="Normal">
     <w:name w:val="Normal"/>
@@ -20109,7 +19281,7 @@
 </file>
 
 <file path=word/glossary/webSettings.xml><?xml version="1.0" encoding="utf-8"?>
-<w:webSettings xmlns:mc="http://schemas.openxmlformats.org/markup-compatibility/2006" xmlns:r="http://schemas.openxmlformats.org/officeDocument/2006/relationships" xmlns:w="http://schemas.openxmlformats.org/wordprocessingml/2006/main" xmlns:w14="http://schemas.microsoft.com/office/word/2010/wordml" xmlns:w15="http://schemas.microsoft.com/office/word/2012/wordml" xmlns:w16se="http://schemas.microsoft.com/office/word/2015/wordml/symex" mc:Ignorable="w14 w15 w16se">
+<w:webSettings xmlns:mc="http://schemas.openxmlformats.org/markup-compatibility/2006" xmlns:r="http://schemas.openxmlformats.org/officeDocument/2006/relationships" xmlns:w="http://schemas.openxmlformats.org/wordprocessingml/2006/main" xmlns:w14="http://schemas.microsoft.com/office/word/2010/wordml" xmlns:w15="http://schemas.microsoft.com/office/word/2012/wordml" mc:Ignorable="w14 w15">
   <w:optimizeForBrowser/>
   <w:allowPNG/>
 </w:webSettings>
@@ -20381,7 +19553,7 @@
 </file>
 
 <file path=customXml/itemProps1.xml><?xml version="1.0" encoding="utf-8"?>
-<ds:datastoreItem xmlns:ds="http://schemas.openxmlformats.org/officeDocument/2006/customXml" ds:itemID="{91D0788E-A3CA-4866-9316-3D1EB814CB2F}">
+<ds:datastoreItem xmlns:ds="http://schemas.openxmlformats.org/officeDocument/2006/customXml" ds:itemID="{60AD07B4-6E4B-4A09-908A-1CAF7574AFA3}">
   <ds:schemaRefs>
     <ds:schemaRef ds:uri="http://schemas.openxmlformats.org/officeDocument/2006/bibliography"/>
   </ds:schemaRefs>

</xml_diff>

<commit_message>
Update Report.docx - Report 3
</commit_message>
<xml_diff>
--- a/Report.docx
+++ b/Report.docx
@@ -1,6 +1,6 @@
 
 <file path=word/document.xml><?xml version="1.0" encoding="utf-8"?>
-<w:document xmlns:wpc="http://schemas.microsoft.com/office/word/2010/wordprocessingCanvas" xmlns:mc="http://schemas.openxmlformats.org/markup-compatibility/2006" xmlns:o="urn:schemas-microsoft-com:office:office" xmlns:r="http://schemas.openxmlformats.org/officeDocument/2006/relationships" xmlns:m="http://schemas.openxmlformats.org/officeDocument/2006/math" xmlns:v="urn:schemas-microsoft-com:vml" xmlns:wp14="http://schemas.microsoft.com/office/word/2010/wordprocessingDrawing" xmlns:wp="http://schemas.openxmlformats.org/drawingml/2006/wordprocessingDrawing" xmlns:w10="urn:schemas-microsoft-com:office:word" xmlns:w="http://schemas.openxmlformats.org/wordprocessingml/2006/main" xmlns:w14="http://schemas.microsoft.com/office/word/2010/wordml" xmlns:w15="http://schemas.microsoft.com/office/word/2012/wordml" xmlns:wpg="http://schemas.microsoft.com/office/word/2010/wordprocessingGroup" xmlns:wpi="http://schemas.microsoft.com/office/word/2010/wordprocessingInk" xmlns:wne="http://schemas.microsoft.com/office/word/2006/wordml" xmlns:wps="http://schemas.microsoft.com/office/word/2010/wordprocessingShape" mc:Ignorable="w14 w15 wp14">
+<w:document xmlns:wpc="http://schemas.microsoft.com/office/word/2010/wordprocessingCanvas" xmlns:cx="http://schemas.microsoft.com/office/drawing/2014/chartex" xmlns:cx1="http://schemas.microsoft.com/office/drawing/2015/9/8/chartex" xmlns:cx2="http://schemas.microsoft.com/office/drawing/2015/10/21/chartex" xmlns:mc="http://schemas.openxmlformats.org/markup-compatibility/2006" xmlns:o="urn:schemas-microsoft-com:office:office" xmlns:r="http://schemas.openxmlformats.org/officeDocument/2006/relationships" xmlns:m="http://schemas.openxmlformats.org/officeDocument/2006/math" xmlns:v="urn:schemas-microsoft-com:vml" xmlns:wp14="http://schemas.microsoft.com/office/word/2010/wordprocessingDrawing" xmlns:wp="http://schemas.openxmlformats.org/drawingml/2006/wordprocessingDrawing" xmlns:w10="urn:schemas-microsoft-com:office:word" xmlns:w="http://schemas.openxmlformats.org/wordprocessingml/2006/main" xmlns:w14="http://schemas.microsoft.com/office/word/2010/wordml" xmlns:w15="http://schemas.microsoft.com/office/word/2012/wordml" xmlns:w16se="http://schemas.microsoft.com/office/word/2015/wordml/symex" xmlns:wpg="http://schemas.microsoft.com/office/word/2010/wordprocessingGroup" xmlns:wpi="http://schemas.microsoft.com/office/word/2010/wordprocessingInk" xmlns:wne="http://schemas.microsoft.com/office/word/2006/wordml" xmlns:wps="http://schemas.microsoft.com/office/word/2010/wordprocessingShape" mc:Ignorable="w14 w15 w16se wp14">
   <w:body>
     <w:p>
       <w:pPr>
@@ -240,12 +240,21 @@
                 <w:szCs w:val="24"/>
               </w:rPr>
             </w:pPr>
+            <w:proofErr w:type="spellStart"/>
             <w:r>
               <w:rPr>
                 <w:sz w:val="36"/>
                 <w:szCs w:val="24"/>
               </w:rPr>
-              <w:t>Nhóm 7</w:t>
+              <w:t>Nhóm</w:t>
+            </w:r>
+            <w:proofErr w:type="spellEnd"/>
+            <w:r>
+              <w:rPr>
+                <w:sz w:val="36"/>
+                <w:szCs w:val="24"/>
+              </w:rPr>
+              <w:t xml:space="preserve"> 7</w:t>
             </w:r>
           </w:p>
         </w:tc>
@@ -286,12 +295,42 @@
                 <w:szCs w:val="24"/>
               </w:rPr>
             </w:pPr>
-            <w:r>
-              <w:rPr>
-                <w:szCs w:val="24"/>
-              </w:rPr>
-              <w:t>Nguyễn Mạnh Hùng</w:t>
-            </w:r>
+            <w:proofErr w:type="spellStart"/>
+            <w:r>
+              <w:rPr>
+                <w:szCs w:val="24"/>
+              </w:rPr>
+              <w:t>Nguyễn</w:t>
+            </w:r>
+            <w:proofErr w:type="spellEnd"/>
+            <w:r>
+              <w:rPr>
+                <w:szCs w:val="24"/>
+              </w:rPr>
+              <w:t xml:space="preserve"> </w:t>
+            </w:r>
+            <w:proofErr w:type="spellStart"/>
+            <w:r>
+              <w:rPr>
+                <w:szCs w:val="24"/>
+              </w:rPr>
+              <w:t>Mạnh</w:t>
+            </w:r>
+            <w:proofErr w:type="spellEnd"/>
+            <w:r>
+              <w:rPr>
+                <w:szCs w:val="24"/>
+              </w:rPr>
+              <w:t xml:space="preserve"> </w:t>
+            </w:r>
+            <w:proofErr w:type="spellStart"/>
+            <w:r>
+              <w:rPr>
+                <w:szCs w:val="24"/>
+              </w:rPr>
+              <w:t>Hùng</w:t>
+            </w:r>
+            <w:proofErr w:type="spellEnd"/>
             <w:r>
               <w:rPr>
                 <w:szCs w:val="24"/>
@@ -310,11 +349,47 @@
               </w:rPr>
               <w:br/>
             </w:r>
-            <w:r>
-              <w:rPr>
-                <w:szCs w:val="24"/>
-              </w:rPr>
-              <w:t xml:space="preserve">Nguyễn Hữu Lộc </w:t>
+            <w:proofErr w:type="spellStart"/>
+            <w:r>
+              <w:rPr>
+                <w:szCs w:val="24"/>
+              </w:rPr>
+              <w:t>Nguyễn</w:t>
+            </w:r>
+            <w:proofErr w:type="spellEnd"/>
+            <w:r>
+              <w:rPr>
+                <w:szCs w:val="24"/>
+              </w:rPr>
+              <w:t xml:space="preserve"> </w:t>
+            </w:r>
+            <w:proofErr w:type="spellStart"/>
+            <w:r>
+              <w:rPr>
+                <w:szCs w:val="24"/>
+              </w:rPr>
+              <w:t>Hữu</w:t>
+            </w:r>
+            <w:proofErr w:type="spellEnd"/>
+            <w:r>
+              <w:rPr>
+                <w:szCs w:val="24"/>
+              </w:rPr>
+              <w:t xml:space="preserve"> </w:t>
+            </w:r>
+            <w:proofErr w:type="spellStart"/>
+            <w:r>
+              <w:rPr>
+                <w:szCs w:val="24"/>
+              </w:rPr>
+              <w:t>Lộc</w:t>
+            </w:r>
+            <w:proofErr w:type="spellEnd"/>
+            <w:r>
+              <w:rPr>
+                <w:szCs w:val="24"/>
+              </w:rPr>
+              <w:t xml:space="preserve"> </w:t>
             </w:r>
             <w:r>
               <w:rPr>
@@ -341,11 +416,47 @@
                 <w:szCs w:val="24"/>
               </w:rPr>
             </w:pPr>
-            <w:r>
-              <w:rPr>
-                <w:szCs w:val="24"/>
-              </w:rPr>
-              <w:t>Phạm Bảo Toàn – SE</w:t>
+            <w:proofErr w:type="spellStart"/>
+            <w:r>
+              <w:rPr>
+                <w:szCs w:val="24"/>
+              </w:rPr>
+              <w:t>Phạm</w:t>
+            </w:r>
+            <w:proofErr w:type="spellEnd"/>
+            <w:r>
+              <w:rPr>
+                <w:szCs w:val="24"/>
+              </w:rPr>
+              <w:t xml:space="preserve"> </w:t>
+            </w:r>
+            <w:proofErr w:type="spellStart"/>
+            <w:r>
+              <w:rPr>
+                <w:szCs w:val="24"/>
+              </w:rPr>
+              <w:t>Bảo</w:t>
+            </w:r>
+            <w:proofErr w:type="spellEnd"/>
+            <w:r>
+              <w:rPr>
+                <w:szCs w:val="24"/>
+              </w:rPr>
+              <w:t xml:space="preserve"> </w:t>
+            </w:r>
+            <w:proofErr w:type="spellStart"/>
+            <w:r>
+              <w:rPr>
+                <w:szCs w:val="24"/>
+              </w:rPr>
+              <w:t>Toàn</w:t>
+            </w:r>
+            <w:proofErr w:type="spellEnd"/>
+            <w:r>
+              <w:rPr>
+                <w:szCs w:val="24"/>
+              </w:rPr>
+              <w:t xml:space="preserve"> – SE</w:t>
             </w:r>
             <w:r>
               <w:rPr>
@@ -360,17 +471,47 @@
                 <w:szCs w:val="24"/>
               </w:rPr>
             </w:pPr>
-            <w:r>
-              <w:rPr>
-                <w:szCs w:val="24"/>
-              </w:rPr>
-              <w:t>Vũ Văn</w:t>
-            </w:r>
-            <w:r>
-              <w:rPr>
-                <w:szCs w:val="24"/>
-              </w:rPr>
-              <w:t xml:space="preserve"> Quyết </w:t>
+            <w:proofErr w:type="spellStart"/>
+            <w:r>
+              <w:rPr>
+                <w:szCs w:val="24"/>
+              </w:rPr>
+              <w:t>Vũ</w:t>
+            </w:r>
+            <w:proofErr w:type="spellEnd"/>
+            <w:r>
+              <w:rPr>
+                <w:szCs w:val="24"/>
+              </w:rPr>
+              <w:t xml:space="preserve"> </w:t>
+            </w:r>
+            <w:proofErr w:type="spellStart"/>
+            <w:r>
+              <w:rPr>
+                <w:szCs w:val="24"/>
+              </w:rPr>
+              <w:t>Văn</w:t>
+            </w:r>
+            <w:proofErr w:type="spellEnd"/>
+            <w:r>
+              <w:rPr>
+                <w:szCs w:val="24"/>
+              </w:rPr>
+              <w:t xml:space="preserve"> </w:t>
+            </w:r>
+            <w:proofErr w:type="spellStart"/>
+            <w:r>
+              <w:rPr>
+                <w:szCs w:val="24"/>
+              </w:rPr>
+              <w:t>Quyết</w:t>
+            </w:r>
+            <w:proofErr w:type="spellEnd"/>
+            <w:r>
+              <w:rPr>
+                <w:szCs w:val="24"/>
+              </w:rPr>
+              <w:t xml:space="preserve"> </w:t>
             </w:r>
             <w:r>
               <w:rPr>
@@ -429,12 +570,42 @@
                 <w:szCs w:val="24"/>
               </w:rPr>
             </w:pPr>
-            <w:r>
-              <w:rPr>
-                <w:szCs w:val="24"/>
-              </w:rPr>
-              <w:t>Kiều Trọng Khánh</w:t>
-            </w:r>
+            <w:proofErr w:type="spellStart"/>
+            <w:r>
+              <w:rPr>
+                <w:szCs w:val="24"/>
+              </w:rPr>
+              <w:t>Kiều</w:t>
+            </w:r>
+            <w:proofErr w:type="spellEnd"/>
+            <w:r>
+              <w:rPr>
+                <w:szCs w:val="24"/>
+              </w:rPr>
+              <w:t xml:space="preserve"> </w:t>
+            </w:r>
+            <w:proofErr w:type="spellStart"/>
+            <w:r>
+              <w:rPr>
+                <w:szCs w:val="24"/>
+              </w:rPr>
+              <w:t>Trọng</w:t>
+            </w:r>
+            <w:proofErr w:type="spellEnd"/>
+            <w:r>
+              <w:rPr>
+                <w:szCs w:val="24"/>
+              </w:rPr>
+              <w:t xml:space="preserve"> </w:t>
+            </w:r>
+            <w:proofErr w:type="spellStart"/>
+            <w:r>
+              <w:rPr>
+                <w:szCs w:val="24"/>
+              </w:rPr>
+              <w:t>Khánh</w:t>
+            </w:r>
+            <w:proofErr w:type="spellEnd"/>
           </w:p>
         </w:tc>
       </w:tr>
@@ -3135,7 +3306,21 @@
         <w:rPr>
           <w:szCs w:val="24"/>
         </w:rPr>
-        <w:t>In this document, we introduce a solution for mobile developers. Developing mobile applications is more and more popular and cloud computing also extremely develops. The combination is very complex to build the effective application on smartphone. Based on our researches and analysis, we proposed a cloud-based backend as a service for mobile developers.</w:t>
+        <w:t xml:space="preserve">In this document, we introduce a solution for mobile developers. Developing mobile applications is more and more popular and cloud computing also extremely develops. The combination is very complex to build the effective application on smartphone. Based on </w:t>
+      </w:r>
+      <w:proofErr w:type="gramStart"/>
+      <w:r>
+        <w:rPr>
+          <w:szCs w:val="24"/>
+        </w:rPr>
+        <w:t>our</w:t>
+      </w:r>
+      <w:proofErr w:type="gramEnd"/>
+      <w:r>
+        <w:rPr>
+          <w:szCs w:val="24"/>
+        </w:rPr>
+        <w:t xml:space="preserve"> researches and analysis, we proposed a cloud-based backend as a service for mobile developers.</w:t>
       </w:r>
     </w:p>
     <w:p>
@@ -3555,11 +3740,19 @@
           <w:szCs w:val="24"/>
         </w:rPr>
       </w:pPr>
-      <w:r>
-        <w:rPr>
-          <w:szCs w:val="24"/>
-        </w:rPr>
-        <w:t>CloudKit (</w:t>
+      <w:proofErr w:type="spellStart"/>
+      <w:r>
+        <w:rPr>
+          <w:szCs w:val="24"/>
+        </w:rPr>
+        <w:t>CloudKit</w:t>
+      </w:r>
+      <w:proofErr w:type="spellEnd"/>
+      <w:r>
+        <w:rPr>
+          <w:szCs w:val="24"/>
+        </w:rPr>
+        <w:t xml:space="preserve"> (</w:t>
       </w:r>
       <w:hyperlink r:id="rId9" w:history="1">
         <w:r>
@@ -3707,6 +3900,7 @@
         <w:rPr>
           <w:szCs w:val="24"/>
         </w:rPr>
+        <w:lastRenderedPageBreak/>
         <w:t>Disadvantages:</w:t>
       </w:r>
     </w:p>
@@ -4792,12 +4986,42 @@
                 <w:szCs w:val="24"/>
               </w:rPr>
             </w:pPr>
-            <w:r>
-              <w:rPr>
-                <w:szCs w:val="24"/>
-              </w:rPr>
-              <w:t>Kiều Trọng Khánh</w:t>
-            </w:r>
+            <w:proofErr w:type="spellStart"/>
+            <w:r>
+              <w:rPr>
+                <w:szCs w:val="24"/>
+              </w:rPr>
+              <w:t>Kiều</w:t>
+            </w:r>
+            <w:proofErr w:type="spellEnd"/>
+            <w:r>
+              <w:rPr>
+                <w:szCs w:val="24"/>
+              </w:rPr>
+              <w:t xml:space="preserve"> </w:t>
+            </w:r>
+            <w:proofErr w:type="spellStart"/>
+            <w:r>
+              <w:rPr>
+                <w:szCs w:val="24"/>
+              </w:rPr>
+              <w:t>Trọng</w:t>
+            </w:r>
+            <w:proofErr w:type="spellEnd"/>
+            <w:r>
+              <w:rPr>
+                <w:szCs w:val="24"/>
+              </w:rPr>
+              <w:t xml:space="preserve"> </w:t>
+            </w:r>
+            <w:proofErr w:type="spellStart"/>
+            <w:r>
+              <w:rPr>
+                <w:szCs w:val="24"/>
+              </w:rPr>
+              <w:t>Khánh</w:t>
+            </w:r>
+            <w:proofErr w:type="spellEnd"/>
           </w:p>
         </w:tc>
         <w:tc>
@@ -4893,12 +5117,42 @@
                 <w:szCs w:val="24"/>
               </w:rPr>
             </w:pPr>
-            <w:r>
-              <w:rPr>
-                <w:szCs w:val="24"/>
-              </w:rPr>
-              <w:t>Nguyễn Mạnh Hùng</w:t>
-            </w:r>
+            <w:proofErr w:type="spellStart"/>
+            <w:r>
+              <w:rPr>
+                <w:szCs w:val="24"/>
+              </w:rPr>
+              <w:t>Nguyễn</w:t>
+            </w:r>
+            <w:proofErr w:type="spellEnd"/>
+            <w:r>
+              <w:rPr>
+                <w:szCs w:val="24"/>
+              </w:rPr>
+              <w:t xml:space="preserve"> </w:t>
+            </w:r>
+            <w:proofErr w:type="spellStart"/>
+            <w:r>
+              <w:rPr>
+                <w:szCs w:val="24"/>
+              </w:rPr>
+              <w:t>Mạnh</w:t>
+            </w:r>
+            <w:proofErr w:type="spellEnd"/>
+            <w:r>
+              <w:rPr>
+                <w:szCs w:val="24"/>
+              </w:rPr>
+              <w:t xml:space="preserve"> </w:t>
+            </w:r>
+            <w:proofErr w:type="spellStart"/>
+            <w:r>
+              <w:rPr>
+                <w:szCs w:val="24"/>
+              </w:rPr>
+              <w:t>Hùng</w:t>
+            </w:r>
+            <w:proofErr w:type="spellEnd"/>
           </w:p>
         </w:tc>
         <w:tc>
@@ -4994,12 +5248,42 @@
                 <w:szCs w:val="24"/>
               </w:rPr>
             </w:pPr>
-            <w:r>
-              <w:rPr>
-                <w:szCs w:val="24"/>
-              </w:rPr>
-              <w:t>Nguyễn Hữu Lộc</w:t>
-            </w:r>
+            <w:proofErr w:type="spellStart"/>
+            <w:r>
+              <w:rPr>
+                <w:szCs w:val="24"/>
+              </w:rPr>
+              <w:t>Nguyễn</w:t>
+            </w:r>
+            <w:proofErr w:type="spellEnd"/>
+            <w:r>
+              <w:rPr>
+                <w:szCs w:val="24"/>
+              </w:rPr>
+              <w:t xml:space="preserve"> </w:t>
+            </w:r>
+            <w:proofErr w:type="spellStart"/>
+            <w:r>
+              <w:rPr>
+                <w:szCs w:val="24"/>
+              </w:rPr>
+              <w:t>Hữu</w:t>
+            </w:r>
+            <w:proofErr w:type="spellEnd"/>
+            <w:r>
+              <w:rPr>
+                <w:szCs w:val="24"/>
+              </w:rPr>
+              <w:t xml:space="preserve"> </w:t>
+            </w:r>
+            <w:proofErr w:type="spellStart"/>
+            <w:r>
+              <w:rPr>
+                <w:szCs w:val="24"/>
+              </w:rPr>
+              <w:t>Lộc</w:t>
+            </w:r>
+            <w:proofErr w:type="spellEnd"/>
           </w:p>
         </w:tc>
         <w:tc>
@@ -5095,12 +5379,42 @@
                 <w:szCs w:val="24"/>
               </w:rPr>
             </w:pPr>
-            <w:r>
-              <w:rPr>
-                <w:szCs w:val="24"/>
-              </w:rPr>
-              <w:t>Vũ Văn Quyết</w:t>
-            </w:r>
+            <w:proofErr w:type="spellStart"/>
+            <w:r>
+              <w:rPr>
+                <w:szCs w:val="24"/>
+              </w:rPr>
+              <w:t>Vũ</w:t>
+            </w:r>
+            <w:proofErr w:type="spellEnd"/>
+            <w:r>
+              <w:rPr>
+                <w:szCs w:val="24"/>
+              </w:rPr>
+              <w:t xml:space="preserve"> </w:t>
+            </w:r>
+            <w:proofErr w:type="spellStart"/>
+            <w:r>
+              <w:rPr>
+                <w:szCs w:val="24"/>
+              </w:rPr>
+              <w:t>Văn</w:t>
+            </w:r>
+            <w:proofErr w:type="spellEnd"/>
+            <w:r>
+              <w:rPr>
+                <w:szCs w:val="24"/>
+              </w:rPr>
+              <w:t xml:space="preserve"> </w:t>
+            </w:r>
+            <w:proofErr w:type="spellStart"/>
+            <w:r>
+              <w:rPr>
+                <w:szCs w:val="24"/>
+              </w:rPr>
+              <w:t>Quyết</w:t>
+            </w:r>
+            <w:proofErr w:type="spellEnd"/>
           </w:p>
         </w:tc>
         <w:tc>
@@ -5202,12 +5516,42 @@
                 <w:szCs w:val="24"/>
               </w:rPr>
             </w:pPr>
-            <w:r>
-              <w:rPr>
-                <w:szCs w:val="24"/>
-              </w:rPr>
-              <w:t>Phạm Bảo Toàn</w:t>
-            </w:r>
+            <w:proofErr w:type="spellStart"/>
+            <w:r>
+              <w:rPr>
+                <w:szCs w:val="24"/>
+              </w:rPr>
+              <w:t>Phạm</w:t>
+            </w:r>
+            <w:proofErr w:type="spellEnd"/>
+            <w:r>
+              <w:rPr>
+                <w:szCs w:val="24"/>
+              </w:rPr>
+              <w:t xml:space="preserve"> </w:t>
+            </w:r>
+            <w:proofErr w:type="spellStart"/>
+            <w:r>
+              <w:rPr>
+                <w:szCs w:val="24"/>
+              </w:rPr>
+              <w:t>Bảo</w:t>
+            </w:r>
+            <w:proofErr w:type="spellEnd"/>
+            <w:r>
+              <w:rPr>
+                <w:szCs w:val="24"/>
+              </w:rPr>
+              <w:t xml:space="preserve"> </w:t>
+            </w:r>
+            <w:proofErr w:type="spellStart"/>
+            <w:r>
+              <w:rPr>
+                <w:szCs w:val="24"/>
+              </w:rPr>
+              <w:t>Toàn</w:t>
+            </w:r>
+            <w:proofErr w:type="spellEnd"/>
           </w:p>
         </w:tc>
         <w:tc>
@@ -5335,6 +5679,7 @@
           <w:sz w:val="36"/>
           <w:szCs w:val="52"/>
         </w:rPr>
+        <w:lastRenderedPageBreak/>
         <w:t>B. Software Project Management Plan</w:t>
       </w:r>
       <w:bookmarkEnd w:id="10"/>
@@ -5475,7 +5820,119 @@
         <w:rPr>
           <w:szCs w:val="24"/>
         </w:rPr>
-        <w:t>Vietnamese name: Dịch vụ đám mây hỗ trợ developer xây dựng mobile app</w:t>
+        <w:t xml:space="preserve">Vietnamese name: </w:t>
+      </w:r>
+      <w:proofErr w:type="spellStart"/>
+      <w:r>
+        <w:rPr>
+          <w:szCs w:val="24"/>
+        </w:rPr>
+        <w:t>Dịch</w:t>
+      </w:r>
+      <w:proofErr w:type="spellEnd"/>
+      <w:r>
+        <w:rPr>
+          <w:szCs w:val="24"/>
+        </w:rPr>
+        <w:t xml:space="preserve"> </w:t>
+      </w:r>
+      <w:proofErr w:type="spellStart"/>
+      <w:r>
+        <w:rPr>
+          <w:szCs w:val="24"/>
+        </w:rPr>
+        <w:t>vụ</w:t>
+      </w:r>
+      <w:proofErr w:type="spellEnd"/>
+      <w:r>
+        <w:rPr>
+          <w:szCs w:val="24"/>
+        </w:rPr>
+        <w:t xml:space="preserve"> </w:t>
+      </w:r>
+      <w:proofErr w:type="spellStart"/>
+      <w:r>
+        <w:rPr>
+          <w:szCs w:val="24"/>
+        </w:rPr>
+        <w:t>đám</w:t>
+      </w:r>
+      <w:proofErr w:type="spellEnd"/>
+      <w:r>
+        <w:rPr>
+          <w:szCs w:val="24"/>
+        </w:rPr>
+        <w:t xml:space="preserve"> </w:t>
+      </w:r>
+      <w:proofErr w:type="spellStart"/>
+      <w:r>
+        <w:rPr>
+          <w:szCs w:val="24"/>
+        </w:rPr>
+        <w:t>mây</w:t>
+      </w:r>
+      <w:proofErr w:type="spellEnd"/>
+      <w:r>
+        <w:rPr>
+          <w:szCs w:val="24"/>
+        </w:rPr>
+        <w:t xml:space="preserve"> </w:t>
+      </w:r>
+      <w:proofErr w:type="spellStart"/>
+      <w:r>
+        <w:rPr>
+          <w:szCs w:val="24"/>
+        </w:rPr>
+        <w:t>hỗ</w:t>
+      </w:r>
+      <w:proofErr w:type="spellEnd"/>
+      <w:r>
+        <w:rPr>
+          <w:szCs w:val="24"/>
+        </w:rPr>
+        <w:t xml:space="preserve"> </w:t>
+      </w:r>
+      <w:proofErr w:type="spellStart"/>
+      <w:r>
+        <w:rPr>
+          <w:szCs w:val="24"/>
+        </w:rPr>
+        <w:t>trợ</w:t>
+      </w:r>
+      <w:proofErr w:type="spellEnd"/>
+      <w:r>
+        <w:rPr>
+          <w:szCs w:val="24"/>
+        </w:rPr>
+        <w:t xml:space="preserve"> developer </w:t>
+      </w:r>
+      <w:proofErr w:type="spellStart"/>
+      <w:r>
+        <w:rPr>
+          <w:szCs w:val="24"/>
+        </w:rPr>
+        <w:t>xây</w:t>
+      </w:r>
+      <w:proofErr w:type="spellEnd"/>
+      <w:r>
+        <w:rPr>
+          <w:szCs w:val="24"/>
+        </w:rPr>
+        <w:t xml:space="preserve"> </w:t>
+      </w:r>
+      <w:proofErr w:type="spellStart"/>
+      <w:r>
+        <w:rPr>
+          <w:szCs w:val="24"/>
+        </w:rPr>
+        <w:t>dựng</w:t>
+      </w:r>
+      <w:proofErr w:type="spellEnd"/>
+      <w:r>
+        <w:rPr>
+          <w:szCs w:val="24"/>
+        </w:rPr>
+        <w:t xml:space="preserve"> mobile app</w:t>
       </w:r>
       <w:r>
         <w:rPr>
@@ -5613,7 +6070,21 @@
         <w:rPr>
           <w:szCs w:val="24"/>
         </w:rPr>
-        <w:t xml:space="preserve">he development of mobile application include </w:t>
+        <w:t xml:space="preserve">he development of mobile application </w:t>
+      </w:r>
+      <w:proofErr w:type="gramStart"/>
+      <w:r>
+        <w:rPr>
+          <w:szCs w:val="24"/>
+        </w:rPr>
+        <w:t>include</w:t>
+      </w:r>
+      <w:proofErr w:type="gramEnd"/>
+      <w:r>
+        <w:rPr>
+          <w:szCs w:val="24"/>
+        </w:rPr>
+        <w:t xml:space="preserve"> </w:t>
       </w:r>
       <w:r>
         <w:rPr>
@@ -5643,7 +6114,35 @@
         <w:rPr>
           <w:szCs w:val="24"/>
         </w:rPr>
-        <w:t xml:space="preserve"> have knowledge about coding web api or they may wait for web api from others developers</w:t>
+        <w:t xml:space="preserve"> have knowledge about coding web </w:t>
+      </w:r>
+      <w:proofErr w:type="spellStart"/>
+      <w:r>
+        <w:rPr>
+          <w:szCs w:val="24"/>
+        </w:rPr>
+        <w:t>api</w:t>
+      </w:r>
+      <w:proofErr w:type="spellEnd"/>
+      <w:r>
+        <w:rPr>
+          <w:szCs w:val="24"/>
+        </w:rPr>
+        <w:t xml:space="preserve"> or they may wait for web </w:t>
+      </w:r>
+      <w:proofErr w:type="spellStart"/>
+      <w:r>
+        <w:rPr>
+          <w:szCs w:val="24"/>
+        </w:rPr>
+        <w:t>api</w:t>
+      </w:r>
+      <w:proofErr w:type="spellEnd"/>
+      <w:r>
+        <w:rPr>
+          <w:szCs w:val="24"/>
+        </w:rPr>
+        <w:t xml:space="preserve"> from others developers</w:t>
       </w:r>
       <w:r>
         <w:rPr>
@@ -6043,7 +6542,14 @@
         <w:rPr>
           <w:szCs w:val="24"/>
         </w:rPr>
-        <w:t>ce code was developed with Node</w:t>
+        <w:t xml:space="preserve">ce code was developed with </w:t>
+      </w:r>
+      <w:proofErr w:type="spellStart"/>
+      <w:r>
+        <w:rPr>
+          <w:szCs w:val="24"/>
+        </w:rPr>
+        <w:t>Node</w:t>
       </w:r>
       <w:r>
         <w:rPr>
@@ -6057,6 +6563,7 @@
         </w:rPr>
         <w:t>s</w:t>
       </w:r>
+      <w:proofErr w:type="spellEnd"/>
       <w:r>
         <w:rPr>
           <w:szCs w:val="24"/>
@@ -6082,7 +6589,6 @@
         <w:rPr>
           <w:szCs w:val="24"/>
         </w:rPr>
-        <w:lastRenderedPageBreak/>
         <w:t>Parse source code not public function to allow users create new application.</w:t>
       </w:r>
     </w:p>
@@ -6104,7 +6610,22 @@
         <w:rPr>
           <w:szCs w:val="24"/>
         </w:rPr>
-        <w:t>Parse server now can only run one application. If developers have many application they will need many Parse server to run all of them.</w:t>
+        <w:lastRenderedPageBreak/>
+        <w:t xml:space="preserve">Parse server now can only run one application. If developers have many </w:t>
+      </w:r>
+      <w:proofErr w:type="gramStart"/>
+      <w:r>
+        <w:rPr>
+          <w:szCs w:val="24"/>
+        </w:rPr>
+        <w:t>application</w:t>
+      </w:r>
+      <w:proofErr w:type="gramEnd"/>
+      <w:r>
+        <w:rPr>
+          <w:szCs w:val="24"/>
+        </w:rPr>
+        <w:t xml:space="preserve"> they will need many Parse server to run all of them.</w:t>
       </w:r>
     </w:p>
     <w:p>
@@ -6261,7 +6782,35 @@
         <w:rPr>
           <w:szCs w:val="24"/>
         </w:rPr>
-        <w:t xml:space="preserve">To resolve the problem that Parse uses NodeJs as main language for the server, we can use NodeJs Tutorial from </w:t>
+        <w:t xml:space="preserve">To resolve the problem that Parse uses </w:t>
+      </w:r>
+      <w:proofErr w:type="spellStart"/>
+      <w:r>
+        <w:rPr>
+          <w:szCs w:val="24"/>
+        </w:rPr>
+        <w:t>NodeJs</w:t>
+      </w:r>
+      <w:proofErr w:type="spellEnd"/>
+      <w:r>
+        <w:rPr>
+          <w:szCs w:val="24"/>
+        </w:rPr>
+        <w:t xml:space="preserve"> as main language for the server, we can use </w:t>
+      </w:r>
+      <w:proofErr w:type="spellStart"/>
+      <w:r>
+        <w:rPr>
+          <w:szCs w:val="24"/>
+        </w:rPr>
+        <w:t>NodeJs</w:t>
+      </w:r>
+      <w:proofErr w:type="spellEnd"/>
+      <w:r>
+        <w:rPr>
+          <w:szCs w:val="24"/>
+        </w:rPr>
+        <w:t xml:space="preserve"> Tutorial from </w:t>
       </w:r>
       <w:hyperlink r:id="rId14" w:history="1">
         <w:r>
@@ -6276,7 +6825,35 @@
         <w:rPr>
           <w:szCs w:val="24"/>
         </w:rPr>
-        <w:t xml:space="preserve"> for understanding how NodeJs work. We also find the necessary help from NodeJs development forum to solve problems.</w:t>
+        <w:t xml:space="preserve"> for understanding how </w:t>
+      </w:r>
+      <w:proofErr w:type="spellStart"/>
+      <w:r>
+        <w:rPr>
+          <w:szCs w:val="24"/>
+        </w:rPr>
+        <w:t>NodeJs</w:t>
+      </w:r>
+      <w:proofErr w:type="spellEnd"/>
+      <w:r>
+        <w:rPr>
+          <w:szCs w:val="24"/>
+        </w:rPr>
+        <w:t xml:space="preserve"> work. We also find the necessary help from </w:t>
+      </w:r>
+      <w:proofErr w:type="spellStart"/>
+      <w:r>
+        <w:rPr>
+          <w:szCs w:val="24"/>
+        </w:rPr>
+        <w:t>NodeJs</w:t>
+      </w:r>
+      <w:proofErr w:type="spellEnd"/>
+      <w:r>
+        <w:rPr>
+          <w:szCs w:val="24"/>
+        </w:rPr>
+        <w:t xml:space="preserve"> development forum to solve problems.</w:t>
       </w:r>
     </w:p>
     <w:p>
@@ -6320,7 +6897,21 @@
         <w:rPr>
           <w:szCs w:val="24"/>
         </w:rPr>
-        <w:t xml:space="preserve"> According to technology researches, we decided AngularJs will be the framework for </w:t>
+        <w:t xml:space="preserve"> According to technology researches, we decided </w:t>
+      </w:r>
+      <w:proofErr w:type="spellStart"/>
+      <w:r>
+        <w:rPr>
+          <w:szCs w:val="24"/>
+        </w:rPr>
+        <w:t>AngularJs</w:t>
+      </w:r>
+      <w:proofErr w:type="spellEnd"/>
+      <w:r>
+        <w:rPr>
+          <w:szCs w:val="24"/>
+        </w:rPr>
+        <w:t xml:space="preserve"> will be the framework for </w:t>
       </w:r>
       <w:r>
         <w:rPr>
@@ -6951,7 +7542,21 @@
         <w:rPr>
           <w:szCs w:val="24"/>
         </w:rPr>
-        <w:t xml:space="preserve"> service only support for mobile</w:t>
+        <w:t xml:space="preserve"> service only </w:t>
+      </w:r>
+      <w:proofErr w:type="gramStart"/>
+      <w:r>
+        <w:rPr>
+          <w:szCs w:val="24"/>
+        </w:rPr>
+        <w:t>support</w:t>
+      </w:r>
+      <w:proofErr w:type="gramEnd"/>
+      <w:r>
+        <w:rPr>
+          <w:szCs w:val="24"/>
+        </w:rPr>
+        <w:t xml:space="preserve"> for mobile</w:t>
       </w:r>
       <w:r>
         <w:rPr>
@@ -8430,7 +9035,21 @@
         <w:rPr>
           <w:szCs w:val="24"/>
         </w:rPr>
-        <w:t xml:space="preserve">This project is about Parse server, NodeJs and building mobile framework these are really new to all of member. That why our team need </w:t>
+        <w:t xml:space="preserve">This project is about Parse server, </w:t>
+      </w:r>
+      <w:proofErr w:type="spellStart"/>
+      <w:r>
+        <w:rPr>
+          <w:szCs w:val="24"/>
+        </w:rPr>
+        <w:t>NodeJs</w:t>
+      </w:r>
+      <w:proofErr w:type="spellEnd"/>
+      <w:r>
+        <w:rPr>
+          <w:szCs w:val="24"/>
+        </w:rPr>
+        <w:t xml:space="preserve"> and building mobile framework these are really new to all of member. That why our team need </w:t>
       </w:r>
       <w:r>
         <w:rPr>
@@ -8868,8 +9487,44 @@
               <w:rPr>
                 <w:szCs w:val="24"/>
               </w:rPr>
-              <w:t>Mr. Kiều Trọng Khánh</w:t>
-            </w:r>
+              <w:t xml:space="preserve">Mr. </w:t>
+            </w:r>
+            <w:proofErr w:type="spellStart"/>
+            <w:r>
+              <w:rPr>
+                <w:szCs w:val="24"/>
+              </w:rPr>
+              <w:t>Kiều</w:t>
+            </w:r>
+            <w:proofErr w:type="spellEnd"/>
+            <w:r>
+              <w:rPr>
+                <w:szCs w:val="24"/>
+              </w:rPr>
+              <w:t xml:space="preserve"> </w:t>
+            </w:r>
+            <w:proofErr w:type="spellStart"/>
+            <w:r>
+              <w:rPr>
+                <w:szCs w:val="24"/>
+              </w:rPr>
+              <w:t>Trọng</w:t>
+            </w:r>
+            <w:proofErr w:type="spellEnd"/>
+            <w:r>
+              <w:rPr>
+                <w:szCs w:val="24"/>
+              </w:rPr>
+              <w:t xml:space="preserve"> </w:t>
+            </w:r>
+            <w:proofErr w:type="spellStart"/>
+            <w:r>
+              <w:rPr>
+                <w:szCs w:val="24"/>
+              </w:rPr>
+              <w:t>Khánh</w:t>
+            </w:r>
+            <w:proofErr w:type="spellEnd"/>
           </w:p>
         </w:tc>
         <w:tc>
@@ -9051,12 +9706,42 @@
                 <w:szCs w:val="24"/>
               </w:rPr>
             </w:pPr>
-            <w:r>
-              <w:rPr>
-                <w:szCs w:val="24"/>
-              </w:rPr>
-              <w:t>Nguyễn Mạnh Hùng</w:t>
-            </w:r>
+            <w:proofErr w:type="spellStart"/>
+            <w:r>
+              <w:rPr>
+                <w:szCs w:val="24"/>
+              </w:rPr>
+              <w:t>Nguyễn</w:t>
+            </w:r>
+            <w:proofErr w:type="spellEnd"/>
+            <w:r>
+              <w:rPr>
+                <w:szCs w:val="24"/>
+              </w:rPr>
+              <w:t xml:space="preserve"> </w:t>
+            </w:r>
+            <w:proofErr w:type="spellStart"/>
+            <w:r>
+              <w:rPr>
+                <w:szCs w:val="24"/>
+              </w:rPr>
+              <w:t>Mạnh</w:t>
+            </w:r>
+            <w:proofErr w:type="spellEnd"/>
+            <w:r>
+              <w:rPr>
+                <w:szCs w:val="24"/>
+              </w:rPr>
+              <w:t xml:space="preserve"> </w:t>
+            </w:r>
+            <w:proofErr w:type="spellStart"/>
+            <w:r>
+              <w:rPr>
+                <w:szCs w:val="24"/>
+              </w:rPr>
+              <w:t>Hùng</w:t>
+            </w:r>
+            <w:proofErr w:type="spellEnd"/>
           </w:p>
         </w:tc>
         <w:tc>
@@ -9242,12 +9927,42 @@
                 <w:szCs w:val="24"/>
               </w:rPr>
             </w:pPr>
-            <w:r>
-              <w:rPr>
-                <w:szCs w:val="24"/>
-              </w:rPr>
-              <w:t>Nguyễn Hữu Lộc</w:t>
-            </w:r>
+            <w:proofErr w:type="spellStart"/>
+            <w:r>
+              <w:rPr>
+                <w:szCs w:val="24"/>
+              </w:rPr>
+              <w:t>Nguyễn</w:t>
+            </w:r>
+            <w:proofErr w:type="spellEnd"/>
+            <w:r>
+              <w:rPr>
+                <w:szCs w:val="24"/>
+              </w:rPr>
+              <w:t xml:space="preserve"> </w:t>
+            </w:r>
+            <w:proofErr w:type="spellStart"/>
+            <w:r>
+              <w:rPr>
+                <w:szCs w:val="24"/>
+              </w:rPr>
+              <w:t>Hữu</w:t>
+            </w:r>
+            <w:proofErr w:type="spellEnd"/>
+            <w:r>
+              <w:rPr>
+                <w:szCs w:val="24"/>
+              </w:rPr>
+              <w:t xml:space="preserve"> </w:t>
+            </w:r>
+            <w:proofErr w:type="spellStart"/>
+            <w:r>
+              <w:rPr>
+                <w:szCs w:val="24"/>
+              </w:rPr>
+              <w:t>Lộc</w:t>
+            </w:r>
+            <w:proofErr w:type="spellEnd"/>
           </w:p>
         </w:tc>
         <w:tc>
@@ -9387,12 +10102,42 @@
                 <w:szCs w:val="24"/>
               </w:rPr>
             </w:pPr>
-            <w:r>
-              <w:rPr>
-                <w:szCs w:val="24"/>
-              </w:rPr>
-              <w:t>Vũ Văn Quyết</w:t>
-            </w:r>
+            <w:proofErr w:type="spellStart"/>
+            <w:r>
+              <w:rPr>
+                <w:szCs w:val="24"/>
+              </w:rPr>
+              <w:t>Vũ</w:t>
+            </w:r>
+            <w:proofErr w:type="spellEnd"/>
+            <w:r>
+              <w:rPr>
+                <w:szCs w:val="24"/>
+              </w:rPr>
+              <w:t xml:space="preserve"> </w:t>
+            </w:r>
+            <w:proofErr w:type="spellStart"/>
+            <w:r>
+              <w:rPr>
+                <w:szCs w:val="24"/>
+              </w:rPr>
+              <w:t>Văn</w:t>
+            </w:r>
+            <w:proofErr w:type="spellEnd"/>
+            <w:r>
+              <w:rPr>
+                <w:szCs w:val="24"/>
+              </w:rPr>
+              <w:t xml:space="preserve"> </w:t>
+            </w:r>
+            <w:proofErr w:type="spellStart"/>
+            <w:r>
+              <w:rPr>
+                <w:szCs w:val="24"/>
+              </w:rPr>
+              <w:t>Quyết</w:t>
+            </w:r>
+            <w:proofErr w:type="spellEnd"/>
           </w:p>
         </w:tc>
         <w:tc>
@@ -9551,12 +10296,42 @@
                 <w:szCs w:val="24"/>
               </w:rPr>
             </w:pPr>
-            <w:r>
-              <w:rPr>
-                <w:szCs w:val="24"/>
-              </w:rPr>
-              <w:t>Phạm Bảo Toàn</w:t>
-            </w:r>
+            <w:proofErr w:type="spellStart"/>
+            <w:r>
+              <w:rPr>
+                <w:szCs w:val="24"/>
+              </w:rPr>
+              <w:t>Phạm</w:t>
+            </w:r>
+            <w:proofErr w:type="spellEnd"/>
+            <w:r>
+              <w:rPr>
+                <w:szCs w:val="24"/>
+              </w:rPr>
+              <w:t xml:space="preserve"> </w:t>
+            </w:r>
+            <w:proofErr w:type="spellStart"/>
+            <w:r>
+              <w:rPr>
+                <w:szCs w:val="24"/>
+              </w:rPr>
+              <w:t>Bảo</w:t>
+            </w:r>
+            <w:proofErr w:type="spellEnd"/>
+            <w:r>
+              <w:rPr>
+                <w:szCs w:val="24"/>
+              </w:rPr>
+              <w:t xml:space="preserve"> </w:t>
+            </w:r>
+            <w:proofErr w:type="spellStart"/>
+            <w:r>
+              <w:rPr>
+                <w:szCs w:val="24"/>
+              </w:rPr>
+              <w:t>Toàn</w:t>
+            </w:r>
+            <w:proofErr w:type="spellEnd"/>
           </w:p>
         </w:tc>
         <w:tc>
@@ -9832,7 +10607,21 @@
               <w:rPr>
                 <w:szCs w:val="24"/>
               </w:rPr>
-              <w:t>Html, Javascript Editor</w:t>
+              <w:t xml:space="preserve">Html, </w:t>
+            </w:r>
+            <w:proofErr w:type="spellStart"/>
+            <w:r>
+              <w:rPr>
+                <w:szCs w:val="24"/>
+              </w:rPr>
+              <w:t>Javascript</w:t>
+            </w:r>
+            <w:proofErr w:type="spellEnd"/>
+            <w:r>
+              <w:rPr>
+                <w:szCs w:val="24"/>
+              </w:rPr>
+              <w:t xml:space="preserve"> Editor</w:t>
             </w:r>
           </w:p>
         </w:tc>
@@ -9893,11 +10682,19 @@
                 <w:szCs w:val="24"/>
               </w:rPr>
             </w:pPr>
-            <w:r>
-              <w:rPr>
-                <w:szCs w:val="24"/>
-              </w:rPr>
-              <w:t>Xcode 7.2</w:t>
+            <w:proofErr w:type="spellStart"/>
+            <w:r>
+              <w:rPr>
+                <w:szCs w:val="24"/>
+              </w:rPr>
+              <w:t>Xcode</w:t>
+            </w:r>
+            <w:proofErr w:type="spellEnd"/>
+            <w:r>
+              <w:rPr>
+                <w:szCs w:val="24"/>
+              </w:rPr>
+              <w:t xml:space="preserve"> 7.2</w:t>
             </w:r>
           </w:p>
         </w:tc>
@@ -9987,11 +10784,19 @@
                 <w:szCs w:val="24"/>
               </w:rPr>
             </w:pPr>
-            <w:r>
-              <w:rPr>
-                <w:szCs w:val="24"/>
-              </w:rPr>
-              <w:t>Robomongo 0.9.0 RC8</w:t>
+            <w:proofErr w:type="spellStart"/>
+            <w:r>
+              <w:rPr>
+                <w:szCs w:val="24"/>
+              </w:rPr>
+              <w:t>Robomongo</w:t>
+            </w:r>
+            <w:proofErr w:type="spellEnd"/>
+            <w:r>
+              <w:rPr>
+                <w:szCs w:val="24"/>
+              </w:rPr>
+              <w:t xml:space="preserve"> 0.9.0 RC8</w:t>
             </w:r>
           </w:p>
         </w:tc>
@@ -10229,6 +11034,7 @@
                 <w:szCs w:val="24"/>
               </w:rPr>
             </w:pPr>
+            <w:proofErr w:type="spellStart"/>
             <w:r>
               <w:rPr>
                 <w:szCs w:val="24"/>
@@ -10241,6 +11047,7 @@
               </w:rPr>
               <w:t>Js</w:t>
             </w:r>
+            <w:proofErr w:type="spellEnd"/>
             <w:r>
               <w:rPr>
                 <w:szCs w:val="24"/>
@@ -10253,8 +11060,6 @@
               </w:rPr>
               <w:t>6.2.0</w:t>
             </w:r>
-            <w:bookmarkStart w:id="19" w:name="_GoBack"/>
-            <w:bookmarkEnd w:id="19"/>
           </w:p>
         </w:tc>
       </w:tr>
@@ -10296,6 +11101,7 @@
                 <w:szCs w:val="24"/>
               </w:rPr>
             </w:pPr>
+            <w:proofErr w:type="spellStart"/>
             <w:r>
               <w:rPr>
                 <w:szCs w:val="24"/>
@@ -10308,6 +11114,7 @@
               </w:rPr>
               <w:t>Js</w:t>
             </w:r>
+            <w:proofErr w:type="spellEnd"/>
             <w:r>
               <w:rPr>
                 <w:szCs w:val="24"/>
@@ -10517,7 +11324,7 @@
           <w:szCs w:val="24"/>
         </w:rPr>
       </w:pPr>
-      <w:bookmarkStart w:id="20" w:name="_Toc451804280"/>
+      <w:bookmarkStart w:id="19" w:name="_Toc451804280"/>
       <w:r>
         <w:rPr>
           <w:rFonts w:ascii="Times New Roman" w:hAnsi="Times New Roman" w:cs="Times New Roman"/>
@@ -10528,7 +11335,7 @@
         </w:rPr>
         <w:t>Project Management Plan</w:t>
       </w:r>
-      <w:bookmarkEnd w:id="20"/>
+      <w:bookmarkEnd w:id="19"/>
     </w:p>
     <w:p>
       <w:pPr>
@@ -10543,7 +11350,7 @@
           <w:sz w:val="28"/>
         </w:rPr>
       </w:pPr>
-      <w:bookmarkStart w:id="21" w:name="_Toc451804281"/>
+      <w:bookmarkStart w:id="20" w:name="_Toc451804281"/>
       <w:r>
         <w:rPr>
           <w:rFonts w:ascii="Times New Roman" w:hAnsi="Times New Roman" w:cs="Times New Roman"/>
@@ -10562,7 +11369,7 @@
         </w:rPr>
         <w:t>Product Backlog</w:t>
       </w:r>
-      <w:bookmarkEnd w:id="21"/>
+      <w:bookmarkEnd w:id="20"/>
     </w:p>
     <w:tbl>
       <w:tblPr>
@@ -11151,8 +11958,13 @@
           </w:tcPr>
           <w:p>
             <w:r>
-              <w:t>Auto generate ApplicationId</w:t>
-            </w:r>
+              <w:t xml:space="preserve">Auto generate </w:t>
+            </w:r>
+            <w:proofErr w:type="spellStart"/>
+            <w:r>
+              <w:t>ApplicationId</w:t>
+            </w:r>
+            <w:proofErr w:type="spellEnd"/>
           </w:p>
         </w:tc>
         <w:tc>
@@ -11233,7 +12045,7 @@
           <w:sz w:val="28"/>
         </w:rPr>
       </w:pPr>
-      <w:bookmarkStart w:id="22" w:name="_Toc451804282"/>
+      <w:bookmarkStart w:id="21" w:name="_Toc451804282"/>
       <w:r>
         <w:rPr>
           <w:rFonts w:ascii="Times New Roman" w:hAnsi="Times New Roman" w:cs="Times New Roman"/>
@@ -11252,7 +12064,7 @@
         </w:rPr>
         <w:t>Deliverables</w:t>
       </w:r>
-      <w:bookmarkEnd w:id="22"/>
+      <w:bookmarkEnd w:id="21"/>
     </w:p>
     <w:tbl>
       <w:tblPr>
@@ -11951,7 +12763,7 @@
           <w:sz w:val="28"/>
         </w:rPr>
       </w:pPr>
-      <w:bookmarkStart w:id="23" w:name="_Toc451804283"/>
+      <w:bookmarkStart w:id="22" w:name="_Toc451804283"/>
       <w:r>
         <w:rPr>
           <w:rFonts w:ascii="Times New Roman" w:hAnsi="Times New Roman" w:cs="Times New Roman"/>
@@ -11970,7 +12782,7 @@
         </w:rPr>
         <w:t>All Meeting Minutes</w:t>
       </w:r>
-      <w:bookmarkEnd w:id="23"/>
+      <w:bookmarkEnd w:id="22"/>
     </w:p>
     <w:p>
       <w:pPr>
@@ -12044,7 +12856,7 @@
           <w:szCs w:val="24"/>
         </w:rPr>
       </w:pPr>
-      <w:bookmarkStart w:id="24" w:name="_Toc451804284"/>
+      <w:bookmarkStart w:id="23" w:name="_Toc451804284"/>
       <w:r>
         <w:rPr>
           <w:rFonts w:ascii="Times New Roman" w:hAnsi="Times New Roman" w:cs="Times New Roman"/>
@@ -12055,7 +12867,7 @@
         </w:rPr>
         <w:t>Coding Convention</w:t>
       </w:r>
-      <w:bookmarkEnd w:id="24"/>
+      <w:bookmarkEnd w:id="23"/>
     </w:p>
     <w:p>
       <w:pPr>
@@ -12182,6 +12994,7 @@
         </w:rPr>
         <w:t xml:space="preserve">Variable and function names written as </w:t>
       </w:r>
+      <w:proofErr w:type="spellStart"/>
       <w:r>
         <w:rPr>
           <w:b/>
@@ -12189,6 +13002,7 @@
         </w:rPr>
         <w:t>camelCase</w:t>
       </w:r>
+      <w:proofErr w:type="spellEnd"/>
       <w:r>
         <w:rPr>
           <w:szCs w:val="24"/>
@@ -12521,6 +13335,1684 @@
         </w:rPr>
         <w:t xml:space="preserve"> </w:t>
       </w:r>
+    </w:p>
+    <w:p>
+      <w:pPr>
+        <w:rPr>
+          <w:rFonts w:eastAsia="Calibri"/>
+        </w:rPr>
+      </w:pPr>
+      <w:r>
+        <w:rPr>
+          <w:rFonts w:eastAsia="Calibri"/>
+        </w:rPr>
+        <w:br w:type="page"/>
+      </w:r>
+    </w:p>
+    <w:p>
+      <w:pPr>
+        <w:pStyle w:val="Heading1"/>
+        <w:spacing w:line="240" w:lineRule="auto"/>
+        <w:ind w:left="1080" w:hanging="360"/>
+        <w:jc w:val="both"/>
+        <w:rPr>
+          <w:rFonts w:ascii="Times New Roman" w:hAnsi="Times New Roman" w:cs="Times New Roman"/>
+          <w:b/>
+          <w:color w:val="000000" w:themeColor="text1"/>
+          <w:sz w:val="36"/>
+          <w:szCs w:val="52"/>
+        </w:rPr>
+      </w:pPr>
+      <w:bookmarkStart w:id="24" w:name="_Toc451879236"/>
+      <w:r>
+        <w:rPr>
+          <w:rFonts w:ascii="Times New Roman" w:hAnsi="Times New Roman" w:cs="Times New Roman"/>
+          <w:b/>
+          <w:color w:val="000000" w:themeColor="text1"/>
+          <w:sz w:val="36"/>
+          <w:szCs w:val="52"/>
+        </w:rPr>
+        <w:lastRenderedPageBreak/>
+        <w:t>C</w:t>
+      </w:r>
+      <w:r>
+        <w:rPr>
+          <w:rFonts w:ascii="Times New Roman" w:hAnsi="Times New Roman" w:cs="Times New Roman"/>
+          <w:b/>
+          <w:color w:val="000000" w:themeColor="text1"/>
+          <w:sz w:val="36"/>
+          <w:szCs w:val="52"/>
+        </w:rPr>
+        <w:t>. Software Project Management Plan</w:t>
+      </w:r>
+      <w:bookmarkEnd w:id="24"/>
+    </w:p>
+    <w:p>
+      <w:pPr>
+        <w:pStyle w:val="ListParagraph"/>
+        <w:numPr>
+          <w:ilvl w:val="0"/>
+          <w:numId w:val="42"/>
+        </w:numPr>
+        <w:spacing w:after="0" w:line="240" w:lineRule="auto"/>
+        <w:ind w:left="1260"/>
+        <w:jc w:val="both"/>
+        <w:rPr>
+          <w:rFonts w:eastAsia="Calibri"/>
+          <w:b/>
+          <w:sz w:val="28"/>
+          <w:szCs w:val="28"/>
+        </w:rPr>
+      </w:pPr>
+      <w:r>
+        <w:rPr>
+          <w:rFonts w:eastAsia="Calibri"/>
+          <w:b/>
+          <w:sz w:val="28"/>
+          <w:szCs w:val="28"/>
+        </w:rPr>
+        <w:t>User Requirement Specification</w:t>
+      </w:r>
+    </w:p>
+    <w:p>
+      <w:pPr>
+        <w:spacing w:after="0" w:line="240" w:lineRule="auto"/>
+        <w:ind w:left="720" w:firstLine="540"/>
+        <w:jc w:val="both"/>
+        <w:rPr>
+          <w:rFonts w:eastAsia="Calibri"/>
+          <w:b/>
+          <w:sz w:val="28"/>
+          <w:szCs w:val="28"/>
+        </w:rPr>
+      </w:pPr>
+      <w:r>
+        <w:rPr>
+          <w:b/>
+          <w:sz w:val="28"/>
+        </w:rPr>
+        <w:t xml:space="preserve">1.1. </w:t>
+      </w:r>
+      <w:r>
+        <w:rPr>
+          <w:b/>
+          <w:sz w:val="28"/>
+        </w:rPr>
+        <w:t>Guest Requirement</w:t>
+      </w:r>
+    </w:p>
+    <w:p>
+      <w:pPr>
+        <w:spacing w:after="0" w:line="240" w:lineRule="auto"/>
+        <w:ind w:left="1440"/>
+        <w:jc w:val="both"/>
+      </w:pPr>
+      <w:r>
+        <w:t>Guest is user does not login to this system. Guest only has one function.</w:t>
+      </w:r>
+    </w:p>
+    <w:p>
+      <w:pPr>
+        <w:pStyle w:val="ListParagraph"/>
+        <w:numPr>
+          <w:ilvl w:val="0"/>
+          <w:numId w:val="38"/>
+        </w:numPr>
+        <w:spacing w:after="0" w:line="240" w:lineRule="auto"/>
+        <w:ind w:left="1800"/>
+        <w:jc w:val="both"/>
+      </w:pPr>
+      <w:r>
+        <w:t>Login</w:t>
+      </w:r>
+    </w:p>
+    <w:p>
+      <w:pPr>
+        <w:spacing w:after="0" w:line="240" w:lineRule="auto"/>
+        <w:jc w:val="both"/>
+      </w:pPr>
+    </w:p>
+    <w:p>
+      <w:pPr>
+        <w:spacing w:after="0" w:line="240" w:lineRule="auto"/>
+        <w:ind w:left="720" w:firstLine="540"/>
+        <w:jc w:val="both"/>
+        <w:rPr>
+          <w:b/>
+          <w:sz w:val="28"/>
+        </w:rPr>
+      </w:pPr>
+      <w:r>
+        <w:rPr>
+          <w:b/>
+          <w:sz w:val="28"/>
+        </w:rPr>
+        <w:t>1.2. User</w:t>
+      </w:r>
+      <w:r>
+        <w:rPr>
+          <w:b/>
+          <w:sz w:val="28"/>
+        </w:rPr>
+        <w:t xml:space="preserve"> Requirement</w:t>
+      </w:r>
+    </w:p>
+    <w:p>
+      <w:pPr>
+        <w:pStyle w:val="ListParagraph"/>
+        <w:spacing w:after="0" w:line="240" w:lineRule="auto"/>
+        <w:ind w:left="1440"/>
+        <w:jc w:val="both"/>
+        <w:rPr>
+          <w:rFonts w:eastAsia="Calibri"/>
+          <w:szCs w:val="24"/>
+        </w:rPr>
+      </w:pPr>
+      <w:r>
+        <w:rPr>
+          <w:rFonts w:eastAsia="Calibri"/>
+          <w:szCs w:val="24"/>
+        </w:rPr>
+        <w:t>Person who login with account can access the service with user role. These are functions that user can use:</w:t>
+      </w:r>
+    </w:p>
+    <w:p>
+      <w:pPr>
+        <w:pStyle w:val="ListParagraph"/>
+        <w:numPr>
+          <w:ilvl w:val="0"/>
+          <w:numId w:val="38"/>
+        </w:numPr>
+        <w:spacing w:after="0" w:line="240" w:lineRule="auto"/>
+        <w:ind w:left="1800"/>
+        <w:jc w:val="both"/>
+        <w:rPr>
+          <w:rFonts w:eastAsia="Calibri"/>
+          <w:szCs w:val="24"/>
+        </w:rPr>
+      </w:pPr>
+      <w:r>
+        <w:rPr>
+          <w:rFonts w:eastAsia="Calibri"/>
+          <w:szCs w:val="24"/>
+        </w:rPr>
+        <w:t>Create new applications.</w:t>
+      </w:r>
+    </w:p>
+    <w:p>
+      <w:pPr>
+        <w:pStyle w:val="ListParagraph"/>
+        <w:numPr>
+          <w:ilvl w:val="0"/>
+          <w:numId w:val="38"/>
+        </w:numPr>
+        <w:spacing w:after="0" w:line="240" w:lineRule="auto"/>
+        <w:ind w:left="1800"/>
+        <w:jc w:val="both"/>
+        <w:rPr>
+          <w:rFonts w:eastAsia="Calibri"/>
+          <w:szCs w:val="24"/>
+        </w:rPr>
+      </w:pPr>
+    </w:p>
+    <w:p>
+      <w:pPr>
+        <w:spacing w:after="0" w:line="240" w:lineRule="auto"/>
+        <w:jc w:val="both"/>
+        <w:rPr>
+          <w:rFonts w:eastAsia="Calibri"/>
+          <w:szCs w:val="24"/>
+        </w:rPr>
+      </w:pPr>
+    </w:p>
+    <w:p>
+      <w:pPr>
+        <w:pStyle w:val="ListParagraph"/>
+        <w:spacing w:after="0" w:line="240" w:lineRule="auto"/>
+        <w:ind w:left="1260"/>
+        <w:jc w:val="both"/>
+        <w:rPr>
+          <w:sz w:val="28"/>
+        </w:rPr>
+      </w:pPr>
+      <w:r>
+        <w:rPr>
+          <w:b/>
+          <w:sz w:val="28"/>
+        </w:rPr>
+        <w:t>1</w:t>
+      </w:r>
+      <w:r>
+        <w:rPr>
+          <w:b/>
+          <w:sz w:val="28"/>
+        </w:rPr>
+        <w:t>.3.</w:t>
+      </w:r>
+      <w:r>
+        <w:rPr>
+          <w:b/>
+          <w:sz w:val="28"/>
+        </w:rPr>
+        <w:t xml:space="preserve"> </w:t>
+      </w:r>
+      <w:r>
+        <w:rPr>
+          <w:b/>
+          <w:sz w:val="28"/>
+        </w:rPr>
+        <w:t>Authenticated user</w:t>
+      </w:r>
+      <w:r>
+        <w:rPr>
+          <w:b/>
+          <w:sz w:val="28"/>
+        </w:rPr>
+        <w:t xml:space="preserve"> Requirement</w:t>
+      </w:r>
+    </w:p>
+    <w:p>
+      <w:pPr>
+        <w:pStyle w:val="ListParagraph"/>
+        <w:spacing w:after="0" w:line="240" w:lineRule="auto"/>
+        <w:ind w:left="1440"/>
+        <w:jc w:val="both"/>
+        <w:rPr>
+          <w:szCs w:val="24"/>
+        </w:rPr>
+      </w:pPr>
+      <w:r>
+        <w:rPr>
+          <w:szCs w:val="24"/>
+        </w:rPr>
+        <w:t>Authenticated user is the person who has accessed the system, besides the functions that user</w:t>
+      </w:r>
+      <w:r>
+        <w:rPr>
+          <w:szCs w:val="24"/>
+        </w:rPr>
+        <w:t xml:space="preserve"> can use base on their role, authenticated user also can use the following function:</w:t>
+      </w:r>
+    </w:p>
+    <w:p>
+      <w:pPr>
+        <w:pStyle w:val="ListParagraph"/>
+        <w:numPr>
+          <w:ilvl w:val="0"/>
+          <w:numId w:val="38"/>
+        </w:numPr>
+        <w:spacing w:after="0" w:line="240" w:lineRule="auto"/>
+        <w:ind w:left="1800"/>
+        <w:jc w:val="both"/>
+        <w:rPr>
+          <w:szCs w:val="24"/>
+        </w:rPr>
+      </w:pPr>
+      <w:r>
+        <w:rPr>
+          <w:szCs w:val="24"/>
+        </w:rPr>
+        <w:t>Logout.</w:t>
+      </w:r>
+    </w:p>
+    <w:p>
+      <w:pPr>
+        <w:spacing w:after="0" w:line="240" w:lineRule="auto"/>
+        <w:jc w:val="both"/>
+        <w:rPr>
+          <w:szCs w:val="24"/>
+        </w:rPr>
+      </w:pPr>
+    </w:p>
+    <w:p>
+      <w:pPr>
+        <w:pStyle w:val="ListParagraph"/>
+        <w:numPr>
+          <w:ilvl w:val="0"/>
+          <w:numId w:val="42"/>
+        </w:numPr>
+        <w:spacing w:after="0" w:line="240" w:lineRule="auto"/>
+        <w:ind w:left="1260"/>
+        <w:jc w:val="both"/>
+        <w:rPr>
+          <w:rFonts w:eastAsia="Calibri"/>
+          <w:b/>
+          <w:sz w:val="28"/>
+          <w:szCs w:val="28"/>
+        </w:rPr>
+      </w:pPr>
+      <w:r>
+        <w:rPr>
+          <w:rFonts w:eastAsia="Calibri"/>
+          <w:b/>
+          <w:sz w:val="28"/>
+          <w:szCs w:val="28"/>
+        </w:rPr>
+        <w:t>System Requirement Specification</w:t>
+      </w:r>
+    </w:p>
+    <w:p>
+      <w:pPr>
+        <w:pStyle w:val="ListParagraph"/>
+        <w:spacing w:after="0" w:line="240" w:lineRule="auto"/>
+        <w:ind w:firstLine="540"/>
+        <w:jc w:val="both"/>
+        <w:rPr>
+          <w:rFonts w:eastAsia="Calibri"/>
+          <w:b/>
+          <w:sz w:val="28"/>
+          <w:szCs w:val="28"/>
+        </w:rPr>
+      </w:pPr>
+      <w:r>
+        <w:rPr>
+          <w:rFonts w:eastAsia="Calibri"/>
+          <w:b/>
+          <w:sz w:val="28"/>
+          <w:szCs w:val="28"/>
+        </w:rPr>
+        <w:t>2.1. External Interface Requirement</w:t>
+      </w:r>
+    </w:p>
+    <w:p>
+      <w:pPr>
+        <w:pStyle w:val="ListParagraph"/>
+        <w:spacing w:after="0" w:line="240" w:lineRule="auto"/>
+        <w:ind w:left="990" w:firstLine="720"/>
+        <w:jc w:val="both"/>
+        <w:rPr>
+          <w:rFonts w:eastAsia="Calibri"/>
+          <w:b/>
+          <w:sz w:val="28"/>
+          <w:szCs w:val="28"/>
+        </w:rPr>
+      </w:pPr>
+      <w:r>
+        <w:rPr>
+          <w:rFonts w:eastAsia="Calibri"/>
+          <w:b/>
+          <w:sz w:val="28"/>
+          <w:szCs w:val="28"/>
+        </w:rPr>
+        <w:t>2.1.1. User interface</w:t>
+      </w:r>
+    </w:p>
+    <w:p>
+      <w:pPr>
+        <w:pStyle w:val="ListParagraph"/>
+        <w:numPr>
+          <w:ilvl w:val="0"/>
+          <w:numId w:val="38"/>
+        </w:numPr>
+        <w:spacing w:after="0" w:line="240" w:lineRule="auto"/>
+        <w:ind w:left="2430"/>
+        <w:jc w:val="both"/>
+        <w:rPr>
+          <w:rFonts w:eastAsia="Calibri"/>
+          <w:szCs w:val="24"/>
+        </w:rPr>
+      </w:pPr>
+      <w:r>
+        <w:rPr>
+          <w:rFonts w:eastAsia="Calibri"/>
+          <w:szCs w:val="24"/>
+        </w:rPr>
+        <w:t>The user interface use English language in web application and mobile framework.</w:t>
+      </w:r>
+    </w:p>
+    <w:p>
+      <w:pPr>
+        <w:pStyle w:val="ListParagraph"/>
+        <w:numPr>
+          <w:ilvl w:val="0"/>
+          <w:numId w:val="38"/>
+        </w:numPr>
+        <w:spacing w:after="0" w:line="240" w:lineRule="auto"/>
+        <w:ind w:left="2430"/>
+        <w:jc w:val="both"/>
+        <w:rPr>
+          <w:rFonts w:eastAsia="Calibri"/>
+          <w:szCs w:val="24"/>
+        </w:rPr>
+      </w:pPr>
+      <w:r>
+        <w:rPr>
+          <w:rFonts w:eastAsia="Calibri"/>
+          <w:szCs w:val="24"/>
+        </w:rPr>
+        <w:t>The user interface for website display best on 1024x768-screen size.</w:t>
+      </w:r>
+    </w:p>
+    <w:p>
+      <w:pPr>
+        <w:spacing w:after="0" w:line="240" w:lineRule="auto"/>
+        <w:jc w:val="both"/>
+        <w:rPr>
+          <w:rFonts w:eastAsia="Calibri"/>
+          <w:szCs w:val="24"/>
+        </w:rPr>
+      </w:pPr>
+    </w:p>
+    <w:p>
+      <w:pPr>
+        <w:pStyle w:val="ListParagraph"/>
+        <w:spacing w:after="0" w:line="240" w:lineRule="auto"/>
+        <w:ind w:left="990" w:firstLine="720"/>
+        <w:jc w:val="both"/>
+        <w:rPr>
+          <w:rFonts w:eastAsia="Calibri"/>
+          <w:b/>
+          <w:sz w:val="28"/>
+          <w:szCs w:val="28"/>
+        </w:rPr>
+      </w:pPr>
+      <w:r>
+        <w:rPr>
+          <w:rFonts w:eastAsia="Calibri"/>
+          <w:b/>
+          <w:sz w:val="28"/>
+          <w:szCs w:val="28"/>
+        </w:rPr>
+        <w:t>2.1.2. Hardware interface</w:t>
+      </w:r>
+    </w:p>
+    <w:p>
+      <w:pPr>
+        <w:pStyle w:val="ListParagraph"/>
+        <w:numPr>
+          <w:ilvl w:val="0"/>
+          <w:numId w:val="43"/>
+        </w:numPr>
+        <w:spacing w:after="0" w:line="240" w:lineRule="auto"/>
+        <w:ind w:left="2430"/>
+        <w:jc w:val="both"/>
+        <w:rPr>
+          <w:rFonts w:eastAsia="Calibri"/>
+          <w:szCs w:val="28"/>
+        </w:rPr>
+      </w:pPr>
+      <w:r>
+        <w:rPr>
+          <w:rFonts w:eastAsia="Calibri"/>
+          <w:szCs w:val="28"/>
+        </w:rPr>
+        <w:t>Computer:</w:t>
+      </w:r>
+    </w:p>
+    <w:p>
+      <w:pPr>
+        <w:pStyle w:val="ListParagraph"/>
+        <w:numPr>
+          <w:ilvl w:val="1"/>
+          <w:numId w:val="44"/>
+        </w:numPr>
+        <w:spacing w:after="0" w:line="240" w:lineRule="auto"/>
+        <w:ind w:left="2790"/>
+        <w:jc w:val="both"/>
+        <w:rPr>
+          <w:rFonts w:eastAsia="Calibri"/>
+          <w:szCs w:val="28"/>
+        </w:rPr>
+      </w:pPr>
+      <w:r>
+        <w:rPr>
+          <w:rFonts w:eastAsia="Calibri"/>
+          <w:szCs w:val="28"/>
+        </w:rPr>
+        <w:t xml:space="preserve">OS: </w:t>
+      </w:r>
+      <w:r>
+        <w:rPr>
+          <w:szCs w:val="24"/>
+        </w:rPr>
+        <w:t>Ubuntu Server 12</w:t>
+      </w:r>
+      <w:r>
+        <w:rPr>
+          <w:szCs w:val="24"/>
+        </w:rPr>
+        <w:t xml:space="preserve"> LTS</w:t>
+      </w:r>
+    </w:p>
+    <w:p>
+      <w:pPr>
+        <w:pStyle w:val="ListParagraph"/>
+        <w:numPr>
+          <w:ilvl w:val="1"/>
+          <w:numId w:val="44"/>
+        </w:numPr>
+        <w:spacing w:after="0" w:line="240" w:lineRule="auto"/>
+        <w:ind w:left="2790"/>
+        <w:jc w:val="both"/>
+        <w:rPr>
+          <w:rFonts w:eastAsia="Calibri"/>
+          <w:szCs w:val="28"/>
+        </w:rPr>
+      </w:pPr>
+      <w:r>
+        <w:rPr>
+          <w:rFonts w:eastAsia="Calibri"/>
+          <w:szCs w:val="28"/>
+        </w:rPr>
+        <w:t xml:space="preserve">CPU: </w:t>
+      </w:r>
+      <w:r>
+        <w:rPr>
+          <w:szCs w:val="24"/>
+        </w:rPr>
+        <w:t>Intel® CORE i3 Quad core 2.1 GHz</w:t>
+      </w:r>
+    </w:p>
+    <w:p>
+      <w:pPr>
+        <w:pStyle w:val="ListParagraph"/>
+        <w:numPr>
+          <w:ilvl w:val="1"/>
+          <w:numId w:val="44"/>
+        </w:numPr>
+        <w:spacing w:after="0" w:line="240" w:lineRule="auto"/>
+        <w:ind w:left="2790"/>
+        <w:jc w:val="both"/>
+        <w:rPr>
+          <w:rFonts w:eastAsia="Calibri"/>
+          <w:szCs w:val="28"/>
+        </w:rPr>
+      </w:pPr>
+      <w:r>
+        <w:rPr>
+          <w:rFonts w:eastAsia="Calibri"/>
+          <w:szCs w:val="28"/>
+        </w:rPr>
+        <w:t>RAM: 1GB</w:t>
+      </w:r>
+    </w:p>
+    <w:p>
+      <w:pPr>
+        <w:pStyle w:val="ListParagraph"/>
+        <w:numPr>
+          <w:ilvl w:val="0"/>
+          <w:numId w:val="44"/>
+        </w:numPr>
+        <w:spacing w:after="0" w:line="240" w:lineRule="auto"/>
+        <w:ind w:left="2430"/>
+        <w:jc w:val="both"/>
+        <w:rPr>
+          <w:rFonts w:eastAsia="Calibri"/>
+          <w:szCs w:val="28"/>
+        </w:rPr>
+      </w:pPr>
+      <w:r>
+        <w:rPr>
+          <w:rFonts w:eastAsia="Calibri"/>
+          <w:szCs w:val="28"/>
+        </w:rPr>
+        <w:t>Mobile:</w:t>
+      </w:r>
+    </w:p>
+    <w:p>
+      <w:pPr>
+        <w:pStyle w:val="ListParagraph"/>
+        <w:numPr>
+          <w:ilvl w:val="1"/>
+          <w:numId w:val="44"/>
+        </w:numPr>
+        <w:spacing w:after="0" w:line="240" w:lineRule="auto"/>
+        <w:ind w:left="2790"/>
+        <w:jc w:val="both"/>
+        <w:rPr>
+          <w:rFonts w:eastAsia="Calibri"/>
+          <w:szCs w:val="28"/>
+        </w:rPr>
+      </w:pPr>
+    </w:p>
+    <w:p>
+      <w:pPr>
+        <w:spacing w:after="0" w:line="240" w:lineRule="auto"/>
+        <w:jc w:val="both"/>
+        <w:rPr>
+          <w:rFonts w:eastAsia="Calibri"/>
+          <w:szCs w:val="28"/>
+        </w:rPr>
+      </w:pPr>
+    </w:p>
+    <w:p>
+      <w:pPr>
+        <w:pStyle w:val="ListParagraph"/>
+        <w:spacing w:after="0" w:line="240" w:lineRule="auto"/>
+        <w:ind w:left="990" w:firstLine="720"/>
+        <w:jc w:val="both"/>
+        <w:rPr>
+          <w:rFonts w:eastAsia="Calibri"/>
+          <w:b/>
+          <w:sz w:val="28"/>
+          <w:szCs w:val="28"/>
+        </w:rPr>
+      </w:pPr>
+      <w:r>
+        <w:rPr>
+          <w:rFonts w:eastAsia="Calibri"/>
+          <w:b/>
+          <w:sz w:val="28"/>
+          <w:szCs w:val="28"/>
+        </w:rPr>
+        <w:t>2.1.3. Software Interface</w:t>
+      </w:r>
+    </w:p>
+    <w:p>
+      <w:pPr>
+        <w:pStyle w:val="ListParagraph"/>
+        <w:numPr>
+          <w:ilvl w:val="0"/>
+          <w:numId w:val="45"/>
+        </w:numPr>
+        <w:spacing w:after="0" w:line="240" w:lineRule="auto"/>
+        <w:jc w:val="both"/>
+        <w:rPr>
+          <w:rFonts w:eastAsia="Calibri"/>
+          <w:szCs w:val="24"/>
+        </w:rPr>
+      </w:pPr>
+      <w:r>
+        <w:rPr>
+          <w:rFonts w:eastAsia="Calibri"/>
+          <w:szCs w:val="24"/>
+        </w:rPr>
+        <w:t>Web application: work with Chrome (v47 or above), Internet Explorer (v10 or above), Firefox (v43 or above)</w:t>
+      </w:r>
+    </w:p>
+    <w:p>
+      <w:pPr>
+        <w:pStyle w:val="ListParagraph"/>
+        <w:numPr>
+          <w:ilvl w:val="0"/>
+          <w:numId w:val="45"/>
+        </w:numPr>
+        <w:spacing w:after="0" w:line="240" w:lineRule="auto"/>
+        <w:jc w:val="both"/>
+        <w:rPr>
+          <w:rFonts w:eastAsia="Calibri"/>
+          <w:szCs w:val="24"/>
+        </w:rPr>
+      </w:pPr>
+      <w:r>
+        <w:rPr>
+          <w:rFonts w:eastAsia="Calibri"/>
+          <w:szCs w:val="24"/>
+        </w:rPr>
+        <w:t>Mobile framework:</w:t>
+      </w:r>
+    </w:p>
+    <w:p>
+      <w:pPr>
+        <w:spacing w:after="0" w:line="240" w:lineRule="auto"/>
+        <w:jc w:val="both"/>
+        <w:rPr>
+          <w:rFonts w:eastAsia="Calibri"/>
+          <w:szCs w:val="28"/>
+        </w:rPr>
+      </w:pPr>
+    </w:p>
+    <w:p>
+      <w:pPr>
+        <w:pStyle w:val="ListParagraph"/>
+        <w:spacing w:after="0" w:line="240" w:lineRule="auto"/>
+        <w:ind w:left="990" w:firstLine="720"/>
+        <w:jc w:val="both"/>
+        <w:rPr>
+          <w:rFonts w:eastAsia="Calibri"/>
+          <w:b/>
+          <w:sz w:val="28"/>
+          <w:szCs w:val="28"/>
+        </w:rPr>
+      </w:pPr>
+      <w:r>
+        <w:rPr>
+          <w:rFonts w:eastAsia="Calibri"/>
+          <w:b/>
+          <w:sz w:val="28"/>
+          <w:szCs w:val="28"/>
+        </w:rPr>
+        <w:t>2.1.4. Communication Protocol</w:t>
+      </w:r>
+    </w:p>
+    <w:p>
+      <w:pPr>
+        <w:pStyle w:val="ListParagraph"/>
+        <w:numPr>
+          <w:ilvl w:val="0"/>
+          <w:numId w:val="46"/>
+        </w:numPr>
+        <w:spacing w:after="0" w:line="240" w:lineRule="auto"/>
+        <w:ind w:left="2430"/>
+        <w:jc w:val="both"/>
+        <w:rPr>
+          <w:rFonts w:eastAsia="Calibri"/>
+          <w:szCs w:val="28"/>
+        </w:rPr>
+      </w:pPr>
+      <w:r>
+        <w:rPr>
+          <w:rFonts w:eastAsia="Calibri"/>
+          <w:szCs w:val="28"/>
+        </w:rPr>
+        <w:t>Use Rest API for communication between the web browser and server.</w:t>
+      </w:r>
+    </w:p>
+    <w:p>
+      <w:pPr>
+        <w:pStyle w:val="ListParagraph"/>
+        <w:numPr>
+          <w:ilvl w:val="0"/>
+          <w:numId w:val="46"/>
+        </w:numPr>
+        <w:spacing w:after="0" w:line="240" w:lineRule="auto"/>
+        <w:ind w:left="2430"/>
+        <w:jc w:val="both"/>
+        <w:rPr>
+          <w:rFonts w:eastAsia="Calibri"/>
+          <w:szCs w:val="28"/>
+        </w:rPr>
+      </w:pPr>
+      <w:r>
+        <w:rPr>
+          <w:rFonts w:eastAsia="Calibri"/>
+          <w:szCs w:val="28"/>
+        </w:rPr>
+        <w:t>Use Rest API for communication between the mobile framework and server.</w:t>
+      </w:r>
+    </w:p>
+    <w:p>
+      <w:pPr>
+        <w:spacing w:after="0" w:line="240" w:lineRule="auto"/>
+        <w:jc w:val="both"/>
+        <w:rPr>
+          <w:rFonts w:eastAsia="Calibri"/>
+          <w:szCs w:val="28"/>
+        </w:rPr>
+      </w:pPr>
+    </w:p>
+    <w:p>
+      <w:pPr>
+        <w:pStyle w:val="ListParagraph"/>
+        <w:spacing w:after="0" w:line="240" w:lineRule="auto"/>
+        <w:ind w:firstLine="540"/>
+        <w:jc w:val="both"/>
+        <w:rPr>
+          <w:rFonts w:eastAsia="Calibri"/>
+          <w:b/>
+          <w:sz w:val="28"/>
+          <w:szCs w:val="28"/>
+        </w:rPr>
+      </w:pPr>
+      <w:r>
+        <w:rPr>
+          <w:rFonts w:eastAsia="Calibri"/>
+          <w:b/>
+          <w:sz w:val="28"/>
+          <w:szCs w:val="28"/>
+        </w:rPr>
+        <w:t>2.2. System Overview Use Case</w:t>
+      </w:r>
+    </w:p>
+    <w:p>
+      <w:pPr>
+        <w:spacing w:after="0" w:line="240" w:lineRule="auto"/>
+        <w:jc w:val="both"/>
+        <w:rPr>
+          <w:rFonts w:eastAsia="Calibri"/>
+          <w:szCs w:val="28"/>
+        </w:rPr>
+      </w:pPr>
+    </w:p>
+    <w:p>
+      <w:pPr>
+        <w:spacing w:after="0" w:line="240" w:lineRule="auto"/>
+        <w:jc w:val="both"/>
+        <w:rPr>
+          <w:rFonts w:eastAsia="Calibri"/>
+          <w:szCs w:val="28"/>
+        </w:rPr>
+      </w:pPr>
+    </w:p>
+    <w:p>
+      <w:pPr>
+        <w:pStyle w:val="ListParagraph"/>
+        <w:spacing w:after="0" w:line="240" w:lineRule="auto"/>
+        <w:ind w:firstLine="540"/>
+        <w:jc w:val="both"/>
+        <w:rPr>
+          <w:rFonts w:eastAsia="Calibri"/>
+          <w:b/>
+          <w:sz w:val="28"/>
+          <w:szCs w:val="28"/>
+        </w:rPr>
+      </w:pPr>
+      <w:r>
+        <w:rPr>
+          <w:rFonts w:eastAsia="Calibri"/>
+          <w:b/>
+          <w:sz w:val="28"/>
+          <w:szCs w:val="28"/>
+        </w:rPr>
+        <w:t>2.3. List of Use Case</w:t>
+      </w:r>
+    </w:p>
+    <w:p>
+      <w:pPr>
+        <w:pStyle w:val="ListParagraph"/>
+        <w:spacing w:after="0" w:line="240" w:lineRule="auto"/>
+        <w:ind w:left="990" w:firstLine="720"/>
+        <w:jc w:val="both"/>
+        <w:rPr>
+          <w:rFonts w:eastAsia="Calibri"/>
+          <w:b/>
+          <w:sz w:val="28"/>
+          <w:szCs w:val="28"/>
+        </w:rPr>
+      </w:pPr>
+      <w:r>
+        <w:rPr>
+          <w:rFonts w:eastAsia="Calibri"/>
+          <w:b/>
+          <w:sz w:val="28"/>
+          <w:szCs w:val="28"/>
+        </w:rPr>
+        <w:t>2.3.1. &lt;Guest&gt; Overview use case</w:t>
+      </w:r>
+    </w:p>
+    <w:p>
+      <w:pPr>
+        <w:pStyle w:val="ListParagraph"/>
+        <w:spacing w:after="0" w:line="240" w:lineRule="auto"/>
+        <w:ind w:left="990" w:firstLine="720"/>
+        <w:jc w:val="both"/>
+        <w:rPr>
+          <w:rFonts w:eastAsia="Calibri"/>
+          <w:b/>
+          <w:sz w:val="28"/>
+          <w:szCs w:val="28"/>
+        </w:rPr>
+      </w:pPr>
+      <w:r>
+        <w:rPr>
+          <w:rFonts w:eastAsia="Calibri"/>
+          <w:b/>
+          <w:sz w:val="28"/>
+          <w:szCs w:val="28"/>
+        </w:rPr>
+        <w:t>2.3.1.1. &lt;Guest&gt; Login</w:t>
+      </w:r>
+    </w:p>
+    <w:p>
+      <w:pPr>
+        <w:spacing w:after="0" w:line="240" w:lineRule="auto"/>
+        <w:jc w:val="both"/>
+        <w:rPr>
+          <w:rFonts w:eastAsia="Calibri"/>
+          <w:b/>
+          <w:sz w:val="28"/>
+          <w:szCs w:val="28"/>
+        </w:rPr>
+      </w:pPr>
+    </w:p>
+    <w:p>
+      <w:pPr>
+        <w:pStyle w:val="ListParagraph"/>
+        <w:spacing w:after="0" w:line="240" w:lineRule="auto"/>
+        <w:ind w:left="990" w:firstLine="720"/>
+        <w:jc w:val="both"/>
+        <w:rPr>
+          <w:rFonts w:eastAsia="Calibri"/>
+          <w:b/>
+          <w:sz w:val="28"/>
+          <w:szCs w:val="28"/>
+        </w:rPr>
+      </w:pPr>
+      <w:r>
+        <w:rPr>
+          <w:rFonts w:eastAsia="Calibri"/>
+          <w:b/>
+          <w:sz w:val="28"/>
+          <w:szCs w:val="28"/>
+        </w:rPr>
+        <w:t>2.3.2. &lt;User&gt; Overview use case</w:t>
+      </w:r>
+    </w:p>
+    <w:p>
+      <w:pPr>
+        <w:spacing w:after="0" w:line="240" w:lineRule="auto"/>
+        <w:jc w:val="both"/>
+        <w:rPr>
+          <w:rFonts w:eastAsia="Calibri"/>
+          <w:szCs w:val="28"/>
+        </w:rPr>
+      </w:pPr>
+    </w:p>
+    <w:p>
+      <w:pPr>
+        <w:pStyle w:val="ListParagraph"/>
+        <w:numPr>
+          <w:ilvl w:val="0"/>
+          <w:numId w:val="42"/>
+        </w:numPr>
+        <w:spacing w:after="0" w:line="240" w:lineRule="auto"/>
+        <w:ind w:left="1260"/>
+        <w:jc w:val="both"/>
+        <w:rPr>
+          <w:rFonts w:eastAsia="Calibri"/>
+          <w:b/>
+          <w:sz w:val="28"/>
+          <w:szCs w:val="28"/>
+        </w:rPr>
+      </w:pPr>
+      <w:r>
+        <w:rPr>
+          <w:rFonts w:eastAsia="Calibri"/>
+          <w:b/>
+          <w:sz w:val="28"/>
+          <w:szCs w:val="28"/>
+        </w:rPr>
+        <w:t>Software System Attribute</w:t>
+      </w:r>
+    </w:p>
+    <w:p>
+      <w:pPr>
+        <w:pStyle w:val="ListParagraph"/>
+        <w:spacing w:after="0" w:line="240" w:lineRule="auto"/>
+        <w:ind w:firstLine="540"/>
+        <w:jc w:val="both"/>
+        <w:rPr>
+          <w:rFonts w:eastAsia="Calibri"/>
+          <w:b/>
+          <w:sz w:val="28"/>
+          <w:szCs w:val="28"/>
+        </w:rPr>
+      </w:pPr>
+      <w:r>
+        <w:rPr>
+          <w:rFonts w:eastAsia="Calibri"/>
+          <w:b/>
+          <w:sz w:val="28"/>
+          <w:szCs w:val="28"/>
+        </w:rPr>
+        <w:t>3.1. Usability</w:t>
+      </w:r>
+    </w:p>
+    <w:p>
+      <w:pPr>
+        <w:pStyle w:val="ListParagraph"/>
+        <w:spacing w:after="0" w:line="240" w:lineRule="auto"/>
+        <w:ind w:left="990" w:firstLine="720"/>
+        <w:jc w:val="both"/>
+        <w:rPr>
+          <w:rFonts w:eastAsia="Calibri"/>
+          <w:b/>
+          <w:sz w:val="28"/>
+          <w:szCs w:val="28"/>
+        </w:rPr>
+      </w:pPr>
+      <w:r>
+        <w:rPr>
+          <w:rFonts w:eastAsia="Calibri"/>
+          <w:b/>
+          <w:sz w:val="28"/>
+          <w:szCs w:val="28"/>
+        </w:rPr>
+        <w:t>3.1.1. Graphic user interface</w:t>
+      </w:r>
+    </w:p>
+    <w:p>
+      <w:pPr>
+        <w:spacing w:after="0" w:line="240" w:lineRule="auto"/>
+        <w:ind w:left="2520"/>
+        <w:jc w:val="both"/>
+        <w:rPr>
+          <w:rFonts w:eastAsia="Calibri"/>
+          <w:szCs w:val="28"/>
+        </w:rPr>
+      </w:pPr>
+      <w:r>
+        <w:rPr>
+          <w:rFonts w:eastAsia="Calibri"/>
+          <w:szCs w:val="28"/>
+        </w:rPr>
+        <w:t>All the test, labels and alerts of web application and mobile framework will be written by English.</w:t>
+      </w:r>
+    </w:p>
+    <w:p>
+      <w:pPr>
+        <w:spacing w:after="0" w:line="240" w:lineRule="auto"/>
+        <w:jc w:val="both"/>
+        <w:rPr>
+          <w:rFonts w:eastAsia="Calibri"/>
+          <w:b/>
+          <w:sz w:val="28"/>
+          <w:szCs w:val="28"/>
+        </w:rPr>
+      </w:pPr>
+    </w:p>
+    <w:p>
+      <w:pPr>
+        <w:pStyle w:val="ListParagraph"/>
+        <w:spacing w:after="0" w:line="240" w:lineRule="auto"/>
+        <w:ind w:left="990" w:firstLine="720"/>
+        <w:jc w:val="both"/>
+        <w:rPr>
+          <w:rFonts w:eastAsia="Calibri"/>
+          <w:b/>
+          <w:sz w:val="28"/>
+          <w:szCs w:val="28"/>
+        </w:rPr>
+      </w:pPr>
+      <w:r>
+        <w:rPr>
+          <w:rFonts w:eastAsia="Calibri"/>
+          <w:b/>
+          <w:sz w:val="28"/>
+          <w:szCs w:val="28"/>
+        </w:rPr>
+        <w:t>3.1.2. Usability</w:t>
+      </w:r>
+    </w:p>
+    <w:p>
+      <w:pPr>
+        <w:spacing w:after="0" w:line="240" w:lineRule="auto"/>
+        <w:ind w:left="2520"/>
+        <w:jc w:val="both"/>
+        <w:rPr>
+          <w:rFonts w:eastAsia="Calibri"/>
+          <w:szCs w:val="28"/>
+        </w:rPr>
+      </w:pPr>
+      <w:r>
+        <w:rPr>
+          <w:rFonts w:eastAsia="Calibri"/>
+          <w:szCs w:val="28"/>
+        </w:rPr>
+        <w:t>The system usability is easy to use that will need less than 1 hour for training to use system.</w:t>
+      </w:r>
+    </w:p>
+    <w:p>
+      <w:pPr>
+        <w:spacing w:after="0" w:line="240" w:lineRule="auto"/>
+        <w:jc w:val="both"/>
+        <w:rPr>
+          <w:rFonts w:eastAsia="Calibri"/>
+          <w:b/>
+          <w:sz w:val="28"/>
+          <w:szCs w:val="28"/>
+        </w:rPr>
+      </w:pPr>
+    </w:p>
+    <w:p>
+      <w:pPr>
+        <w:pStyle w:val="ListParagraph"/>
+        <w:spacing w:after="0" w:line="240" w:lineRule="auto"/>
+        <w:ind w:left="990" w:firstLine="720"/>
+        <w:jc w:val="both"/>
+        <w:rPr>
+          <w:rFonts w:eastAsia="Calibri"/>
+          <w:b/>
+          <w:sz w:val="28"/>
+          <w:szCs w:val="28"/>
+        </w:rPr>
+      </w:pPr>
+      <w:r>
+        <w:rPr>
+          <w:rFonts w:eastAsia="Calibri"/>
+          <w:b/>
+          <w:sz w:val="28"/>
+          <w:szCs w:val="28"/>
+        </w:rPr>
+        <w:t>3.1.3. Installation</w:t>
+      </w:r>
+    </w:p>
+    <w:p>
+      <w:pPr>
+        <w:spacing w:after="0" w:line="240" w:lineRule="auto"/>
+        <w:ind w:left="2520"/>
+        <w:jc w:val="both"/>
+        <w:rPr>
+          <w:rFonts w:eastAsia="Calibri"/>
+          <w:szCs w:val="28"/>
+        </w:rPr>
+      </w:pPr>
+      <w:r>
+        <w:rPr>
+          <w:rFonts w:eastAsia="Calibri"/>
+          <w:szCs w:val="28"/>
+        </w:rPr>
+        <w:t xml:space="preserve">User can follow installation and manual guide for installation. If there are any problems, user cans </w:t>
+      </w:r>
+      <w:proofErr w:type="gramStart"/>
+      <w:r>
+        <w:rPr>
+          <w:rFonts w:eastAsia="Calibri"/>
+          <w:szCs w:val="28"/>
+        </w:rPr>
+        <w:t>contacts</w:t>
+      </w:r>
+      <w:proofErr w:type="gramEnd"/>
+      <w:r>
+        <w:rPr>
+          <w:rFonts w:eastAsia="Calibri"/>
+          <w:szCs w:val="28"/>
+        </w:rPr>
+        <w:t xml:space="preserve"> developer for help.</w:t>
+      </w:r>
+    </w:p>
+    <w:p>
+      <w:pPr>
+        <w:spacing w:after="0" w:line="240" w:lineRule="auto"/>
+        <w:jc w:val="both"/>
+        <w:rPr>
+          <w:rFonts w:eastAsia="Calibri"/>
+          <w:b/>
+          <w:sz w:val="28"/>
+          <w:szCs w:val="28"/>
+        </w:rPr>
+      </w:pPr>
+    </w:p>
+    <w:p>
+      <w:pPr>
+        <w:pStyle w:val="ListParagraph"/>
+        <w:spacing w:after="0" w:line="240" w:lineRule="auto"/>
+        <w:ind w:firstLine="540"/>
+        <w:jc w:val="both"/>
+        <w:rPr>
+          <w:rFonts w:eastAsia="Calibri"/>
+          <w:b/>
+          <w:sz w:val="28"/>
+          <w:szCs w:val="28"/>
+        </w:rPr>
+      </w:pPr>
+      <w:r>
+        <w:rPr>
+          <w:rFonts w:eastAsia="Calibri"/>
+          <w:b/>
+          <w:sz w:val="28"/>
+          <w:szCs w:val="28"/>
+        </w:rPr>
+        <w:t>3.2. Reliability</w:t>
+      </w:r>
+    </w:p>
+    <w:p>
+      <w:pPr>
+        <w:pStyle w:val="ListParagraph"/>
+        <w:numPr>
+          <w:ilvl w:val="0"/>
+          <w:numId w:val="46"/>
+        </w:numPr>
+        <w:spacing w:after="0" w:line="240" w:lineRule="auto"/>
+        <w:ind w:left="2430"/>
+        <w:jc w:val="both"/>
+        <w:rPr>
+          <w:rFonts w:eastAsia="Calibri"/>
+          <w:szCs w:val="28"/>
+        </w:rPr>
+      </w:pPr>
+      <w:r>
+        <w:rPr>
+          <w:rFonts w:eastAsia="Calibri"/>
+          <w:szCs w:val="28"/>
+        </w:rPr>
+        <w:t xml:space="preserve">The data should be backed up </w:t>
+      </w:r>
+      <w:proofErr w:type="spellStart"/>
+      <w:r>
+        <w:rPr>
+          <w:rFonts w:eastAsia="Calibri"/>
+          <w:szCs w:val="28"/>
+        </w:rPr>
+        <w:t>everyday</w:t>
+      </w:r>
+      <w:proofErr w:type="spellEnd"/>
+      <w:r>
+        <w:rPr>
+          <w:rFonts w:eastAsia="Calibri"/>
+          <w:szCs w:val="28"/>
+        </w:rPr>
+        <w:t>.</w:t>
+      </w:r>
+    </w:p>
+    <w:p>
+      <w:pPr>
+        <w:spacing w:after="0" w:line="240" w:lineRule="auto"/>
+        <w:jc w:val="both"/>
+        <w:rPr>
+          <w:rFonts w:eastAsia="Calibri"/>
+          <w:b/>
+          <w:sz w:val="28"/>
+          <w:szCs w:val="28"/>
+        </w:rPr>
+      </w:pPr>
+    </w:p>
+    <w:p>
+      <w:pPr>
+        <w:pStyle w:val="ListParagraph"/>
+        <w:spacing w:after="0" w:line="240" w:lineRule="auto"/>
+        <w:ind w:firstLine="540"/>
+        <w:jc w:val="both"/>
+        <w:rPr>
+          <w:rFonts w:eastAsia="Calibri"/>
+          <w:b/>
+          <w:sz w:val="28"/>
+          <w:szCs w:val="28"/>
+        </w:rPr>
+      </w:pPr>
+      <w:r>
+        <w:rPr>
+          <w:rFonts w:eastAsia="Calibri"/>
+          <w:b/>
+          <w:sz w:val="28"/>
+          <w:szCs w:val="28"/>
+        </w:rPr>
+        <w:t>3.3. Availability</w:t>
+      </w:r>
+    </w:p>
+    <w:p>
+      <w:pPr>
+        <w:pStyle w:val="ListParagraph"/>
+        <w:numPr>
+          <w:ilvl w:val="0"/>
+          <w:numId w:val="46"/>
+        </w:numPr>
+        <w:spacing w:after="0" w:line="240" w:lineRule="auto"/>
+        <w:ind w:left="2430"/>
+        <w:jc w:val="both"/>
+        <w:rPr>
+          <w:rFonts w:eastAsia="Calibri"/>
+          <w:szCs w:val="28"/>
+        </w:rPr>
+      </w:pPr>
+      <w:r>
+        <w:rPr>
+          <w:rFonts w:eastAsia="Calibri"/>
+          <w:szCs w:val="28"/>
+        </w:rPr>
+        <w:t>The service relates to communication so it can be available 24/7.</w:t>
+      </w:r>
+    </w:p>
+    <w:p>
+      <w:pPr>
+        <w:pStyle w:val="ListParagraph"/>
+        <w:numPr>
+          <w:ilvl w:val="0"/>
+          <w:numId w:val="46"/>
+        </w:numPr>
+        <w:spacing w:after="0" w:line="240" w:lineRule="auto"/>
+        <w:ind w:left="2430"/>
+        <w:jc w:val="both"/>
+        <w:rPr>
+          <w:rFonts w:eastAsia="Calibri"/>
+          <w:szCs w:val="28"/>
+        </w:rPr>
+      </w:pPr>
+      <w:r>
+        <w:rPr>
+          <w:rFonts w:eastAsia="Calibri"/>
+          <w:szCs w:val="28"/>
+        </w:rPr>
+        <w:t>Server should have back-up method to make sure that if it having problems, all necessary data can be protected and restore easily.</w:t>
+      </w:r>
+    </w:p>
+    <w:p>
+      <w:pPr>
+        <w:spacing w:after="0" w:line="240" w:lineRule="auto"/>
+        <w:jc w:val="both"/>
+        <w:rPr>
+          <w:rFonts w:eastAsia="Calibri"/>
+          <w:b/>
+          <w:sz w:val="28"/>
+          <w:szCs w:val="28"/>
+        </w:rPr>
+      </w:pPr>
+    </w:p>
+    <w:p>
+      <w:pPr>
+        <w:pStyle w:val="ListParagraph"/>
+        <w:spacing w:after="0" w:line="240" w:lineRule="auto"/>
+        <w:ind w:firstLine="540"/>
+        <w:jc w:val="both"/>
+        <w:rPr>
+          <w:rFonts w:eastAsia="Calibri"/>
+          <w:b/>
+          <w:sz w:val="28"/>
+          <w:szCs w:val="28"/>
+        </w:rPr>
+      </w:pPr>
+      <w:r>
+        <w:rPr>
+          <w:rFonts w:eastAsia="Calibri"/>
+          <w:b/>
+          <w:sz w:val="28"/>
+          <w:szCs w:val="28"/>
+        </w:rPr>
+        <w:t>3.4. Security</w:t>
+      </w:r>
+    </w:p>
+    <w:p>
+      <w:pPr>
+        <w:pStyle w:val="ListParagraph"/>
+        <w:numPr>
+          <w:ilvl w:val="0"/>
+          <w:numId w:val="47"/>
+        </w:numPr>
+        <w:spacing w:after="0" w:line="240" w:lineRule="auto"/>
+        <w:ind w:left="2430"/>
+        <w:jc w:val="both"/>
+        <w:rPr>
+          <w:rFonts w:eastAsia="Calibri"/>
+          <w:szCs w:val="28"/>
+        </w:rPr>
+      </w:pPr>
+      <w:r>
+        <w:rPr>
+          <w:rFonts w:eastAsia="Calibri"/>
+          <w:szCs w:val="28"/>
+        </w:rPr>
+        <w:t>Input data is validated if necessary before saving to database.</w:t>
+      </w:r>
+    </w:p>
+    <w:p>
+      <w:pPr>
+        <w:pStyle w:val="ListParagraph"/>
+        <w:numPr>
+          <w:ilvl w:val="0"/>
+          <w:numId w:val="47"/>
+        </w:numPr>
+        <w:spacing w:after="0" w:line="240" w:lineRule="auto"/>
+        <w:ind w:left="2430"/>
+        <w:jc w:val="both"/>
+        <w:rPr>
+          <w:rFonts w:eastAsia="Calibri"/>
+          <w:szCs w:val="28"/>
+        </w:rPr>
+      </w:pPr>
+      <w:r>
+        <w:rPr>
+          <w:rFonts w:eastAsia="Calibri"/>
+          <w:szCs w:val="28"/>
+        </w:rPr>
+        <w:t xml:space="preserve">Users is </w:t>
+      </w:r>
+      <w:r>
+        <w:rPr>
+          <w:szCs w:val="24"/>
+        </w:rPr>
+        <w:t>authenticated</w:t>
+      </w:r>
+      <w:r>
+        <w:rPr>
+          <w:rFonts w:eastAsia="Calibri"/>
+          <w:szCs w:val="28"/>
+        </w:rPr>
+        <w:t>/authorized for all users when they logged in to the system.</w:t>
+      </w:r>
+    </w:p>
+    <w:p>
+      <w:pPr>
+        <w:spacing w:after="0" w:line="240" w:lineRule="auto"/>
+        <w:jc w:val="both"/>
+        <w:rPr>
+          <w:rFonts w:eastAsia="Calibri"/>
+          <w:b/>
+          <w:sz w:val="28"/>
+          <w:szCs w:val="28"/>
+        </w:rPr>
+      </w:pPr>
+    </w:p>
+    <w:p>
+      <w:pPr>
+        <w:pStyle w:val="ListParagraph"/>
+        <w:spacing w:after="0" w:line="240" w:lineRule="auto"/>
+        <w:ind w:firstLine="540"/>
+        <w:jc w:val="both"/>
+        <w:rPr>
+          <w:rFonts w:eastAsia="Calibri"/>
+          <w:b/>
+          <w:sz w:val="28"/>
+          <w:szCs w:val="28"/>
+        </w:rPr>
+      </w:pPr>
+      <w:r>
+        <w:rPr>
+          <w:rFonts w:eastAsia="Calibri"/>
+          <w:b/>
+          <w:sz w:val="28"/>
+          <w:szCs w:val="28"/>
+        </w:rPr>
+        <w:t>3.5. Maintainability</w:t>
+      </w:r>
+    </w:p>
+    <w:p>
+      <w:pPr>
+        <w:pStyle w:val="ListParagraph"/>
+        <w:numPr>
+          <w:ilvl w:val="0"/>
+          <w:numId w:val="48"/>
+        </w:numPr>
+        <w:spacing w:after="0" w:line="240" w:lineRule="auto"/>
+        <w:ind w:left="2430"/>
+        <w:jc w:val="both"/>
+        <w:rPr>
+          <w:rFonts w:eastAsia="Calibri"/>
+          <w:szCs w:val="28"/>
+        </w:rPr>
+      </w:pPr>
+      <w:r>
+        <w:rPr>
+          <w:rFonts w:eastAsia="Calibri"/>
+          <w:szCs w:val="28"/>
+        </w:rPr>
+        <w:t>System is separated into modules.</w:t>
+      </w:r>
+    </w:p>
+    <w:p>
+      <w:pPr>
+        <w:spacing w:after="0" w:line="240" w:lineRule="auto"/>
+        <w:jc w:val="both"/>
+        <w:rPr>
+          <w:rFonts w:eastAsia="Calibri"/>
+          <w:b/>
+          <w:sz w:val="28"/>
+          <w:szCs w:val="28"/>
+        </w:rPr>
+      </w:pPr>
+    </w:p>
+    <w:p>
+      <w:pPr>
+        <w:pStyle w:val="ListParagraph"/>
+        <w:spacing w:after="0" w:line="240" w:lineRule="auto"/>
+        <w:ind w:firstLine="540"/>
+        <w:jc w:val="both"/>
+        <w:rPr>
+          <w:rFonts w:eastAsia="Calibri"/>
+          <w:b/>
+          <w:sz w:val="28"/>
+          <w:szCs w:val="28"/>
+        </w:rPr>
+      </w:pPr>
+      <w:r>
+        <w:rPr>
+          <w:rFonts w:eastAsia="Calibri"/>
+          <w:b/>
+          <w:sz w:val="28"/>
+          <w:szCs w:val="28"/>
+        </w:rPr>
+        <w:t>3.6. Portability</w:t>
+      </w:r>
+    </w:p>
+    <w:p>
+      <w:pPr>
+        <w:pStyle w:val="ListParagraph"/>
+        <w:numPr>
+          <w:ilvl w:val="0"/>
+          <w:numId w:val="48"/>
+        </w:numPr>
+        <w:spacing w:after="0" w:line="240" w:lineRule="auto"/>
+        <w:ind w:left="2430"/>
+        <w:jc w:val="both"/>
+        <w:rPr>
+          <w:rFonts w:eastAsia="Calibri"/>
+          <w:szCs w:val="28"/>
+        </w:rPr>
+      </w:pPr>
+      <w:r>
+        <w:rPr>
+          <w:rFonts w:eastAsia="Calibri"/>
+          <w:szCs w:val="28"/>
+        </w:rPr>
+        <w:t>User, guest can use application on every OS supported web browsers.</w:t>
+      </w:r>
+    </w:p>
+    <w:p>
+      <w:pPr>
+        <w:pStyle w:val="ListParagraph"/>
+        <w:numPr>
+          <w:ilvl w:val="0"/>
+          <w:numId w:val="48"/>
+        </w:numPr>
+        <w:spacing w:after="0" w:line="240" w:lineRule="auto"/>
+        <w:ind w:left="2430"/>
+        <w:jc w:val="both"/>
+        <w:rPr>
+          <w:rFonts w:eastAsia="Calibri"/>
+          <w:szCs w:val="28"/>
+        </w:rPr>
+      </w:pPr>
+      <w:r>
+        <w:rPr>
+          <w:rFonts w:eastAsia="Calibri"/>
+          <w:szCs w:val="28"/>
+        </w:rPr>
+        <w:t>User can use mobile framework for develop any Android or iOS application.</w:t>
+      </w:r>
+    </w:p>
+    <w:p>
+      <w:pPr>
+        <w:spacing w:after="0" w:line="240" w:lineRule="auto"/>
+        <w:jc w:val="both"/>
+        <w:rPr>
+          <w:rFonts w:eastAsia="Calibri"/>
+          <w:b/>
+          <w:sz w:val="28"/>
+          <w:szCs w:val="28"/>
+        </w:rPr>
+      </w:pPr>
+    </w:p>
+    <w:p>
+      <w:pPr>
+        <w:pStyle w:val="ListParagraph"/>
+        <w:spacing w:after="0" w:line="240" w:lineRule="auto"/>
+        <w:ind w:firstLine="540"/>
+        <w:jc w:val="both"/>
+        <w:rPr>
+          <w:rFonts w:eastAsia="Calibri"/>
+          <w:b/>
+          <w:sz w:val="28"/>
+          <w:szCs w:val="28"/>
+        </w:rPr>
+      </w:pPr>
+      <w:r>
+        <w:rPr>
+          <w:rFonts w:eastAsia="Calibri"/>
+          <w:b/>
+          <w:sz w:val="28"/>
+          <w:szCs w:val="28"/>
+        </w:rPr>
+        <w:t>3.7. Performance</w:t>
+      </w:r>
+    </w:p>
+    <w:p>
+      <w:pPr>
+        <w:pStyle w:val="ListParagraph"/>
+        <w:numPr>
+          <w:ilvl w:val="0"/>
+          <w:numId w:val="48"/>
+        </w:numPr>
+        <w:spacing w:after="0" w:line="240" w:lineRule="auto"/>
+        <w:ind w:left="2430"/>
+        <w:jc w:val="both"/>
+        <w:rPr>
+          <w:rFonts w:eastAsia="Calibri"/>
+          <w:szCs w:val="28"/>
+        </w:rPr>
+      </w:pPr>
+      <w:r>
+        <w:rPr>
+          <w:rFonts w:eastAsia="Calibri"/>
+          <w:szCs w:val="28"/>
+        </w:rPr>
+        <w:lastRenderedPageBreak/>
+        <w:t>Requests from web application are responded in less than 10 seconds at 8 Mbps bandwidth speed.</w:t>
+      </w:r>
+    </w:p>
+    <w:p>
+      <w:pPr>
+        <w:spacing w:after="0" w:line="240" w:lineRule="auto"/>
+        <w:jc w:val="both"/>
+        <w:rPr>
+          <w:rFonts w:eastAsia="Calibri"/>
+        </w:rPr>
+      </w:pPr>
+    </w:p>
+    <w:p>
+      <w:pPr>
+        <w:pStyle w:val="ListParagraph"/>
+        <w:numPr>
+          <w:ilvl w:val="0"/>
+          <w:numId w:val="42"/>
+        </w:numPr>
+        <w:spacing w:after="0" w:line="240" w:lineRule="auto"/>
+        <w:ind w:left="1260"/>
+        <w:jc w:val="both"/>
+        <w:rPr>
+          <w:rFonts w:eastAsia="Calibri"/>
+          <w:b/>
+          <w:sz w:val="28"/>
+          <w:szCs w:val="28"/>
+        </w:rPr>
+      </w:pPr>
+      <w:r>
+        <w:rPr>
+          <w:rFonts w:eastAsia="Calibri"/>
+          <w:b/>
+          <w:sz w:val="28"/>
+          <w:szCs w:val="28"/>
+        </w:rPr>
+        <w:t>Conceptual Diagram</w:t>
+      </w:r>
+    </w:p>
+    <w:p>
+      <w:pPr>
+        <w:pStyle w:val="ListParagraph"/>
+        <w:jc w:val="both"/>
+        <w:rPr>
+          <w:rFonts w:eastAsia="Calibri"/>
+        </w:rPr>
+      </w:pPr>
+    </w:p>
+    <w:p>
+      <w:pPr>
+        <w:pStyle w:val="ListParagraph"/>
+        <w:spacing w:after="0" w:line="240" w:lineRule="auto"/>
+        <w:jc w:val="both"/>
+        <w:rPr>
+          <w:rFonts w:eastAsia="Calibri"/>
+        </w:rPr>
+      </w:pPr>
+    </w:p>
+    <w:p>
+      <w:pPr>
+        <w:spacing w:after="0" w:line="240" w:lineRule="auto"/>
+        <w:ind w:left="1440"/>
+        <w:rPr>
+          <w:rFonts w:eastAsia="Calibri"/>
+        </w:rPr>
+      </w:pPr>
+      <w:bookmarkStart w:id="25" w:name="_GoBack"/>
+      <w:bookmarkEnd w:id="25"/>
     </w:p>
     <w:sectPr>
       <w:headerReference w:type="default" r:id="rId21"/>
@@ -12535,7 +15027,7 @@
 </file>
 
 <file path=word/endnotes.xml><?xml version="1.0" encoding="utf-8"?>
-<w:endnotes xmlns:wpc="http://schemas.microsoft.com/office/word/2010/wordprocessingCanvas" xmlns:mc="http://schemas.openxmlformats.org/markup-compatibility/2006" xmlns:o="urn:schemas-microsoft-com:office:office" xmlns:r="http://schemas.openxmlformats.org/officeDocument/2006/relationships" xmlns:m="http://schemas.openxmlformats.org/officeDocument/2006/math" xmlns:v="urn:schemas-microsoft-com:vml" xmlns:wp14="http://schemas.microsoft.com/office/word/2010/wordprocessingDrawing" xmlns:wp="http://schemas.openxmlformats.org/drawingml/2006/wordprocessingDrawing" xmlns:w10="urn:schemas-microsoft-com:office:word" xmlns:w="http://schemas.openxmlformats.org/wordprocessingml/2006/main" xmlns:w14="http://schemas.microsoft.com/office/word/2010/wordml" xmlns:w15="http://schemas.microsoft.com/office/word/2012/wordml" xmlns:wpg="http://schemas.microsoft.com/office/word/2010/wordprocessingGroup" xmlns:wpi="http://schemas.microsoft.com/office/word/2010/wordprocessingInk" xmlns:wne="http://schemas.microsoft.com/office/word/2006/wordml" xmlns:wps="http://schemas.microsoft.com/office/word/2010/wordprocessingShape" mc:Ignorable="w14 w15 wp14">
+<w:endnotes xmlns:wpc="http://schemas.microsoft.com/office/word/2010/wordprocessingCanvas" xmlns:cx="http://schemas.microsoft.com/office/drawing/2014/chartex" xmlns:cx1="http://schemas.microsoft.com/office/drawing/2015/9/8/chartex" xmlns:cx2="http://schemas.microsoft.com/office/drawing/2015/10/21/chartex" xmlns:mc="http://schemas.openxmlformats.org/markup-compatibility/2006" xmlns:o="urn:schemas-microsoft-com:office:office" xmlns:r="http://schemas.openxmlformats.org/officeDocument/2006/relationships" xmlns:m="http://schemas.openxmlformats.org/officeDocument/2006/math" xmlns:v="urn:schemas-microsoft-com:vml" xmlns:wp14="http://schemas.microsoft.com/office/word/2010/wordprocessingDrawing" xmlns:wp="http://schemas.openxmlformats.org/drawingml/2006/wordprocessingDrawing" xmlns:w10="urn:schemas-microsoft-com:office:word" xmlns:w="http://schemas.openxmlformats.org/wordprocessingml/2006/main" xmlns:w14="http://schemas.microsoft.com/office/word/2010/wordml" xmlns:w15="http://schemas.microsoft.com/office/word/2012/wordml" xmlns:w16se="http://schemas.microsoft.com/office/word/2015/wordml/symex" xmlns:wpg="http://schemas.microsoft.com/office/word/2010/wordprocessingGroup" xmlns:wpi="http://schemas.microsoft.com/office/word/2010/wordprocessingInk" xmlns:wne="http://schemas.microsoft.com/office/word/2006/wordml" xmlns:wps="http://schemas.microsoft.com/office/word/2010/wordprocessingShape" mc:Ignorable="w14 w15 w16se wp14">
   <w:endnote w:type="separator" w:id="-1">
     <w:p>
       <w:pPr>
@@ -12560,7 +15052,7 @@
 </file>
 
 <file path=word/footer1.xml><?xml version="1.0" encoding="utf-8"?>
-<w:ftr xmlns:wpc="http://schemas.microsoft.com/office/word/2010/wordprocessingCanvas" xmlns:mc="http://schemas.openxmlformats.org/markup-compatibility/2006" xmlns:o="urn:schemas-microsoft-com:office:office" xmlns:r="http://schemas.openxmlformats.org/officeDocument/2006/relationships" xmlns:m="http://schemas.openxmlformats.org/officeDocument/2006/math" xmlns:v="urn:schemas-microsoft-com:vml" xmlns:wp14="http://schemas.microsoft.com/office/word/2010/wordprocessingDrawing" xmlns:wp="http://schemas.openxmlformats.org/drawingml/2006/wordprocessingDrawing" xmlns:w10="urn:schemas-microsoft-com:office:word" xmlns:w="http://schemas.openxmlformats.org/wordprocessingml/2006/main" xmlns:w14="http://schemas.microsoft.com/office/word/2010/wordml" xmlns:w15="http://schemas.microsoft.com/office/word/2012/wordml" xmlns:wpg="http://schemas.microsoft.com/office/word/2010/wordprocessingGroup" xmlns:wpi="http://schemas.microsoft.com/office/word/2010/wordprocessingInk" xmlns:wne="http://schemas.microsoft.com/office/word/2006/wordml" xmlns:wps="http://schemas.microsoft.com/office/word/2010/wordprocessingShape" mc:Ignorable="w14 w15 wp14">
+<w:ftr xmlns:wpc="http://schemas.microsoft.com/office/word/2010/wordprocessingCanvas" xmlns:cx="http://schemas.microsoft.com/office/drawing/2014/chartex" xmlns:cx1="http://schemas.microsoft.com/office/drawing/2015/9/8/chartex" xmlns:cx2="http://schemas.microsoft.com/office/drawing/2015/10/21/chartex" xmlns:mc="http://schemas.openxmlformats.org/markup-compatibility/2006" xmlns:o="urn:schemas-microsoft-com:office:office" xmlns:r="http://schemas.openxmlformats.org/officeDocument/2006/relationships" xmlns:m="http://schemas.openxmlformats.org/officeDocument/2006/math" xmlns:v="urn:schemas-microsoft-com:vml" xmlns:wp14="http://schemas.microsoft.com/office/word/2010/wordprocessingDrawing" xmlns:wp="http://schemas.openxmlformats.org/drawingml/2006/wordprocessingDrawing" xmlns:w10="urn:schemas-microsoft-com:office:word" xmlns:w="http://schemas.openxmlformats.org/wordprocessingml/2006/main" xmlns:w14="http://schemas.microsoft.com/office/word/2010/wordml" xmlns:w15="http://schemas.microsoft.com/office/word/2012/wordml" xmlns:w16se="http://schemas.microsoft.com/office/word/2015/wordml/symex" xmlns:wpg="http://schemas.microsoft.com/office/word/2010/wordprocessingGroup" xmlns:wpi="http://schemas.microsoft.com/office/word/2010/wordprocessingInk" xmlns:wne="http://schemas.microsoft.com/office/word/2006/wordml" xmlns:wps="http://schemas.microsoft.com/office/word/2010/wordprocessingShape" mc:Ignorable="w14 w15 w16se wp14">
   <w:tbl>
     <w:tblPr>
       <w:tblW w:w="5000" w:type="pct"/>
@@ -12650,6 +15142,7 @@
           <w:dataBinding w:prefixMappings="xmlns:ns0='http://purl.org/dc/elements/1.1/' xmlns:ns1='http://schemas.openxmlformats.org/package/2006/metadata/core-properties' " w:xpath="/ns1:coreProperties[1]/ns0:creator[1]" w:storeItemID="{6C3C8BC8-F283-45AE-878A-BAB7291924A1}"/>
           <w:text/>
         </w:sdtPr>
+        <w:sdtEndPr/>
         <w:sdtContent>
           <w:tc>
             <w:tcPr>
@@ -12735,7 +15228,7 @@
               <w:color w:val="808080" w:themeColor="background1" w:themeShade="80"/>
               <w:szCs w:val="18"/>
             </w:rPr>
-            <w:t>10</w:t>
+            <w:t>17</w:t>
           </w:r>
           <w:r>
             <w:rPr>
@@ -12764,7 +15257,7 @@
 </file>
 
 <file path=word/footnotes.xml><?xml version="1.0" encoding="utf-8"?>
-<w:footnotes xmlns:wpc="http://schemas.microsoft.com/office/word/2010/wordprocessingCanvas" xmlns:mc="http://schemas.openxmlformats.org/markup-compatibility/2006" xmlns:o="urn:schemas-microsoft-com:office:office" xmlns:r="http://schemas.openxmlformats.org/officeDocument/2006/relationships" xmlns:m="http://schemas.openxmlformats.org/officeDocument/2006/math" xmlns:v="urn:schemas-microsoft-com:vml" xmlns:wp14="http://schemas.microsoft.com/office/word/2010/wordprocessingDrawing" xmlns:wp="http://schemas.openxmlformats.org/drawingml/2006/wordprocessingDrawing" xmlns:w10="urn:schemas-microsoft-com:office:word" xmlns:w="http://schemas.openxmlformats.org/wordprocessingml/2006/main" xmlns:w14="http://schemas.microsoft.com/office/word/2010/wordml" xmlns:w15="http://schemas.microsoft.com/office/word/2012/wordml" xmlns:wpg="http://schemas.microsoft.com/office/word/2010/wordprocessingGroup" xmlns:wpi="http://schemas.microsoft.com/office/word/2010/wordprocessingInk" xmlns:wne="http://schemas.microsoft.com/office/word/2006/wordml" xmlns:wps="http://schemas.microsoft.com/office/word/2010/wordprocessingShape" mc:Ignorable="w14 w15 wp14">
+<w:footnotes xmlns:wpc="http://schemas.microsoft.com/office/word/2010/wordprocessingCanvas" xmlns:cx="http://schemas.microsoft.com/office/drawing/2014/chartex" xmlns:cx1="http://schemas.microsoft.com/office/drawing/2015/9/8/chartex" xmlns:cx2="http://schemas.microsoft.com/office/drawing/2015/10/21/chartex" xmlns:mc="http://schemas.openxmlformats.org/markup-compatibility/2006" xmlns:o="urn:schemas-microsoft-com:office:office" xmlns:r="http://schemas.openxmlformats.org/officeDocument/2006/relationships" xmlns:m="http://schemas.openxmlformats.org/officeDocument/2006/math" xmlns:v="urn:schemas-microsoft-com:vml" xmlns:wp14="http://schemas.microsoft.com/office/word/2010/wordprocessingDrawing" xmlns:wp="http://schemas.openxmlformats.org/drawingml/2006/wordprocessingDrawing" xmlns:w10="urn:schemas-microsoft-com:office:word" xmlns:w="http://schemas.openxmlformats.org/wordprocessingml/2006/main" xmlns:w14="http://schemas.microsoft.com/office/word/2010/wordml" xmlns:w15="http://schemas.microsoft.com/office/word/2012/wordml" xmlns:w16se="http://schemas.microsoft.com/office/word/2015/wordml/symex" xmlns:wpg="http://schemas.microsoft.com/office/word/2010/wordprocessingGroup" xmlns:wpi="http://schemas.microsoft.com/office/word/2010/wordprocessingInk" xmlns:wne="http://schemas.microsoft.com/office/word/2006/wordml" xmlns:wps="http://schemas.microsoft.com/office/word/2010/wordprocessingShape" mc:Ignorable="w14 w15 w16se wp14">
   <w:footnote w:type="separator" w:id="-1">
     <w:p>
       <w:pPr>
@@ -12789,7 +15282,7 @@
 </file>
 
 <file path=word/header1.xml><?xml version="1.0" encoding="utf-8"?>
-<w:hdr xmlns:wpc="http://schemas.microsoft.com/office/word/2010/wordprocessingCanvas" xmlns:mc="http://schemas.openxmlformats.org/markup-compatibility/2006" xmlns:o="urn:schemas-microsoft-com:office:office" xmlns:r="http://schemas.openxmlformats.org/officeDocument/2006/relationships" xmlns:m="http://schemas.openxmlformats.org/officeDocument/2006/math" xmlns:v="urn:schemas-microsoft-com:vml" xmlns:wp14="http://schemas.microsoft.com/office/word/2010/wordprocessingDrawing" xmlns:wp="http://schemas.openxmlformats.org/drawingml/2006/wordprocessingDrawing" xmlns:w10="urn:schemas-microsoft-com:office:word" xmlns:w="http://schemas.openxmlformats.org/wordprocessingml/2006/main" xmlns:w14="http://schemas.microsoft.com/office/word/2010/wordml" xmlns:w15="http://schemas.microsoft.com/office/word/2012/wordml" xmlns:wpg="http://schemas.microsoft.com/office/word/2010/wordprocessingGroup" xmlns:wpi="http://schemas.microsoft.com/office/word/2010/wordprocessingInk" xmlns:wne="http://schemas.microsoft.com/office/word/2006/wordml" xmlns:wps="http://schemas.microsoft.com/office/word/2010/wordprocessingShape" mc:Ignorable="w14 w15 wp14">
+<w:hdr xmlns:wpc="http://schemas.microsoft.com/office/word/2010/wordprocessingCanvas" xmlns:cx="http://schemas.microsoft.com/office/drawing/2014/chartex" xmlns:cx1="http://schemas.microsoft.com/office/drawing/2015/9/8/chartex" xmlns:cx2="http://schemas.microsoft.com/office/drawing/2015/10/21/chartex" xmlns:mc="http://schemas.openxmlformats.org/markup-compatibility/2006" xmlns:o="urn:schemas-microsoft-com:office:office" xmlns:r="http://schemas.openxmlformats.org/officeDocument/2006/relationships" xmlns:m="http://schemas.openxmlformats.org/officeDocument/2006/math" xmlns:v="urn:schemas-microsoft-com:vml" xmlns:wp14="http://schemas.microsoft.com/office/word/2010/wordprocessingDrawing" xmlns:wp="http://schemas.openxmlformats.org/drawingml/2006/wordprocessingDrawing" xmlns:w10="urn:schemas-microsoft-com:office:word" xmlns:w="http://schemas.openxmlformats.org/wordprocessingml/2006/main" xmlns:w14="http://schemas.microsoft.com/office/word/2010/wordml" xmlns:w15="http://schemas.microsoft.com/office/word/2012/wordml" xmlns:w16se="http://schemas.microsoft.com/office/word/2015/wordml/symex" xmlns:wpg="http://schemas.microsoft.com/office/word/2010/wordprocessingGroup" xmlns:wpi="http://schemas.microsoft.com/office/word/2010/wordprocessingInk" xmlns:wne="http://schemas.microsoft.com/office/word/2006/wordml" xmlns:wps="http://schemas.microsoft.com/office/word/2010/wordprocessingShape" mc:Ignorable="w14 w15 w16se wp14">
   <w:p>
     <w:pPr>
       <w:pStyle w:val="Header"/>
@@ -12803,7 +15296,7 @@
 </file>
 
 <file path=word/numbering.xml><?xml version="1.0" encoding="utf-8"?>
-<w:numbering xmlns:wpc="http://schemas.microsoft.com/office/word/2010/wordprocessingCanvas" xmlns:mc="http://schemas.openxmlformats.org/markup-compatibility/2006" xmlns:o="urn:schemas-microsoft-com:office:office" xmlns:r="http://schemas.openxmlformats.org/officeDocument/2006/relationships" xmlns:m="http://schemas.openxmlformats.org/officeDocument/2006/math" xmlns:v="urn:schemas-microsoft-com:vml" xmlns:wp14="http://schemas.microsoft.com/office/word/2010/wordprocessingDrawing" xmlns:wp="http://schemas.openxmlformats.org/drawingml/2006/wordprocessingDrawing" xmlns:w10="urn:schemas-microsoft-com:office:word" xmlns:w="http://schemas.openxmlformats.org/wordprocessingml/2006/main" xmlns:w14="http://schemas.microsoft.com/office/word/2010/wordml" xmlns:w15="http://schemas.microsoft.com/office/word/2012/wordml" xmlns:wpg="http://schemas.microsoft.com/office/word/2010/wordprocessingGroup" xmlns:wpi="http://schemas.microsoft.com/office/word/2010/wordprocessingInk" xmlns:wne="http://schemas.microsoft.com/office/word/2006/wordml" xmlns:wps="http://schemas.microsoft.com/office/word/2010/wordprocessingShape" mc:Ignorable="w14 w15 wp14">
+<w:numbering xmlns:wpc="http://schemas.microsoft.com/office/word/2010/wordprocessingCanvas" xmlns:cx="http://schemas.microsoft.com/office/drawing/2014/chartex" xmlns:cx1="http://schemas.microsoft.com/office/drawing/2015/9/8/chartex" xmlns:cx2="http://schemas.microsoft.com/office/drawing/2015/10/21/chartex" xmlns:mc="http://schemas.openxmlformats.org/markup-compatibility/2006" xmlns:o="urn:schemas-microsoft-com:office:office" xmlns:r="http://schemas.openxmlformats.org/officeDocument/2006/relationships" xmlns:m="http://schemas.openxmlformats.org/officeDocument/2006/math" xmlns:v="urn:schemas-microsoft-com:vml" xmlns:wp14="http://schemas.microsoft.com/office/word/2010/wordprocessingDrawing" xmlns:wp="http://schemas.openxmlformats.org/drawingml/2006/wordprocessingDrawing" xmlns:w10="urn:schemas-microsoft-com:office:word" xmlns:w="http://schemas.openxmlformats.org/wordprocessingml/2006/main" xmlns:w14="http://schemas.microsoft.com/office/word/2010/wordml" xmlns:w15="http://schemas.microsoft.com/office/word/2012/wordml" xmlns:w16se="http://schemas.microsoft.com/office/word/2015/wordml/symex" xmlns:wpg="http://schemas.microsoft.com/office/word/2010/wordprocessingGroup" xmlns:wpi="http://schemas.microsoft.com/office/word/2010/wordprocessingInk" xmlns:wne="http://schemas.microsoft.com/office/word/2006/wordml" xmlns:wps="http://schemas.microsoft.com/office/word/2010/wordprocessingShape" mc:Ignorable="w14 w15 w16se wp14">
   <w:abstractNum w:abstractNumId="0" w15:restartNumberingAfterBreak="0">
     <w:nsid w:val="01C50966"/>
     <w:multiLevelType w:val="hybridMultilevel"/>
@@ -13414,6 +15907,120 @@
     </w:lvl>
   </w:abstractNum>
   <w:abstractNum w:abstractNumId="5" w15:restartNumberingAfterBreak="0">
+    <w:nsid w:val="10496373"/>
+    <w:multiLevelType w:val="hybridMultilevel"/>
+    <w:tmpl w:val="0B646C40"/>
+    <w:lvl w:ilvl="0" w:tplc="7F5E9F04">
+      <w:start w:val="1"/>
+      <w:numFmt w:val="bullet"/>
+      <w:lvlText w:val="-"/>
+      <w:lvlJc w:val="left"/>
+      <w:pPr>
+        <w:ind w:left="2970" w:hanging="360"/>
+      </w:pPr>
+      <w:rPr>
+        <w:rFonts w:ascii="Cambria" w:eastAsiaTheme="minorHAnsi" w:hAnsi="Cambria" w:cs="Cambria" w:hint="default"/>
+      </w:rPr>
+    </w:lvl>
+    <w:lvl w:ilvl="1" w:tplc="C262AD66">
+      <w:start w:val="1"/>
+      <w:numFmt w:val="bullet"/>
+      <w:lvlText w:val="+"/>
+      <w:lvlJc w:val="left"/>
+      <w:pPr>
+        <w:ind w:left="3150" w:hanging="360"/>
+      </w:pPr>
+      <w:rPr>
+        <w:rFonts w:ascii="Times New Roman" w:hAnsi="Times New Roman" w:cs="Times New Roman" w:hint="default"/>
+        <w:sz w:val="24"/>
+      </w:rPr>
+    </w:lvl>
+    <w:lvl w:ilvl="2" w:tplc="04090005" w:tentative="1">
+      <w:start w:val="1"/>
+      <w:numFmt w:val="bullet"/>
+      <w:lvlText w:val=""/>
+      <w:lvlJc w:val="left"/>
+      <w:pPr>
+        <w:ind w:left="3870" w:hanging="360"/>
+      </w:pPr>
+      <w:rPr>
+        <w:rFonts w:ascii="Wingdings" w:hAnsi="Wingdings" w:hint="default"/>
+      </w:rPr>
+    </w:lvl>
+    <w:lvl w:ilvl="3" w:tplc="04090001" w:tentative="1">
+      <w:start w:val="1"/>
+      <w:numFmt w:val="bullet"/>
+      <w:lvlText w:val=""/>
+      <w:lvlJc w:val="left"/>
+      <w:pPr>
+        <w:ind w:left="4590" w:hanging="360"/>
+      </w:pPr>
+      <w:rPr>
+        <w:rFonts w:ascii="Symbol" w:hAnsi="Symbol" w:hint="default"/>
+      </w:rPr>
+    </w:lvl>
+    <w:lvl w:ilvl="4" w:tplc="04090003" w:tentative="1">
+      <w:start w:val="1"/>
+      <w:numFmt w:val="bullet"/>
+      <w:lvlText w:val="o"/>
+      <w:lvlJc w:val="left"/>
+      <w:pPr>
+        <w:ind w:left="5310" w:hanging="360"/>
+      </w:pPr>
+      <w:rPr>
+        <w:rFonts w:ascii="Courier New" w:hAnsi="Courier New" w:cs="Courier New" w:hint="default"/>
+      </w:rPr>
+    </w:lvl>
+    <w:lvl w:ilvl="5" w:tplc="04090005" w:tentative="1">
+      <w:start w:val="1"/>
+      <w:numFmt w:val="bullet"/>
+      <w:lvlText w:val=""/>
+      <w:lvlJc w:val="left"/>
+      <w:pPr>
+        <w:ind w:left="6030" w:hanging="360"/>
+      </w:pPr>
+      <w:rPr>
+        <w:rFonts w:ascii="Wingdings" w:hAnsi="Wingdings" w:hint="default"/>
+      </w:rPr>
+    </w:lvl>
+    <w:lvl w:ilvl="6" w:tplc="04090001" w:tentative="1">
+      <w:start w:val="1"/>
+      <w:numFmt w:val="bullet"/>
+      <w:lvlText w:val=""/>
+      <w:lvlJc w:val="left"/>
+      <w:pPr>
+        <w:ind w:left="6750" w:hanging="360"/>
+      </w:pPr>
+      <w:rPr>
+        <w:rFonts w:ascii="Symbol" w:hAnsi="Symbol" w:hint="default"/>
+      </w:rPr>
+    </w:lvl>
+    <w:lvl w:ilvl="7" w:tplc="04090003" w:tentative="1">
+      <w:start w:val="1"/>
+      <w:numFmt w:val="bullet"/>
+      <w:lvlText w:val="o"/>
+      <w:lvlJc w:val="left"/>
+      <w:pPr>
+        <w:ind w:left="7470" w:hanging="360"/>
+      </w:pPr>
+      <w:rPr>
+        <w:rFonts w:ascii="Courier New" w:hAnsi="Courier New" w:cs="Courier New" w:hint="default"/>
+      </w:rPr>
+    </w:lvl>
+    <w:lvl w:ilvl="8" w:tplc="04090005" w:tentative="1">
+      <w:start w:val="1"/>
+      <w:numFmt w:val="bullet"/>
+      <w:lvlText w:val=""/>
+      <w:lvlJc w:val="left"/>
+      <w:pPr>
+        <w:ind w:left="8190" w:hanging="360"/>
+      </w:pPr>
+      <w:rPr>
+        <w:rFonts w:ascii="Wingdings" w:hAnsi="Wingdings" w:hint="default"/>
+      </w:rPr>
+    </w:lvl>
+  </w:abstractNum>
+  <w:abstractNum w:abstractNumId="6" w15:restartNumberingAfterBreak="0">
     <w:nsid w:val="10A77BB1"/>
     <w:multiLevelType w:val="hybridMultilevel"/>
     <w:tmpl w:val="C67AF488"/>
@@ -13526,7 +16133,7 @@
       </w:rPr>
     </w:lvl>
   </w:abstractNum>
-  <w:abstractNum w:abstractNumId="6" w15:restartNumberingAfterBreak="0">
+  <w:abstractNum w:abstractNumId="7" w15:restartNumberingAfterBreak="0">
     <w:nsid w:val="10E37D66"/>
     <w:multiLevelType w:val="multilevel"/>
     <w:tmpl w:val="4492E31C"/>
@@ -13639,7 +16246,7 @@
       </w:rPr>
     </w:lvl>
   </w:abstractNum>
-  <w:abstractNum w:abstractNumId="7" w15:restartNumberingAfterBreak="0">
+  <w:abstractNum w:abstractNumId="8" w15:restartNumberingAfterBreak="0">
     <w:nsid w:val="12627A64"/>
     <w:multiLevelType w:val="hybridMultilevel"/>
     <w:tmpl w:val="538A2802"/>
@@ -13762,7 +16369,7 @@
       </w:rPr>
     </w:lvl>
   </w:abstractNum>
-  <w:abstractNum w:abstractNumId="8" w15:restartNumberingAfterBreak="0">
+  <w:abstractNum w:abstractNumId="9" w15:restartNumberingAfterBreak="0">
     <w:nsid w:val="13D34C7B"/>
     <w:multiLevelType w:val="multilevel"/>
     <w:tmpl w:val="4FCCA1FE"/>
@@ -13875,7 +16482,7 @@
       </w:rPr>
     </w:lvl>
   </w:abstractNum>
-  <w:abstractNum w:abstractNumId="9" w15:restartNumberingAfterBreak="0">
+  <w:abstractNum w:abstractNumId="10" w15:restartNumberingAfterBreak="0">
     <w:nsid w:val="156212E2"/>
     <w:multiLevelType w:val="multilevel"/>
     <w:tmpl w:val="0409001D"/>
@@ -13961,7 +16568,7 @@
       </w:pPr>
     </w:lvl>
   </w:abstractNum>
-  <w:abstractNum w:abstractNumId="10" w15:restartNumberingAfterBreak="0">
+  <w:abstractNum w:abstractNumId="11" w15:restartNumberingAfterBreak="0">
     <w:nsid w:val="1E08573B"/>
     <w:multiLevelType w:val="hybridMultilevel"/>
     <w:tmpl w:val="61EAD30E"/>
@@ -14075,7 +16682,7 @@
       </w:rPr>
     </w:lvl>
   </w:abstractNum>
-  <w:abstractNum w:abstractNumId="11" w15:restartNumberingAfterBreak="0">
+  <w:abstractNum w:abstractNumId="12" w15:restartNumberingAfterBreak="0">
     <w:nsid w:val="251D07CA"/>
     <w:multiLevelType w:val="hybridMultilevel"/>
     <w:tmpl w:val="02027DD8"/>
@@ -14198,7 +16805,120 @@
       </w:rPr>
     </w:lvl>
   </w:abstractNum>
-  <w:abstractNum w:abstractNumId="12" w15:restartNumberingAfterBreak="0">
+  <w:abstractNum w:abstractNumId="13" w15:restartNumberingAfterBreak="0">
+    <w:nsid w:val="25E9266B"/>
+    <w:multiLevelType w:val="hybridMultilevel"/>
+    <w:tmpl w:val="67905ADA"/>
+    <w:lvl w:ilvl="0" w:tplc="7F5E9F04">
+      <w:start w:val="1"/>
+      <w:numFmt w:val="bullet"/>
+      <w:lvlText w:val="-"/>
+      <w:lvlJc w:val="left"/>
+      <w:pPr>
+        <w:ind w:left="2430" w:hanging="360"/>
+      </w:pPr>
+      <w:rPr>
+        <w:rFonts w:ascii="Cambria" w:eastAsiaTheme="minorHAnsi" w:hAnsi="Cambria" w:cs="Cambria" w:hint="default"/>
+      </w:rPr>
+    </w:lvl>
+    <w:lvl w:ilvl="1" w:tplc="04090003" w:tentative="1">
+      <w:start w:val="1"/>
+      <w:numFmt w:val="bullet"/>
+      <w:lvlText w:val="o"/>
+      <w:lvlJc w:val="left"/>
+      <w:pPr>
+        <w:ind w:left="3150" w:hanging="360"/>
+      </w:pPr>
+      <w:rPr>
+        <w:rFonts w:ascii="Courier New" w:hAnsi="Courier New" w:cs="Courier New" w:hint="default"/>
+      </w:rPr>
+    </w:lvl>
+    <w:lvl w:ilvl="2" w:tplc="04090005" w:tentative="1">
+      <w:start w:val="1"/>
+      <w:numFmt w:val="bullet"/>
+      <w:lvlText w:val=""/>
+      <w:lvlJc w:val="left"/>
+      <w:pPr>
+        <w:ind w:left="3870" w:hanging="360"/>
+      </w:pPr>
+      <w:rPr>
+        <w:rFonts w:ascii="Wingdings" w:hAnsi="Wingdings" w:hint="default"/>
+      </w:rPr>
+    </w:lvl>
+    <w:lvl w:ilvl="3" w:tplc="04090001" w:tentative="1">
+      <w:start w:val="1"/>
+      <w:numFmt w:val="bullet"/>
+      <w:lvlText w:val=""/>
+      <w:lvlJc w:val="left"/>
+      <w:pPr>
+        <w:ind w:left="4590" w:hanging="360"/>
+      </w:pPr>
+      <w:rPr>
+        <w:rFonts w:ascii="Symbol" w:hAnsi="Symbol" w:hint="default"/>
+      </w:rPr>
+    </w:lvl>
+    <w:lvl w:ilvl="4" w:tplc="04090003" w:tentative="1">
+      <w:start w:val="1"/>
+      <w:numFmt w:val="bullet"/>
+      <w:lvlText w:val="o"/>
+      <w:lvlJc w:val="left"/>
+      <w:pPr>
+        <w:ind w:left="5310" w:hanging="360"/>
+      </w:pPr>
+      <w:rPr>
+        <w:rFonts w:ascii="Courier New" w:hAnsi="Courier New" w:cs="Courier New" w:hint="default"/>
+      </w:rPr>
+    </w:lvl>
+    <w:lvl w:ilvl="5" w:tplc="04090005" w:tentative="1">
+      <w:start w:val="1"/>
+      <w:numFmt w:val="bullet"/>
+      <w:lvlText w:val=""/>
+      <w:lvlJc w:val="left"/>
+      <w:pPr>
+        <w:ind w:left="6030" w:hanging="360"/>
+      </w:pPr>
+      <w:rPr>
+        <w:rFonts w:ascii="Wingdings" w:hAnsi="Wingdings" w:hint="default"/>
+      </w:rPr>
+    </w:lvl>
+    <w:lvl w:ilvl="6" w:tplc="04090001" w:tentative="1">
+      <w:start w:val="1"/>
+      <w:numFmt w:val="bullet"/>
+      <w:lvlText w:val=""/>
+      <w:lvlJc w:val="left"/>
+      <w:pPr>
+        <w:ind w:left="6750" w:hanging="360"/>
+      </w:pPr>
+      <w:rPr>
+        <w:rFonts w:ascii="Symbol" w:hAnsi="Symbol" w:hint="default"/>
+      </w:rPr>
+    </w:lvl>
+    <w:lvl w:ilvl="7" w:tplc="04090003" w:tentative="1">
+      <w:start w:val="1"/>
+      <w:numFmt w:val="bullet"/>
+      <w:lvlText w:val="o"/>
+      <w:lvlJc w:val="left"/>
+      <w:pPr>
+        <w:ind w:left="7470" w:hanging="360"/>
+      </w:pPr>
+      <w:rPr>
+        <w:rFonts w:ascii="Courier New" w:hAnsi="Courier New" w:cs="Courier New" w:hint="default"/>
+      </w:rPr>
+    </w:lvl>
+    <w:lvl w:ilvl="8" w:tplc="04090005" w:tentative="1">
+      <w:start w:val="1"/>
+      <w:numFmt w:val="bullet"/>
+      <w:lvlText w:val=""/>
+      <w:lvlJc w:val="left"/>
+      <w:pPr>
+        <w:ind w:left="8190" w:hanging="360"/>
+      </w:pPr>
+      <w:rPr>
+        <w:rFonts w:ascii="Wingdings" w:hAnsi="Wingdings" w:hint="default"/>
+      </w:rPr>
+    </w:lvl>
+  </w:abstractNum>
+  <w:abstractNum w:abstractNumId="14" w15:restartNumberingAfterBreak="0">
     <w:nsid w:val="263A40D7"/>
     <w:multiLevelType w:val="hybridMultilevel"/>
     <w:tmpl w:val="9858D63A"/>
@@ -14321,7 +17041,7 @@
       </w:rPr>
     </w:lvl>
   </w:abstractNum>
-  <w:abstractNum w:abstractNumId="13" w15:restartNumberingAfterBreak="0">
+  <w:abstractNum w:abstractNumId="15" w15:restartNumberingAfterBreak="0">
     <w:nsid w:val="29820C0C"/>
     <w:multiLevelType w:val="hybridMultilevel"/>
     <w:tmpl w:val="95BCB96E"/>
@@ -14451,7 +17171,7 @@
       </w:rPr>
     </w:lvl>
   </w:abstractNum>
-  <w:abstractNum w:abstractNumId="14" w15:restartNumberingAfterBreak="0">
+  <w:abstractNum w:abstractNumId="16" w15:restartNumberingAfterBreak="0">
     <w:nsid w:val="29F60E53"/>
     <w:multiLevelType w:val="hybridMultilevel"/>
     <w:tmpl w:val="0714FEEC"/>
@@ -14540,7 +17260,7 @@
       </w:pPr>
     </w:lvl>
   </w:abstractNum>
-  <w:abstractNum w:abstractNumId="15" w15:restartNumberingAfterBreak="0">
+  <w:abstractNum w:abstractNumId="17" w15:restartNumberingAfterBreak="0">
     <w:nsid w:val="2E4E23E4"/>
     <w:multiLevelType w:val="hybridMultilevel"/>
     <w:tmpl w:val="E7728ACC"/>
@@ -14653,7 +17373,7 @@
       </w:rPr>
     </w:lvl>
   </w:abstractNum>
-  <w:abstractNum w:abstractNumId="16" w15:restartNumberingAfterBreak="0">
+  <w:abstractNum w:abstractNumId="18" w15:restartNumberingAfterBreak="0">
     <w:nsid w:val="3415456C"/>
     <w:multiLevelType w:val="hybridMultilevel"/>
     <w:tmpl w:val="F1EA1E72"/>
@@ -14766,7 +17486,96 @@
       </w:rPr>
     </w:lvl>
   </w:abstractNum>
-  <w:abstractNum w:abstractNumId="17" w15:restartNumberingAfterBreak="0">
+  <w:abstractNum w:abstractNumId="19" w15:restartNumberingAfterBreak="0">
+    <w:nsid w:val="35972C00"/>
+    <w:multiLevelType w:val="multilevel"/>
+    <w:tmpl w:val="0409001F"/>
+    <w:lvl w:ilvl="0">
+      <w:start w:val="1"/>
+      <w:numFmt w:val="decimal"/>
+      <w:lvlText w:val="%1."/>
+      <w:lvlJc w:val="left"/>
+      <w:pPr>
+        <w:ind w:left="360" w:hanging="360"/>
+      </w:pPr>
+    </w:lvl>
+    <w:lvl w:ilvl="1">
+      <w:start w:val="1"/>
+      <w:numFmt w:val="decimal"/>
+      <w:lvlText w:val="%1.%2."/>
+      <w:lvlJc w:val="left"/>
+      <w:pPr>
+        <w:ind w:left="792" w:hanging="432"/>
+      </w:pPr>
+      <w:rPr>
+        <w:rFonts w:hint="default"/>
+      </w:rPr>
+    </w:lvl>
+    <w:lvl w:ilvl="2">
+      <w:start w:val="1"/>
+      <w:numFmt w:val="decimal"/>
+      <w:lvlText w:val="%1.%2.%3."/>
+      <w:lvlJc w:val="left"/>
+      <w:pPr>
+        <w:ind w:left="1224" w:hanging="504"/>
+      </w:pPr>
+    </w:lvl>
+    <w:lvl w:ilvl="3">
+      <w:start w:val="1"/>
+      <w:numFmt w:val="decimal"/>
+      <w:lvlText w:val="%1.%2.%3.%4."/>
+      <w:lvlJc w:val="left"/>
+      <w:pPr>
+        <w:ind w:left="1728" w:hanging="648"/>
+      </w:pPr>
+    </w:lvl>
+    <w:lvl w:ilvl="4">
+      <w:start w:val="1"/>
+      <w:numFmt w:val="decimal"/>
+      <w:lvlText w:val="%1.%2.%3.%4.%5."/>
+      <w:lvlJc w:val="left"/>
+      <w:pPr>
+        <w:ind w:left="2232" w:hanging="792"/>
+      </w:pPr>
+    </w:lvl>
+    <w:lvl w:ilvl="5">
+      <w:start w:val="1"/>
+      <w:numFmt w:val="decimal"/>
+      <w:lvlText w:val="%1.%2.%3.%4.%5.%6."/>
+      <w:lvlJc w:val="left"/>
+      <w:pPr>
+        <w:ind w:left="2736" w:hanging="936"/>
+      </w:pPr>
+    </w:lvl>
+    <w:lvl w:ilvl="6">
+      <w:start w:val="1"/>
+      <w:numFmt w:val="decimal"/>
+      <w:lvlText w:val="%1.%2.%3.%4.%5.%6.%7."/>
+      <w:lvlJc w:val="left"/>
+      <w:pPr>
+        <w:ind w:left="3240" w:hanging="1080"/>
+      </w:pPr>
+    </w:lvl>
+    <w:lvl w:ilvl="7">
+      <w:start w:val="1"/>
+      <w:numFmt w:val="decimal"/>
+      <w:lvlText w:val="%1.%2.%3.%4.%5.%6.%7.%8."/>
+      <w:lvlJc w:val="left"/>
+      <w:pPr>
+        <w:ind w:left="3744" w:hanging="1224"/>
+      </w:pPr>
+    </w:lvl>
+    <w:lvl w:ilvl="8">
+      <w:start w:val="1"/>
+      <w:numFmt w:val="decimal"/>
+      <w:lvlText w:val="%1.%2.%3.%4.%5.%6.%7.%8.%9."/>
+      <w:lvlJc w:val="left"/>
+      <w:pPr>
+        <w:ind w:left="4320" w:hanging="1440"/>
+      </w:pPr>
+    </w:lvl>
+  </w:abstractNum>
+  <w:abstractNum w:abstractNumId="20" w15:restartNumberingAfterBreak="0">
     <w:nsid w:val="39AF316F"/>
     <w:multiLevelType w:val="hybridMultilevel"/>
     <w:tmpl w:val="CE60E67E"/>
@@ -14902,7 +17711,120 @@
       </w:rPr>
     </w:lvl>
   </w:abstractNum>
-  <w:abstractNum w:abstractNumId="18" w15:restartNumberingAfterBreak="0">
+  <w:abstractNum w:abstractNumId="21" w15:restartNumberingAfterBreak="0">
+    <w:nsid w:val="40733AC2"/>
+    <w:multiLevelType w:val="hybridMultilevel"/>
+    <w:tmpl w:val="E01E861C"/>
+    <w:lvl w:ilvl="0" w:tplc="7F5E9F04">
+      <w:start w:val="1"/>
+      <w:numFmt w:val="bullet"/>
+      <w:lvlText w:val="-"/>
+      <w:lvlJc w:val="left"/>
+      <w:pPr>
+        <w:ind w:left="720" w:hanging="360"/>
+      </w:pPr>
+      <w:rPr>
+        <w:rFonts w:ascii="Cambria" w:eastAsiaTheme="minorHAnsi" w:hAnsi="Cambria" w:cs="Cambria" w:hint="default"/>
+      </w:rPr>
+    </w:lvl>
+    <w:lvl w:ilvl="1" w:tplc="04090003" w:tentative="1">
+      <w:start w:val="1"/>
+      <w:numFmt w:val="bullet"/>
+      <w:lvlText w:val="o"/>
+      <w:lvlJc w:val="left"/>
+      <w:pPr>
+        <w:ind w:left="1440" w:hanging="360"/>
+      </w:pPr>
+      <w:rPr>
+        <w:rFonts w:ascii="Courier New" w:hAnsi="Courier New" w:cs="Courier New" w:hint="default"/>
+      </w:rPr>
+    </w:lvl>
+    <w:lvl w:ilvl="2" w:tplc="04090005" w:tentative="1">
+      <w:start w:val="1"/>
+      <w:numFmt w:val="bullet"/>
+      <w:lvlText w:val=""/>
+      <w:lvlJc w:val="left"/>
+      <w:pPr>
+        <w:ind w:left="2160" w:hanging="360"/>
+      </w:pPr>
+      <w:rPr>
+        <w:rFonts w:ascii="Wingdings" w:hAnsi="Wingdings" w:hint="default"/>
+      </w:rPr>
+    </w:lvl>
+    <w:lvl w:ilvl="3" w:tplc="04090001" w:tentative="1">
+      <w:start w:val="1"/>
+      <w:numFmt w:val="bullet"/>
+      <w:lvlText w:val=""/>
+      <w:lvlJc w:val="left"/>
+      <w:pPr>
+        <w:ind w:left="2880" w:hanging="360"/>
+      </w:pPr>
+      <w:rPr>
+        <w:rFonts w:ascii="Symbol" w:hAnsi="Symbol" w:hint="default"/>
+      </w:rPr>
+    </w:lvl>
+    <w:lvl w:ilvl="4" w:tplc="04090003" w:tentative="1">
+      <w:start w:val="1"/>
+      <w:numFmt w:val="bullet"/>
+      <w:lvlText w:val="o"/>
+      <w:lvlJc w:val="left"/>
+      <w:pPr>
+        <w:ind w:left="3600" w:hanging="360"/>
+      </w:pPr>
+      <w:rPr>
+        <w:rFonts w:ascii="Courier New" w:hAnsi="Courier New" w:cs="Courier New" w:hint="default"/>
+      </w:rPr>
+    </w:lvl>
+    <w:lvl w:ilvl="5" w:tplc="04090005" w:tentative="1">
+      <w:start w:val="1"/>
+      <w:numFmt w:val="bullet"/>
+      <w:lvlText w:val=""/>
+      <w:lvlJc w:val="left"/>
+      <w:pPr>
+        <w:ind w:left="4320" w:hanging="360"/>
+      </w:pPr>
+      <w:rPr>
+        <w:rFonts w:ascii="Wingdings" w:hAnsi="Wingdings" w:hint="default"/>
+      </w:rPr>
+    </w:lvl>
+    <w:lvl w:ilvl="6" w:tplc="04090001" w:tentative="1">
+      <w:start w:val="1"/>
+      <w:numFmt w:val="bullet"/>
+      <w:lvlText w:val=""/>
+      <w:lvlJc w:val="left"/>
+      <w:pPr>
+        <w:ind w:left="5040" w:hanging="360"/>
+      </w:pPr>
+      <w:rPr>
+        <w:rFonts w:ascii="Symbol" w:hAnsi="Symbol" w:hint="default"/>
+      </w:rPr>
+    </w:lvl>
+    <w:lvl w:ilvl="7" w:tplc="04090003" w:tentative="1">
+      <w:start w:val="1"/>
+      <w:numFmt w:val="bullet"/>
+      <w:lvlText w:val="o"/>
+      <w:lvlJc w:val="left"/>
+      <w:pPr>
+        <w:ind w:left="5760" w:hanging="360"/>
+      </w:pPr>
+      <w:rPr>
+        <w:rFonts w:ascii="Courier New" w:hAnsi="Courier New" w:cs="Courier New" w:hint="default"/>
+      </w:rPr>
+    </w:lvl>
+    <w:lvl w:ilvl="8" w:tplc="04090005" w:tentative="1">
+      <w:start w:val="1"/>
+      <w:numFmt w:val="bullet"/>
+      <w:lvlText w:val=""/>
+      <w:lvlJc w:val="left"/>
+      <w:pPr>
+        <w:ind w:left="6480" w:hanging="360"/>
+      </w:pPr>
+      <w:rPr>
+        <w:rFonts w:ascii="Wingdings" w:hAnsi="Wingdings" w:hint="default"/>
+      </w:rPr>
+    </w:lvl>
+  </w:abstractNum>
+  <w:abstractNum w:abstractNumId="22" w15:restartNumberingAfterBreak="0">
     <w:nsid w:val="4A6A09D4"/>
     <w:multiLevelType w:val="hybridMultilevel"/>
     <w:tmpl w:val="55843DE8"/>
@@ -15027,7 +17949,7 @@
       </w:rPr>
     </w:lvl>
   </w:abstractNum>
-  <w:abstractNum w:abstractNumId="19" w15:restartNumberingAfterBreak="0">
+  <w:abstractNum w:abstractNumId="23" w15:restartNumberingAfterBreak="0">
     <w:nsid w:val="52067F37"/>
     <w:multiLevelType w:val="hybridMultilevel"/>
     <w:tmpl w:val="6C6A771C"/>
@@ -15141,7 +18063,7 @@
       </w:rPr>
     </w:lvl>
   </w:abstractNum>
-  <w:abstractNum w:abstractNumId="20" w15:restartNumberingAfterBreak="0">
+  <w:abstractNum w:abstractNumId="24" w15:restartNumberingAfterBreak="0">
     <w:nsid w:val="521119A3"/>
     <w:multiLevelType w:val="hybridMultilevel"/>
     <w:tmpl w:val="F3B62E66"/>
@@ -15255,7 +18177,7 @@
       </w:rPr>
     </w:lvl>
   </w:abstractNum>
-  <w:abstractNum w:abstractNumId="21" w15:restartNumberingAfterBreak="0">
+  <w:abstractNum w:abstractNumId="25" w15:restartNumberingAfterBreak="0">
     <w:nsid w:val="56D43A7D"/>
     <w:multiLevelType w:val="hybridMultilevel"/>
     <w:tmpl w:val="2B8E2FF4"/>
@@ -15370,7 +18292,7 @@
       </w:rPr>
     </w:lvl>
   </w:abstractNum>
-  <w:abstractNum w:abstractNumId="22" w15:restartNumberingAfterBreak="0">
+  <w:abstractNum w:abstractNumId="26" w15:restartNumberingAfterBreak="0">
     <w:nsid w:val="579947B9"/>
     <w:multiLevelType w:val="hybridMultilevel"/>
     <w:tmpl w:val="19505802"/>
@@ -15493,7 +18415,7 @@
       </w:rPr>
     </w:lvl>
   </w:abstractNum>
-  <w:abstractNum w:abstractNumId="23" w15:restartNumberingAfterBreak="0">
+  <w:abstractNum w:abstractNumId="27" w15:restartNumberingAfterBreak="0">
     <w:nsid w:val="583645C4"/>
     <w:multiLevelType w:val="hybridMultilevel"/>
     <w:tmpl w:val="4462D16A"/>
@@ -15579,7 +18501,7 @@
       </w:pPr>
     </w:lvl>
   </w:abstractNum>
-  <w:abstractNum w:abstractNumId="24" w15:restartNumberingAfterBreak="0">
+  <w:abstractNum w:abstractNumId="28" w15:restartNumberingAfterBreak="0">
     <w:nsid w:val="58B02B5D"/>
     <w:multiLevelType w:val="multilevel"/>
     <w:tmpl w:val="CA7CA89E"/>
@@ -15699,7 +18621,7 @@
       </w:rPr>
     </w:lvl>
   </w:abstractNum>
-  <w:abstractNum w:abstractNumId="25" w15:restartNumberingAfterBreak="0">
+  <w:abstractNum w:abstractNumId="29" w15:restartNumberingAfterBreak="0">
     <w:nsid w:val="59F547CF"/>
     <w:multiLevelType w:val="hybridMultilevel"/>
     <w:tmpl w:val="6FAEBF8C"/>
@@ -15788,7 +18710,120 @@
       </w:pPr>
     </w:lvl>
   </w:abstractNum>
-  <w:abstractNum w:abstractNumId="26" w15:restartNumberingAfterBreak="0">
+  <w:abstractNum w:abstractNumId="30" w15:restartNumberingAfterBreak="0">
+    <w:nsid w:val="5A397FD8"/>
+    <w:multiLevelType w:val="hybridMultilevel"/>
+    <w:tmpl w:val="204454DE"/>
+    <w:lvl w:ilvl="0" w:tplc="7F5E9F04">
+      <w:start w:val="1"/>
+      <w:numFmt w:val="bullet"/>
+      <w:lvlText w:val="-"/>
+      <w:lvlJc w:val="left"/>
+      <w:pPr>
+        <w:ind w:left="720" w:hanging="360"/>
+      </w:pPr>
+      <w:rPr>
+        <w:rFonts w:ascii="Cambria" w:eastAsiaTheme="minorHAnsi" w:hAnsi="Cambria" w:cs="Cambria" w:hint="default"/>
+      </w:rPr>
+    </w:lvl>
+    <w:lvl w:ilvl="1" w:tplc="04090003" w:tentative="1">
+      <w:start w:val="1"/>
+      <w:numFmt w:val="bullet"/>
+      <w:lvlText w:val="o"/>
+      <w:lvlJc w:val="left"/>
+      <w:pPr>
+        <w:ind w:left="1440" w:hanging="360"/>
+      </w:pPr>
+      <w:rPr>
+        <w:rFonts w:ascii="Courier New" w:hAnsi="Courier New" w:cs="Courier New" w:hint="default"/>
+      </w:rPr>
+    </w:lvl>
+    <w:lvl w:ilvl="2" w:tplc="04090005" w:tentative="1">
+      <w:start w:val="1"/>
+      <w:numFmt w:val="bullet"/>
+      <w:lvlText w:val=""/>
+      <w:lvlJc w:val="left"/>
+      <w:pPr>
+        <w:ind w:left="2160" w:hanging="360"/>
+      </w:pPr>
+      <w:rPr>
+        <w:rFonts w:ascii="Wingdings" w:hAnsi="Wingdings" w:hint="default"/>
+      </w:rPr>
+    </w:lvl>
+    <w:lvl w:ilvl="3" w:tplc="04090001" w:tentative="1">
+      <w:start w:val="1"/>
+      <w:numFmt w:val="bullet"/>
+      <w:lvlText w:val=""/>
+      <w:lvlJc w:val="left"/>
+      <w:pPr>
+        <w:ind w:left="2880" w:hanging="360"/>
+      </w:pPr>
+      <w:rPr>
+        <w:rFonts w:ascii="Symbol" w:hAnsi="Symbol" w:hint="default"/>
+      </w:rPr>
+    </w:lvl>
+    <w:lvl w:ilvl="4" w:tplc="04090003" w:tentative="1">
+      <w:start w:val="1"/>
+      <w:numFmt w:val="bullet"/>
+      <w:lvlText w:val="o"/>
+      <w:lvlJc w:val="left"/>
+      <w:pPr>
+        <w:ind w:left="3600" w:hanging="360"/>
+      </w:pPr>
+      <w:rPr>
+        <w:rFonts w:ascii="Courier New" w:hAnsi="Courier New" w:cs="Courier New" w:hint="default"/>
+      </w:rPr>
+    </w:lvl>
+    <w:lvl w:ilvl="5" w:tplc="04090005" w:tentative="1">
+      <w:start w:val="1"/>
+      <w:numFmt w:val="bullet"/>
+      <w:lvlText w:val=""/>
+      <w:lvlJc w:val="left"/>
+      <w:pPr>
+        <w:ind w:left="4320" w:hanging="360"/>
+      </w:pPr>
+      <w:rPr>
+        <w:rFonts w:ascii="Wingdings" w:hAnsi="Wingdings" w:hint="default"/>
+      </w:rPr>
+    </w:lvl>
+    <w:lvl w:ilvl="6" w:tplc="04090001" w:tentative="1">
+      <w:start w:val="1"/>
+      <w:numFmt w:val="bullet"/>
+      <w:lvlText w:val=""/>
+      <w:lvlJc w:val="left"/>
+      <w:pPr>
+        <w:ind w:left="5040" w:hanging="360"/>
+      </w:pPr>
+      <w:rPr>
+        <w:rFonts w:ascii="Symbol" w:hAnsi="Symbol" w:hint="default"/>
+      </w:rPr>
+    </w:lvl>
+    <w:lvl w:ilvl="7" w:tplc="04090003" w:tentative="1">
+      <w:start w:val="1"/>
+      <w:numFmt w:val="bullet"/>
+      <w:lvlText w:val="o"/>
+      <w:lvlJc w:val="left"/>
+      <w:pPr>
+        <w:ind w:left="5760" w:hanging="360"/>
+      </w:pPr>
+      <w:rPr>
+        <w:rFonts w:ascii="Courier New" w:hAnsi="Courier New" w:cs="Courier New" w:hint="default"/>
+      </w:rPr>
+    </w:lvl>
+    <w:lvl w:ilvl="8" w:tplc="04090005" w:tentative="1">
+      <w:start w:val="1"/>
+      <w:numFmt w:val="bullet"/>
+      <w:lvlText w:val=""/>
+      <w:lvlJc w:val="left"/>
+      <w:pPr>
+        <w:ind w:left="6480" w:hanging="360"/>
+      </w:pPr>
+      <w:rPr>
+        <w:rFonts w:ascii="Wingdings" w:hAnsi="Wingdings" w:hint="default"/>
+      </w:rPr>
+    </w:lvl>
+  </w:abstractNum>
+  <w:abstractNum w:abstractNumId="31" w15:restartNumberingAfterBreak="0">
     <w:nsid w:val="5CC007D8"/>
     <w:multiLevelType w:val="multilevel"/>
     <w:tmpl w:val="52447302"/>
@@ -15901,7 +18936,7 @@
       </w:rPr>
     </w:lvl>
   </w:abstractNum>
-  <w:abstractNum w:abstractNumId="27" w15:restartNumberingAfterBreak="0">
+  <w:abstractNum w:abstractNumId="32" w15:restartNumberingAfterBreak="0">
     <w:nsid w:val="5CC40B45"/>
     <w:multiLevelType w:val="hybridMultilevel"/>
     <w:tmpl w:val="D0CA8268"/>
@@ -16015,7 +19050,7 @@
       </w:rPr>
     </w:lvl>
   </w:abstractNum>
-  <w:abstractNum w:abstractNumId="28" w15:restartNumberingAfterBreak="0">
+  <w:abstractNum w:abstractNumId="33" w15:restartNumberingAfterBreak="0">
     <w:nsid w:val="66E6607C"/>
     <w:multiLevelType w:val="hybridMultilevel"/>
     <w:tmpl w:val="F5820B6C"/>
@@ -16128,7 +19163,7 @@
       </w:rPr>
     </w:lvl>
   </w:abstractNum>
-  <w:abstractNum w:abstractNumId="29" w15:restartNumberingAfterBreak="0">
+  <w:abstractNum w:abstractNumId="34" w15:restartNumberingAfterBreak="0">
     <w:nsid w:val="687B7442"/>
     <w:multiLevelType w:val="hybridMultilevel"/>
     <w:tmpl w:val="B7864470"/>
@@ -16241,7 +19276,7 @@
       </w:rPr>
     </w:lvl>
   </w:abstractNum>
-  <w:abstractNum w:abstractNumId="30" w15:restartNumberingAfterBreak="0">
+  <w:abstractNum w:abstractNumId="35" w15:restartNumberingAfterBreak="0">
     <w:nsid w:val="689B4869"/>
     <w:multiLevelType w:val="multilevel"/>
     <w:tmpl w:val="20CED8B4"/>
@@ -16355,7 +19390,7 @@
       </w:rPr>
     </w:lvl>
   </w:abstractNum>
-  <w:abstractNum w:abstractNumId="31" w15:restartNumberingAfterBreak="0">
+  <w:abstractNum w:abstractNumId="36" w15:restartNumberingAfterBreak="0">
     <w:nsid w:val="69B3580B"/>
     <w:multiLevelType w:val="hybridMultilevel"/>
     <w:tmpl w:val="EDC41870"/>
@@ -16441,7 +19476,7 @@
       </w:pPr>
     </w:lvl>
   </w:abstractNum>
-  <w:abstractNum w:abstractNumId="32" w15:restartNumberingAfterBreak="0">
+  <w:abstractNum w:abstractNumId="37" w15:restartNumberingAfterBreak="0">
     <w:nsid w:val="6A226BC6"/>
     <w:multiLevelType w:val="hybridMultilevel"/>
     <w:tmpl w:val="9CF6355E"/>
@@ -16571,7 +19606,7 @@
       </w:rPr>
     </w:lvl>
   </w:abstractNum>
-  <w:abstractNum w:abstractNumId="33" w15:restartNumberingAfterBreak="0">
+  <w:abstractNum w:abstractNumId="38" w15:restartNumberingAfterBreak="0">
     <w:nsid w:val="6A25666E"/>
     <w:multiLevelType w:val="hybridMultilevel"/>
     <w:tmpl w:val="50289E90"/>
@@ -16685,7 +19720,7 @@
       </w:rPr>
     </w:lvl>
   </w:abstractNum>
-  <w:abstractNum w:abstractNumId="34" w15:restartNumberingAfterBreak="0">
+  <w:abstractNum w:abstractNumId="39" w15:restartNumberingAfterBreak="0">
     <w:nsid w:val="6B765C1B"/>
     <w:multiLevelType w:val="multilevel"/>
     <w:tmpl w:val="75F81064"/>
@@ -16808,7 +19843,7 @@
       </w:rPr>
     </w:lvl>
   </w:abstractNum>
-  <w:abstractNum w:abstractNumId="35" w15:restartNumberingAfterBreak="0">
+  <w:abstractNum w:abstractNumId="40" w15:restartNumberingAfterBreak="0">
     <w:nsid w:val="6CB53279"/>
     <w:multiLevelType w:val="hybridMultilevel"/>
     <w:tmpl w:val="FB98B678"/>
@@ -16922,7 +19957,7 @@
       </w:rPr>
     </w:lvl>
   </w:abstractNum>
-  <w:abstractNum w:abstractNumId="36" w15:restartNumberingAfterBreak="0">
+  <w:abstractNum w:abstractNumId="41" w15:restartNumberingAfterBreak="0">
     <w:nsid w:val="75AA3E85"/>
     <w:multiLevelType w:val="hybridMultilevel"/>
     <w:tmpl w:val="5BDA367E"/>
@@ -17036,7 +20071,120 @@
       </w:rPr>
     </w:lvl>
   </w:abstractNum>
-  <w:abstractNum w:abstractNumId="37" w15:restartNumberingAfterBreak="0">
+  <w:abstractNum w:abstractNumId="42" w15:restartNumberingAfterBreak="0">
+    <w:nsid w:val="772C239B"/>
+    <w:multiLevelType w:val="hybridMultilevel"/>
+    <w:tmpl w:val="63C625B8"/>
+    <w:lvl w:ilvl="0" w:tplc="7F5E9F04">
+      <w:start w:val="1"/>
+      <w:numFmt w:val="bullet"/>
+      <w:lvlText w:val="-"/>
+      <w:lvlJc w:val="left"/>
+      <w:pPr>
+        <w:ind w:left="2970" w:hanging="360"/>
+      </w:pPr>
+      <w:rPr>
+        <w:rFonts w:ascii="Cambria" w:eastAsiaTheme="minorHAnsi" w:hAnsi="Cambria" w:cs="Cambria" w:hint="default"/>
+      </w:rPr>
+    </w:lvl>
+    <w:lvl w:ilvl="1" w:tplc="04090003">
+      <w:start w:val="1"/>
+      <w:numFmt w:val="bullet"/>
+      <w:lvlText w:val="o"/>
+      <w:lvlJc w:val="left"/>
+      <w:pPr>
+        <w:ind w:left="3150" w:hanging="360"/>
+      </w:pPr>
+      <w:rPr>
+        <w:rFonts w:ascii="Courier New" w:hAnsi="Courier New" w:cs="Courier New" w:hint="default"/>
+      </w:rPr>
+    </w:lvl>
+    <w:lvl w:ilvl="2" w:tplc="04090005" w:tentative="1">
+      <w:start w:val="1"/>
+      <w:numFmt w:val="bullet"/>
+      <w:lvlText w:val=""/>
+      <w:lvlJc w:val="left"/>
+      <w:pPr>
+        <w:ind w:left="3870" w:hanging="360"/>
+      </w:pPr>
+      <w:rPr>
+        <w:rFonts w:ascii="Wingdings" w:hAnsi="Wingdings" w:hint="default"/>
+      </w:rPr>
+    </w:lvl>
+    <w:lvl w:ilvl="3" w:tplc="04090001" w:tentative="1">
+      <w:start w:val="1"/>
+      <w:numFmt w:val="bullet"/>
+      <w:lvlText w:val=""/>
+      <w:lvlJc w:val="left"/>
+      <w:pPr>
+        <w:ind w:left="4590" w:hanging="360"/>
+      </w:pPr>
+      <w:rPr>
+        <w:rFonts w:ascii="Symbol" w:hAnsi="Symbol" w:hint="default"/>
+      </w:rPr>
+    </w:lvl>
+    <w:lvl w:ilvl="4" w:tplc="04090003" w:tentative="1">
+      <w:start w:val="1"/>
+      <w:numFmt w:val="bullet"/>
+      <w:lvlText w:val="o"/>
+      <w:lvlJc w:val="left"/>
+      <w:pPr>
+        <w:ind w:left="5310" w:hanging="360"/>
+      </w:pPr>
+      <w:rPr>
+        <w:rFonts w:ascii="Courier New" w:hAnsi="Courier New" w:cs="Courier New" w:hint="default"/>
+      </w:rPr>
+    </w:lvl>
+    <w:lvl w:ilvl="5" w:tplc="04090005" w:tentative="1">
+      <w:start w:val="1"/>
+      <w:numFmt w:val="bullet"/>
+      <w:lvlText w:val=""/>
+      <w:lvlJc w:val="left"/>
+      <w:pPr>
+        <w:ind w:left="6030" w:hanging="360"/>
+      </w:pPr>
+      <w:rPr>
+        <w:rFonts w:ascii="Wingdings" w:hAnsi="Wingdings" w:hint="default"/>
+      </w:rPr>
+    </w:lvl>
+    <w:lvl w:ilvl="6" w:tplc="04090001" w:tentative="1">
+      <w:start w:val="1"/>
+      <w:numFmt w:val="bullet"/>
+      <w:lvlText w:val=""/>
+      <w:lvlJc w:val="left"/>
+      <w:pPr>
+        <w:ind w:left="6750" w:hanging="360"/>
+      </w:pPr>
+      <w:rPr>
+        <w:rFonts w:ascii="Symbol" w:hAnsi="Symbol" w:hint="default"/>
+      </w:rPr>
+    </w:lvl>
+    <w:lvl w:ilvl="7" w:tplc="04090003" w:tentative="1">
+      <w:start w:val="1"/>
+      <w:numFmt w:val="bullet"/>
+      <w:lvlText w:val="o"/>
+      <w:lvlJc w:val="left"/>
+      <w:pPr>
+        <w:ind w:left="7470" w:hanging="360"/>
+      </w:pPr>
+      <w:rPr>
+        <w:rFonts w:ascii="Courier New" w:hAnsi="Courier New" w:cs="Courier New" w:hint="default"/>
+      </w:rPr>
+    </w:lvl>
+    <w:lvl w:ilvl="8" w:tplc="04090005" w:tentative="1">
+      <w:start w:val="1"/>
+      <w:numFmt w:val="bullet"/>
+      <w:lvlText w:val=""/>
+      <w:lvlJc w:val="left"/>
+      <w:pPr>
+        <w:ind w:left="8190" w:hanging="360"/>
+      </w:pPr>
+      <w:rPr>
+        <w:rFonts w:ascii="Wingdings" w:hAnsi="Wingdings" w:hint="default"/>
+      </w:rPr>
+    </w:lvl>
+  </w:abstractNum>
+  <w:abstractNum w:abstractNumId="43" w15:restartNumberingAfterBreak="0">
     <w:nsid w:val="78551FF6"/>
     <w:multiLevelType w:val="hybridMultilevel"/>
     <w:tmpl w:val="BFE0814A"/>
@@ -17150,7 +20298,120 @@
       </w:rPr>
     </w:lvl>
   </w:abstractNum>
-  <w:abstractNum w:abstractNumId="38" w15:restartNumberingAfterBreak="0">
+  <w:abstractNum w:abstractNumId="44" w15:restartNumberingAfterBreak="0">
+    <w:nsid w:val="7A902AB0"/>
+    <w:multiLevelType w:val="hybridMultilevel"/>
+    <w:tmpl w:val="9AAC4094"/>
+    <w:lvl w:ilvl="0" w:tplc="7F5E9F04">
+      <w:start w:val="1"/>
+      <w:numFmt w:val="bullet"/>
+      <w:lvlText w:val="-"/>
+      <w:lvlJc w:val="left"/>
+      <w:pPr>
+        <w:ind w:left="720" w:hanging="360"/>
+      </w:pPr>
+      <w:rPr>
+        <w:rFonts w:ascii="Cambria" w:eastAsiaTheme="minorHAnsi" w:hAnsi="Cambria" w:cs="Cambria" w:hint="default"/>
+      </w:rPr>
+    </w:lvl>
+    <w:lvl w:ilvl="1" w:tplc="04090003" w:tentative="1">
+      <w:start w:val="1"/>
+      <w:numFmt w:val="bullet"/>
+      <w:lvlText w:val="o"/>
+      <w:lvlJc w:val="left"/>
+      <w:pPr>
+        <w:ind w:left="1440" w:hanging="360"/>
+      </w:pPr>
+      <w:rPr>
+        <w:rFonts w:ascii="Courier New" w:hAnsi="Courier New" w:cs="Courier New" w:hint="default"/>
+      </w:rPr>
+    </w:lvl>
+    <w:lvl w:ilvl="2" w:tplc="04090005" w:tentative="1">
+      <w:start w:val="1"/>
+      <w:numFmt w:val="bullet"/>
+      <w:lvlText w:val=""/>
+      <w:lvlJc w:val="left"/>
+      <w:pPr>
+        <w:ind w:left="2160" w:hanging="360"/>
+      </w:pPr>
+      <w:rPr>
+        <w:rFonts w:ascii="Wingdings" w:hAnsi="Wingdings" w:hint="default"/>
+      </w:rPr>
+    </w:lvl>
+    <w:lvl w:ilvl="3" w:tplc="04090001" w:tentative="1">
+      <w:start w:val="1"/>
+      <w:numFmt w:val="bullet"/>
+      <w:lvlText w:val=""/>
+      <w:lvlJc w:val="left"/>
+      <w:pPr>
+        <w:ind w:left="2880" w:hanging="360"/>
+      </w:pPr>
+      <w:rPr>
+        <w:rFonts w:ascii="Symbol" w:hAnsi="Symbol" w:hint="default"/>
+      </w:rPr>
+    </w:lvl>
+    <w:lvl w:ilvl="4" w:tplc="04090003" w:tentative="1">
+      <w:start w:val="1"/>
+      <w:numFmt w:val="bullet"/>
+      <w:lvlText w:val="o"/>
+      <w:lvlJc w:val="left"/>
+      <w:pPr>
+        <w:ind w:left="3600" w:hanging="360"/>
+      </w:pPr>
+      <w:rPr>
+        <w:rFonts w:ascii="Courier New" w:hAnsi="Courier New" w:cs="Courier New" w:hint="default"/>
+      </w:rPr>
+    </w:lvl>
+    <w:lvl w:ilvl="5" w:tplc="04090005" w:tentative="1">
+      <w:start w:val="1"/>
+      <w:numFmt w:val="bullet"/>
+      <w:lvlText w:val=""/>
+      <w:lvlJc w:val="left"/>
+      <w:pPr>
+        <w:ind w:left="4320" w:hanging="360"/>
+      </w:pPr>
+      <w:rPr>
+        <w:rFonts w:ascii="Wingdings" w:hAnsi="Wingdings" w:hint="default"/>
+      </w:rPr>
+    </w:lvl>
+    <w:lvl w:ilvl="6" w:tplc="04090001" w:tentative="1">
+      <w:start w:val="1"/>
+      <w:numFmt w:val="bullet"/>
+      <w:lvlText w:val=""/>
+      <w:lvlJc w:val="left"/>
+      <w:pPr>
+        <w:ind w:left="5040" w:hanging="360"/>
+      </w:pPr>
+      <w:rPr>
+        <w:rFonts w:ascii="Symbol" w:hAnsi="Symbol" w:hint="default"/>
+      </w:rPr>
+    </w:lvl>
+    <w:lvl w:ilvl="7" w:tplc="04090003" w:tentative="1">
+      <w:start w:val="1"/>
+      <w:numFmt w:val="bullet"/>
+      <w:lvlText w:val="o"/>
+      <w:lvlJc w:val="left"/>
+      <w:pPr>
+        <w:ind w:left="5760" w:hanging="360"/>
+      </w:pPr>
+      <w:rPr>
+        <w:rFonts w:ascii="Courier New" w:hAnsi="Courier New" w:cs="Courier New" w:hint="default"/>
+      </w:rPr>
+    </w:lvl>
+    <w:lvl w:ilvl="8" w:tplc="04090005" w:tentative="1">
+      <w:start w:val="1"/>
+      <w:numFmt w:val="bullet"/>
+      <w:lvlText w:val=""/>
+      <w:lvlJc w:val="left"/>
+      <w:pPr>
+        <w:ind w:left="6480" w:hanging="360"/>
+      </w:pPr>
+      <w:rPr>
+        <w:rFonts w:ascii="Wingdings" w:hAnsi="Wingdings" w:hint="default"/>
+      </w:rPr>
+    </w:lvl>
+  </w:abstractNum>
+  <w:abstractNum w:abstractNumId="45" w15:restartNumberingAfterBreak="0">
     <w:nsid w:val="7AC36F92"/>
     <w:multiLevelType w:val="hybridMultilevel"/>
     <w:tmpl w:val="1BE43E44"/>
@@ -17263,7 +20524,7 @@
       </w:rPr>
     </w:lvl>
   </w:abstractNum>
-  <w:abstractNum w:abstractNumId="39" w15:restartNumberingAfterBreak="0">
+  <w:abstractNum w:abstractNumId="46" w15:restartNumberingAfterBreak="0">
     <w:nsid w:val="7CE413B7"/>
     <w:multiLevelType w:val="hybridMultilevel"/>
     <w:tmpl w:val="350EB35E"/>
@@ -17376,7 +20637,7 @@
       </w:rPr>
     </w:lvl>
   </w:abstractNum>
-  <w:abstractNum w:abstractNumId="40" w15:restartNumberingAfterBreak="0">
+  <w:abstractNum w:abstractNumId="47" w15:restartNumberingAfterBreak="0">
     <w:nsid w:val="7CF04A7F"/>
     <w:multiLevelType w:val="hybridMultilevel"/>
     <w:tmpl w:val="6E46E9E2"/>
@@ -17491,133 +20752,154 @@
     </w:lvl>
   </w:abstractNum>
   <w:num w:numId="1">
-    <w:abstractNumId w:val="25"/>
+    <w:abstractNumId w:val="29"/>
   </w:num>
   <w:num w:numId="2">
-    <w:abstractNumId w:val="14"/>
+    <w:abstractNumId w:val="16"/>
   </w:num>
   <w:num w:numId="3">
-    <w:abstractNumId w:val="31"/>
+    <w:abstractNumId w:val="36"/>
   </w:num>
   <w:num w:numId="4">
-    <w:abstractNumId w:val="30"/>
+    <w:abstractNumId w:val="35"/>
   </w:num>
   <w:num w:numId="5">
     <w:abstractNumId w:val="0"/>
   </w:num>
   <w:num w:numId="6">
-    <w:abstractNumId w:val="8"/>
+    <w:abstractNumId w:val="9"/>
   </w:num>
   <w:num w:numId="7">
-    <w:abstractNumId w:val="26"/>
+    <w:abstractNumId w:val="31"/>
   </w:num>
   <w:num w:numId="8">
-    <w:abstractNumId w:val="9"/>
+    <w:abstractNumId w:val="10"/>
   </w:num>
   <w:num w:numId="9">
-    <w:abstractNumId w:val="29"/>
+    <w:abstractNumId w:val="34"/>
   </w:num>
   <w:num w:numId="10">
     <w:abstractNumId w:val="2"/>
   </w:num>
   <w:num w:numId="11">
-    <w:abstractNumId w:val="39"/>
+    <w:abstractNumId w:val="46"/>
   </w:num>
   <w:num w:numId="12">
+    <w:abstractNumId w:val="45"/>
+  </w:num>
+  <w:num w:numId="13">
+    <w:abstractNumId w:val="27"/>
+  </w:num>
+  <w:num w:numId="14">
+    <w:abstractNumId w:val="28"/>
+  </w:num>
+  <w:num w:numId="15">
+    <w:abstractNumId w:val="6"/>
+  </w:num>
+  <w:num w:numId="16">
+    <w:abstractNumId w:val="40"/>
+  </w:num>
+  <w:num w:numId="17">
+    <w:abstractNumId w:val="24"/>
+  </w:num>
+  <w:num w:numId="18">
+    <w:abstractNumId w:val="41"/>
+  </w:num>
+  <w:num w:numId="19">
+    <w:abstractNumId w:val="43"/>
+  </w:num>
+  <w:num w:numId="20">
+    <w:abstractNumId w:val="26"/>
+  </w:num>
+  <w:num w:numId="21">
     <w:abstractNumId w:val="38"/>
   </w:num>
-  <w:num w:numId="13">
+  <w:num w:numId="22">
+    <w:abstractNumId w:val="20"/>
+  </w:num>
+  <w:num w:numId="23">
+    <w:abstractNumId w:val="11"/>
+  </w:num>
+  <w:num w:numId="24">
     <w:abstractNumId w:val="23"/>
   </w:num>
-  <w:num w:numId="14">
-    <w:abstractNumId w:val="24"/>
-  </w:num>
-  <w:num w:numId="15">
-    <w:abstractNumId w:val="5"/>
-  </w:num>
-  <w:num w:numId="16">
-    <w:abstractNumId w:val="35"/>
-  </w:num>
-  <w:num w:numId="17">
-    <w:abstractNumId w:val="20"/>
-  </w:num>
-  <w:num w:numId="18">
-    <w:abstractNumId w:val="36"/>
-  </w:num>
-  <w:num w:numId="19">
-    <w:abstractNumId w:val="37"/>
-  </w:num>
-  <w:num w:numId="20">
-    <w:abstractNumId w:val="22"/>
-  </w:num>
-  <w:num w:numId="21">
-    <w:abstractNumId w:val="33"/>
-  </w:num>
-  <w:num w:numId="22">
-    <w:abstractNumId w:val="17"/>
-  </w:num>
-  <w:num w:numId="23">
-    <w:abstractNumId w:val="10"/>
-  </w:num>
-  <w:num w:numId="24">
-    <w:abstractNumId w:val="19"/>
-  </w:num>
   <w:num w:numId="25">
-    <w:abstractNumId w:val="27"/>
+    <w:abstractNumId w:val="32"/>
   </w:num>
   <w:num w:numId="26">
-    <w:abstractNumId w:val="15"/>
+    <w:abstractNumId w:val="17"/>
   </w:num>
   <w:num w:numId="27">
     <w:abstractNumId w:val="1"/>
   </w:num>
   <w:num w:numId="28">
-    <w:abstractNumId w:val="7"/>
+    <w:abstractNumId w:val="8"/>
   </w:num>
   <w:num w:numId="29">
-    <w:abstractNumId w:val="12"/>
+    <w:abstractNumId w:val="14"/>
   </w:num>
   <w:num w:numId="30">
     <w:abstractNumId w:val="3"/>
   </w:num>
   <w:num w:numId="31">
-    <w:abstractNumId w:val="21"/>
+    <w:abstractNumId w:val="25"/>
   </w:num>
   <w:num w:numId="32">
-    <w:abstractNumId w:val="11"/>
+    <w:abstractNumId w:val="12"/>
   </w:num>
   <w:num w:numId="33">
     <w:abstractNumId w:val="4"/>
   </w:num>
   <w:num w:numId="34">
-    <w:abstractNumId w:val="40"/>
+    <w:abstractNumId w:val="47"/>
   </w:num>
   <w:num w:numId="35">
-    <w:abstractNumId w:val="6"/>
+    <w:abstractNumId w:val="7"/>
   </w:num>
   <w:num w:numId="36">
-    <w:abstractNumId w:val="34"/>
+    <w:abstractNumId w:val="39"/>
   </w:num>
   <w:num w:numId="37">
+    <w:abstractNumId w:val="22"/>
+  </w:num>
+  <w:num w:numId="38">
     <w:abstractNumId w:val="18"/>
   </w:num>
-  <w:num w:numId="38">
-    <w:abstractNumId w:val="16"/>
+  <w:num w:numId="39">
+    <w:abstractNumId w:val="15"/>
   </w:num>
-  <w:num w:numId="39">
+  <w:num w:numId="40">
+    <w:abstractNumId w:val="37"/>
+  </w:num>
+  <w:num w:numId="41">
+    <w:abstractNumId w:val="33"/>
+  </w:num>
+  <w:num w:numId="42">
+    <w:abstractNumId w:val="19"/>
+  </w:num>
+  <w:num w:numId="43">
+    <w:abstractNumId w:val="42"/>
+  </w:num>
+  <w:num w:numId="44">
+    <w:abstractNumId w:val="5"/>
+  </w:num>
+  <w:num w:numId="45">
     <w:abstractNumId w:val="13"/>
   </w:num>
-  <w:num w:numId="40">
-    <w:abstractNumId w:val="32"/>
+  <w:num w:numId="46">
+    <w:abstractNumId w:val="44"/>
   </w:num>
-  <w:num w:numId="41">
-    <w:abstractNumId w:val="28"/>
+  <w:num w:numId="47">
+    <w:abstractNumId w:val="21"/>
+  </w:num>
+  <w:num w:numId="48">
+    <w:abstractNumId w:val="30"/>
   </w:num>
 </w:numbering>
 </file>
 
 <file path=word/styles.xml><?xml version="1.0" encoding="utf-8"?>
-<w:styles xmlns:mc="http://schemas.openxmlformats.org/markup-compatibility/2006" xmlns:r="http://schemas.openxmlformats.org/officeDocument/2006/relationships" xmlns:w="http://schemas.openxmlformats.org/wordprocessingml/2006/main" xmlns:w14="http://schemas.microsoft.com/office/word/2010/wordml" xmlns:w15="http://schemas.microsoft.com/office/word/2012/wordml" mc:Ignorable="w14 w15">
+<w:styles xmlns:mc="http://schemas.openxmlformats.org/markup-compatibility/2006" xmlns:r="http://schemas.openxmlformats.org/officeDocument/2006/relationships" xmlns:w="http://schemas.openxmlformats.org/wordprocessingml/2006/main" xmlns:w14="http://schemas.microsoft.com/office/word/2010/wordml" xmlns:w15="http://schemas.microsoft.com/office/word/2012/wordml" xmlns:w16se="http://schemas.microsoft.com/office/word/2015/wordml/symex" mc:Ignorable="w14 w15 w16se">
   <w:docDefaults>
     <w:rPrDefault>
       <w:rPr>
@@ -17633,7 +20915,7 @@
       </w:pPr>
     </w:pPrDefault>
   </w:docDefaults>
-  <w:latentStyles w:defLockedState="0" w:defUIPriority="99" w:defSemiHidden="0" w:defUnhideWhenUsed="0" w:defQFormat="0" w:count="371">
+  <w:latentStyles w:defLockedState="0" w:defUIPriority="99" w:defSemiHidden="0" w:defUnhideWhenUsed="0" w:defQFormat="0" w:count="372">
     <w:lsdException w:name="Normal" w:uiPriority="0" w:qFormat="1"/>
     <w:lsdException w:name="heading 1" w:uiPriority="9" w:qFormat="1"/>
     <w:lsdException w:name="heading 2" w:semiHidden="1" w:uiPriority="9" w:unhideWhenUsed="1" w:qFormat="1"/>
@@ -17739,7 +21021,6 @@
     <w:lsdException w:name="HTML Sample" w:semiHidden="1" w:unhideWhenUsed="1"/>
     <w:lsdException w:name="HTML Typewriter" w:semiHidden="1" w:unhideWhenUsed="1"/>
     <w:lsdException w:name="HTML Variable" w:semiHidden="1" w:unhideWhenUsed="1"/>
-    <w:lsdException w:name="Normal Table" w:semiHidden="1" w:unhideWhenUsed="1"/>
     <w:lsdException w:name="annotation subject" w:semiHidden="1" w:unhideWhenUsed="1"/>
     <w:lsdException w:name="No List" w:semiHidden="1" w:unhideWhenUsed="1"/>
     <w:lsdException w:name="Outline List 1" w:semiHidden="1" w:unhideWhenUsed="1"/>
@@ -17786,10 +21067,8 @@
     <w:lsdException w:name="Table Subtle 2" w:semiHidden="1" w:unhideWhenUsed="1"/>
     <w:lsdException w:name="Table Web 1" w:semiHidden="1" w:unhideWhenUsed="1"/>
     <w:lsdException w:name="Table Web 2" w:semiHidden="1" w:unhideWhenUsed="1"/>
-    <w:lsdException w:name="Table Web 3" w:semiHidden="1" w:unhideWhenUsed="1"/>
     <w:lsdException w:name="Balloon Text" w:semiHidden="1" w:unhideWhenUsed="1"/>
     <w:lsdException w:name="Table Grid" w:uiPriority="39"/>
-    <w:lsdException w:name="Table Theme" w:semiHidden="1" w:unhideWhenUsed="1"/>
     <w:lsdException w:name="Placeholder Text" w:semiHidden="1"/>
     <w:lsdException w:name="No Spacing" w:uiPriority="1" w:qFormat="1"/>
     <w:lsdException w:name="Light Shading" w:uiPriority="60"/>
@@ -18005,6 +21284,7 @@
     <w:lsdException w:name="List Table 5 Dark Accent 6" w:uiPriority="50"/>
     <w:lsdException w:name="List Table 6 Colorful Accent 6" w:uiPriority="51"/>
     <w:lsdException w:name="List Table 7 Colorful Accent 6" w:uiPriority="52"/>
+    <w:lsdException w:name="Mention" w:semiHidden="1" w:unhideWhenUsed="1"/>
   </w:latentStyles>
   <w:style w:type="paragraph" w:default="1" w:styleId="Normal">
     <w:name w:val="Normal"/>
@@ -18143,6 +21423,7 @@
   <w:style w:type="character" w:default="1" w:styleId="DefaultParagraphFont">
     <w:name w:val="Default Paragraph Font"/>
     <w:uiPriority w:val="1"/>
+    <w:semiHidden/>
     <w:unhideWhenUsed/>
   </w:style>
   <w:style w:type="table" w:default="1" w:styleId="TableNormal">
@@ -18666,7 +21947,7 @@
 </file>
 
 <file path=word/glossary/document.xml><?xml version="1.0" encoding="utf-8"?>
-<w:glossaryDocument xmlns:wpc="http://schemas.microsoft.com/office/word/2010/wordprocessingCanvas" xmlns:mc="http://schemas.openxmlformats.org/markup-compatibility/2006" xmlns:o="urn:schemas-microsoft-com:office:office" xmlns:r="http://schemas.openxmlformats.org/officeDocument/2006/relationships" xmlns:m="http://schemas.openxmlformats.org/officeDocument/2006/math" xmlns:v="urn:schemas-microsoft-com:vml" xmlns:wp14="http://schemas.microsoft.com/office/word/2010/wordprocessingDrawing" xmlns:wp="http://schemas.openxmlformats.org/drawingml/2006/wordprocessingDrawing" xmlns:w10="urn:schemas-microsoft-com:office:word" xmlns:w="http://schemas.openxmlformats.org/wordprocessingml/2006/main" xmlns:w14="http://schemas.microsoft.com/office/word/2010/wordml" xmlns:w15="http://schemas.microsoft.com/office/word/2012/wordml" xmlns:wpg="http://schemas.microsoft.com/office/word/2010/wordprocessingGroup" xmlns:wpi="http://schemas.microsoft.com/office/word/2010/wordprocessingInk" xmlns:wne="http://schemas.microsoft.com/office/word/2006/wordml" xmlns:wps="http://schemas.microsoft.com/office/word/2010/wordprocessingShape" mc:Ignorable="w14 w15 wp14">
+<w:glossaryDocument xmlns:wpc="http://schemas.microsoft.com/office/word/2010/wordprocessingCanvas" xmlns:cx="http://schemas.microsoft.com/office/drawing/2014/chartex" xmlns:cx1="http://schemas.microsoft.com/office/drawing/2015/9/8/chartex" xmlns:cx2="http://schemas.microsoft.com/office/drawing/2015/10/21/chartex" xmlns:mc="http://schemas.openxmlformats.org/markup-compatibility/2006" xmlns:o="urn:schemas-microsoft-com:office:office" xmlns:r="http://schemas.openxmlformats.org/officeDocument/2006/relationships" xmlns:m="http://schemas.openxmlformats.org/officeDocument/2006/math" xmlns:v="urn:schemas-microsoft-com:vml" xmlns:wp14="http://schemas.microsoft.com/office/word/2010/wordprocessingDrawing" xmlns:wp="http://schemas.openxmlformats.org/drawingml/2006/wordprocessingDrawing" xmlns:w10="urn:schemas-microsoft-com:office:word" xmlns:w="http://schemas.openxmlformats.org/wordprocessingml/2006/main" xmlns:w14="http://schemas.microsoft.com/office/word/2010/wordml" xmlns:w15="http://schemas.microsoft.com/office/word/2012/wordml" xmlns:w16se="http://schemas.microsoft.com/office/word/2015/wordml/symex" xmlns:wpg="http://schemas.microsoft.com/office/word/2010/wordprocessingGroup" xmlns:wpi="http://schemas.microsoft.com/office/word/2010/wordprocessingInk" xmlns:wne="http://schemas.microsoft.com/office/word/2006/wordml" xmlns:wps="http://schemas.microsoft.com/office/word/2010/wordprocessingShape" mc:Ignorable="w14 w15 w16se wp14">
   <w:docParts>
     <w:docPart>
       <w:docPartPr>
@@ -18702,7 +21983,7 @@
 </file>
 
 <file path=word/glossary/fontTable.xml><?xml version="1.0" encoding="utf-8"?>
-<w:fonts xmlns:mc="http://schemas.openxmlformats.org/markup-compatibility/2006" xmlns:r="http://schemas.openxmlformats.org/officeDocument/2006/relationships" xmlns:w="http://schemas.openxmlformats.org/wordprocessingml/2006/main" xmlns:w14="http://schemas.microsoft.com/office/word/2010/wordml" xmlns:w15="http://schemas.microsoft.com/office/word/2012/wordml" mc:Ignorable="w14 w15">
+<w:fonts xmlns:mc="http://schemas.openxmlformats.org/markup-compatibility/2006" xmlns:r="http://schemas.openxmlformats.org/officeDocument/2006/relationships" xmlns:w="http://schemas.openxmlformats.org/wordprocessingml/2006/main" xmlns:w14="http://schemas.microsoft.com/office/word/2010/wordml" xmlns:w15="http://schemas.microsoft.com/office/word/2012/wordml" xmlns:w16se="http://schemas.microsoft.com/office/word/2015/wordml/symex" mc:Ignorable="w14 w15 w16se">
   <w:font w:name="Calibri">
     <w:panose1 w:val="020F0502020204030204"/>
     <w:charset w:val="00"/>
@@ -18715,7 +21996,7 @@
     <w:charset w:val="00"/>
     <w:family w:val="roman"/>
     <w:pitch w:val="variable"/>
-    <w:sig w:usb0="E0002EFF" w:usb1="C0007843" w:usb2="00000009" w:usb3="00000000" w:csb0="000001FF" w:csb1="00000000"/>
+    <w:sig w:usb0="E0002AFF" w:usb1="C0007841" w:usb2="00000009" w:usb3="00000000" w:csb0="000001FF" w:csb1="00000000"/>
   </w:font>
   <w:font w:name="Symbol">
     <w:panose1 w:val="05050102010706020507"/>
@@ -18729,7 +22010,7 @@
     <w:charset w:val="00"/>
     <w:family w:val="modern"/>
     <w:pitch w:val="fixed"/>
-    <w:sig w:usb0="E0002EFF" w:usb1="C0007843" w:usb2="00000009" w:usb3="00000000" w:csb0="000001FF" w:csb1="00000000"/>
+    <w:sig w:usb0="E0002AFF" w:usb1="C0007843" w:usb2="00000009" w:usb3="00000000" w:csb0="000001FF" w:csb1="00000000"/>
   </w:font>
   <w:font w:name="Wingdings">
     <w:panose1 w:val="05000000000000000000"/>
@@ -18757,13 +22038,13 @@
     <w:charset w:val="00"/>
     <w:family w:val="swiss"/>
     <w:pitch w:val="variable"/>
-    <w:sig w:usb0="E4002EFF" w:usb1="C000E47F" w:usb2="00000009" w:usb3="00000000" w:csb0="000001FF" w:csb1="00000000"/>
+    <w:sig w:usb0="E10022FF" w:usb1="C000E47F" w:usb2="00000029" w:usb3="00000000" w:csb0="000001DF" w:csb1="00000000"/>
   </w:font>
 </w:fonts>
 </file>
 
 <file path=word/glossary/settings.xml><?xml version="1.0" encoding="utf-8"?>
-<w:settings xmlns:mc="http://schemas.openxmlformats.org/markup-compatibility/2006" xmlns:o="urn:schemas-microsoft-com:office:office" xmlns:r="http://schemas.openxmlformats.org/officeDocument/2006/relationships" xmlns:m="http://schemas.openxmlformats.org/officeDocument/2006/math" xmlns:v="urn:schemas-microsoft-com:vml" xmlns:w10="urn:schemas-microsoft-com:office:word" xmlns:w="http://schemas.openxmlformats.org/wordprocessingml/2006/main" xmlns:w14="http://schemas.microsoft.com/office/word/2010/wordml" xmlns:w15="http://schemas.microsoft.com/office/word/2012/wordml" xmlns:sl="http://schemas.openxmlformats.org/schemaLibrary/2006/main" mc:Ignorable="w14 w15">
+<w:settings xmlns:mc="http://schemas.openxmlformats.org/markup-compatibility/2006" xmlns:o="urn:schemas-microsoft-com:office:office" xmlns:r="http://schemas.openxmlformats.org/officeDocument/2006/relationships" xmlns:m="http://schemas.openxmlformats.org/officeDocument/2006/math" xmlns:v="urn:schemas-microsoft-com:vml" xmlns:w10="urn:schemas-microsoft-com:office:word" xmlns:w="http://schemas.openxmlformats.org/wordprocessingml/2006/main" xmlns:w14="http://schemas.microsoft.com/office/word/2010/wordml" xmlns:w15="http://schemas.microsoft.com/office/word/2012/wordml" xmlns:w16se="http://schemas.microsoft.com/office/word/2015/wordml/symex" xmlns:sl="http://schemas.openxmlformats.org/schemaLibrary/2006/main" mc:Ignorable="w14 w15 w16se">
   <w:view w:val="normal"/>
   <w:defaultTabStop w:val="720"/>
   <w:characterSpacingControl w:val="doNotCompress"/>
@@ -18778,6 +22059,7 @@
   <w:rsids>
     <w:rsidRoot w:val="00307833"/>
     <w:rsid w:val="00035260"/>
+    <w:rsid w:val="00060D7F"/>
     <w:rsid w:val="00094B9F"/>
     <w:rsid w:val="000B4D4F"/>
     <w:rsid w:val="00112D62"/>
@@ -18823,7 +22105,7 @@
 </file>
 
 <file path=word/glossary/styles.xml><?xml version="1.0" encoding="utf-8"?>
-<w:styles xmlns:mc="http://schemas.openxmlformats.org/markup-compatibility/2006" xmlns:r="http://schemas.openxmlformats.org/officeDocument/2006/relationships" xmlns:w="http://schemas.openxmlformats.org/wordprocessingml/2006/main" xmlns:w14="http://schemas.microsoft.com/office/word/2010/wordml" xmlns:w15="http://schemas.microsoft.com/office/word/2012/wordml" mc:Ignorable="w14 w15">
+<w:styles xmlns:mc="http://schemas.openxmlformats.org/markup-compatibility/2006" xmlns:r="http://schemas.openxmlformats.org/officeDocument/2006/relationships" xmlns:w="http://schemas.openxmlformats.org/wordprocessingml/2006/main" xmlns:w14="http://schemas.microsoft.com/office/word/2010/wordml" xmlns:w15="http://schemas.microsoft.com/office/word/2012/wordml" xmlns:w16se="http://schemas.microsoft.com/office/word/2015/wordml/symex" mc:Ignorable="w14 w15 w16se">
   <w:docDefaults>
     <w:rPrDefault>
       <w:rPr>
@@ -18839,7 +22121,7 @@
       </w:pPr>
     </w:pPrDefault>
   </w:docDefaults>
-  <w:latentStyles w:defLockedState="0" w:defUIPriority="99" w:defSemiHidden="0" w:defUnhideWhenUsed="0" w:defQFormat="0" w:count="371">
+  <w:latentStyles w:defLockedState="0" w:defUIPriority="99" w:defSemiHidden="0" w:defUnhideWhenUsed="0" w:defQFormat="0" w:count="372">
     <w:lsdException w:name="Normal" w:uiPriority="0" w:qFormat="1"/>
     <w:lsdException w:name="heading 1" w:uiPriority="9" w:qFormat="1"/>
     <w:lsdException w:name="heading 2" w:semiHidden="1" w:uiPriority="9" w:unhideWhenUsed="1" w:qFormat="1"/>
@@ -18945,7 +22227,6 @@
     <w:lsdException w:name="HTML Sample" w:semiHidden="1" w:unhideWhenUsed="1"/>
     <w:lsdException w:name="HTML Typewriter" w:semiHidden="1" w:unhideWhenUsed="1"/>
     <w:lsdException w:name="HTML Variable" w:semiHidden="1" w:unhideWhenUsed="1"/>
-    <w:lsdException w:name="Normal Table" w:semiHidden="1" w:unhideWhenUsed="1"/>
     <w:lsdException w:name="annotation subject" w:semiHidden="1" w:unhideWhenUsed="1"/>
     <w:lsdException w:name="No List" w:semiHidden="1" w:unhideWhenUsed="1"/>
     <w:lsdException w:name="Outline List 1" w:semiHidden="1" w:unhideWhenUsed="1"/>
@@ -18992,10 +22273,8 @@
     <w:lsdException w:name="Table Subtle 2" w:semiHidden="1" w:unhideWhenUsed="1"/>
     <w:lsdException w:name="Table Web 1" w:semiHidden="1" w:unhideWhenUsed="1"/>
     <w:lsdException w:name="Table Web 2" w:semiHidden="1" w:unhideWhenUsed="1"/>
-    <w:lsdException w:name="Table Web 3" w:semiHidden="1" w:unhideWhenUsed="1"/>
     <w:lsdException w:name="Balloon Text" w:semiHidden="1" w:unhideWhenUsed="1"/>
     <w:lsdException w:name="Table Grid" w:uiPriority="39"/>
-    <w:lsdException w:name="Table Theme" w:semiHidden="1" w:unhideWhenUsed="1"/>
     <w:lsdException w:name="Placeholder Text" w:semiHidden="1"/>
     <w:lsdException w:name="No Spacing" w:uiPriority="1" w:qFormat="1"/>
     <w:lsdException w:name="Light Shading" w:uiPriority="60"/>
@@ -19211,6 +22490,7 @@
     <w:lsdException w:name="List Table 5 Dark Accent 6" w:uiPriority="50"/>
     <w:lsdException w:name="List Table 6 Colorful Accent 6" w:uiPriority="51"/>
     <w:lsdException w:name="List Table 7 Colorful Accent 6" w:uiPriority="52"/>
+    <w:lsdException w:name="Mention" w:semiHidden="1" w:unhideWhenUsed="1"/>
   </w:latentStyles>
   <w:style w:type="paragraph" w:default="1" w:styleId="Normal">
     <w:name w:val="Normal"/>
@@ -19281,7 +22561,7 @@
 </file>
 
 <file path=word/glossary/webSettings.xml><?xml version="1.0" encoding="utf-8"?>
-<w:webSettings xmlns:mc="http://schemas.openxmlformats.org/markup-compatibility/2006" xmlns:r="http://schemas.openxmlformats.org/officeDocument/2006/relationships" xmlns:w="http://schemas.openxmlformats.org/wordprocessingml/2006/main" xmlns:w14="http://schemas.microsoft.com/office/word/2010/wordml" xmlns:w15="http://schemas.microsoft.com/office/word/2012/wordml" mc:Ignorable="w14 w15">
+<w:webSettings xmlns:mc="http://schemas.openxmlformats.org/markup-compatibility/2006" xmlns:r="http://schemas.openxmlformats.org/officeDocument/2006/relationships" xmlns:w="http://schemas.openxmlformats.org/wordprocessingml/2006/main" xmlns:w14="http://schemas.microsoft.com/office/word/2010/wordml" xmlns:w15="http://schemas.microsoft.com/office/word/2012/wordml" xmlns:w16se="http://schemas.microsoft.com/office/word/2015/wordml/symex" mc:Ignorable="w14 w15 w16se">
   <w:optimizeForBrowser/>
   <w:allowPNG/>
 </w:webSettings>
@@ -19553,7 +22833,7 @@
 </file>
 
 <file path=customXml/itemProps1.xml><?xml version="1.0" encoding="utf-8"?>
-<ds:datastoreItem xmlns:ds="http://schemas.openxmlformats.org/officeDocument/2006/customXml" ds:itemID="{60AD07B4-6E4B-4A09-908A-1CAF7574AFA3}">
+<ds:datastoreItem xmlns:ds="http://schemas.openxmlformats.org/officeDocument/2006/customXml" ds:itemID="{CF422546-993F-429F-B36E-2778AC2DB348}">
   <ds:schemaRefs>
     <ds:schemaRef ds:uri="http://schemas.openxmlformats.org/officeDocument/2006/bibliography"/>
   </ds:schemaRefs>

</xml_diff>